<commit_message>
Versio casi final Disseny
</commit_message>
<xml_diff>
--- a/Disseny Inicial.docx
+++ b/Disseny Inicial.docx
@@ -303,450 +303,300 @@
     <w:p>
       <w:pPr>
         <w:rPr>
-          <w:rFonts w:ascii="Arial" w:hAnsi="Arial" w:cs="Arial"/>
-          <w:sz w:val="20"/>
-        </w:rPr>
-      </w:pPr>
-    </w:p>
-    <w:p>
-      <w:pPr>
+          <w:rFonts w:ascii="Century Gothic" w:hAnsi="Century Gothic" w:cs="Arial"/>
+          <w:sz w:val="16"/>
+        </w:rPr>
+      </w:pPr>
+    </w:p>
+    <w:p>
+      <w:pPr>
+        <w:pStyle w:val="Standard"/>
         <w:jc w:val="both"/>
         <w:rPr>
-          <w:rFonts w:ascii="Arial" w:hAnsi="Arial" w:cs="Arial"/>
+          <w:rFonts w:ascii="Century Gothic" w:hAnsi="Century Gothic"/>
+          <w:sz w:val="20"/>
+        </w:rPr>
+      </w:pPr>
+      <w:r>
+        <w:rPr>
+          <w:rFonts w:ascii="Century Gothic" w:hAnsi="Century Gothic" w:cs="Arial"/>
+          <w:sz w:val="20"/>
           <w:szCs w:val="32"/>
         </w:rPr>
-      </w:pPr>
-      <w:r>
-        <w:rPr>
-          <w:rFonts w:ascii="Arial" w:hAnsi="Arial" w:cs="Arial"/>
+        <w:t xml:space="preserve">GESTICC-WEB és una aplicació de gestió empresarial.  En aquest projecte ens centrarem en els àmbits de facturació, </w:t>
+      </w:r>
+      <w:r>
+        <w:rPr>
+          <w:rFonts w:ascii="Century Gothic" w:hAnsi="Century Gothic" w:cs="Arial"/>
+          <w:i/>
+          <w:iCs/>
+          <w:sz w:val="20"/>
           <w:szCs w:val="32"/>
         </w:rPr>
-        <w:t>GESTICC-WEB és una aplicació de gestió empresarial.</w:t>
-      </w:r>
-      <w:r>
-        <w:rPr>
-          <w:rFonts w:ascii="Arial" w:hAnsi="Arial" w:cs="Arial"/>
+        <w:t>mailing</w:t>
+      </w:r>
+      <w:r>
+        <w:rPr>
+          <w:rFonts w:ascii="Century Gothic" w:hAnsi="Century Gothic" w:cs="Arial"/>
+          <w:sz w:val="20"/>
           <w:szCs w:val="32"/>
         </w:rPr>
-        <w:t xml:space="preserve"> </w:t>
-      </w:r>
-      <w:r>
-        <w:rPr>
-          <w:rFonts w:ascii="Arial" w:hAnsi="Arial" w:cs="Arial"/>
+        <w:t xml:space="preserve"> i manteniment de dades.</w:t>
+      </w:r>
+    </w:p>
+    <w:p>
+      <w:pPr>
+        <w:pStyle w:val="Standard"/>
+        <w:ind w:left="360"/>
+        <w:jc w:val="both"/>
+        <w:rPr>
+          <w:rFonts w:ascii="Century Gothic" w:hAnsi="Century Gothic" w:cs="Arial"/>
+          <w:sz w:val="20"/>
           <w:szCs w:val="32"/>
         </w:rPr>
-        <w:t xml:space="preserve"> Aquesta permet</w:t>
-      </w:r>
-      <w:r>
-        <w:rPr>
-          <w:rFonts w:ascii="Arial" w:hAnsi="Arial" w:cs="Arial"/>
+      </w:pPr>
+    </w:p>
+    <w:p>
+      <w:pPr>
+        <w:pStyle w:val="Standard"/>
+        <w:jc w:val="both"/>
+        <w:rPr>
+          <w:rFonts w:ascii="Century Gothic" w:hAnsi="Century Gothic" w:cs="Arial"/>
+          <w:sz w:val="20"/>
           <w:szCs w:val="32"/>
         </w:rPr>
-        <w:t xml:space="preserve">rà tenir controlats </w:t>
-      </w:r>
-      <w:r>
-        <w:rPr>
-          <w:rFonts w:ascii="Arial" w:hAnsi="Arial" w:cs="Arial"/>
+      </w:pPr>
+      <w:r>
+        <w:rPr>
+          <w:rFonts w:ascii="Century Gothic" w:hAnsi="Century Gothic" w:cs="Arial"/>
+          <w:sz w:val="20"/>
           <w:szCs w:val="32"/>
         </w:rPr>
-        <w:t>els aspectes</w:t>
-      </w:r>
-      <w:r>
-        <w:rPr>
-          <w:rFonts w:ascii="Arial" w:hAnsi="Arial" w:cs="Arial"/>
+        <w:t>Com que es tracta d'una aplicació exclusivament per a l'empresa, només podran entrar en aquesta si tenen un usuari i una contrasenya que estigui donada d'alta a la base de dades.</w:t>
+      </w:r>
+    </w:p>
+    <w:p>
+      <w:pPr>
+        <w:pStyle w:val="Standard"/>
+        <w:jc w:val="both"/>
+        <w:rPr>
+          <w:rFonts w:ascii="Century Gothic" w:hAnsi="Century Gothic"/>
+          <w:sz w:val="20"/>
+        </w:rPr>
+      </w:pPr>
+      <w:r>
+        <w:rPr>
+          <w:rFonts w:ascii="Century Gothic" w:hAnsi="Century Gothic" w:cs="Arial"/>
+          <w:sz w:val="20"/>
           <w:szCs w:val="32"/>
         </w:rPr>
-        <w:t xml:space="preserve"> més generals</w:t>
-      </w:r>
-      <w:r>
-        <w:rPr>
-          <w:rFonts w:ascii="Arial" w:hAnsi="Arial" w:cs="Arial"/>
+        <w:t xml:space="preserve">Per a protegir les dades de la base de dades cada usuari tindrà uns rols assignats. Per exemple, el rol </w:t>
+      </w:r>
+      <w:r>
+        <w:rPr>
+          <w:rFonts w:ascii="Century Gothic" w:hAnsi="Century Gothic" w:cs="Arial"/>
+          <w:b/>
+          <w:bCs/>
+          <w:sz w:val="20"/>
           <w:szCs w:val="32"/>
         </w:rPr>
-        <w:t xml:space="preserve"> de qualsevol empresa:</w:t>
-      </w:r>
-    </w:p>
-    <w:p>
-      <w:pPr>
-        <w:pStyle w:val="Prrafodelista"/>
-        <w:numPr>
-          <w:ilvl w:val="0"/>
-          <w:numId w:val="5"/>
-        </w:numPr>
+        <w:t>administrador</w:t>
+      </w:r>
+      <w:r>
+        <w:rPr>
+          <w:rFonts w:ascii="Century Gothic" w:hAnsi="Century Gothic" w:cs="Arial"/>
+          <w:sz w:val="20"/>
+          <w:szCs w:val="32"/>
+        </w:rPr>
+        <w:t xml:space="preserve"> tindrà poder absolut per a modificar qualsevol dada de la base de dades i, en canvi, el rol </w:t>
+      </w:r>
+      <w:r>
+        <w:rPr>
+          <w:rFonts w:ascii="Century Gothic" w:hAnsi="Century Gothic" w:cs="Arial"/>
+          <w:b/>
+          <w:bCs/>
+          <w:sz w:val="20"/>
+          <w:szCs w:val="32"/>
+        </w:rPr>
+        <w:t>administratiu</w:t>
+      </w:r>
+      <w:r>
+        <w:rPr>
+          <w:rFonts w:ascii="Century Gothic" w:hAnsi="Century Gothic" w:cs="Arial"/>
+          <w:sz w:val="20"/>
+          <w:szCs w:val="32"/>
+        </w:rPr>
+        <w:t xml:space="preserve"> només podrà modificar les dades relacionades amb els productes i el manteniment d'usuaris no el podrà tocar.</w:t>
+      </w:r>
+    </w:p>
+    <w:p>
+      <w:pPr>
+        <w:pStyle w:val="Standard"/>
         <w:jc w:val="both"/>
         <w:rPr>
-          <w:rFonts w:ascii="Arial" w:hAnsi="Arial" w:cs="Arial"/>
+          <w:rFonts w:ascii="Century Gothic" w:hAnsi="Century Gothic" w:cs="Arial"/>
+          <w:sz w:val="20"/>
           <w:szCs w:val="32"/>
         </w:rPr>
       </w:pPr>
-      <w:r>
-        <w:rPr>
-          <w:rFonts w:ascii="Arial" w:hAnsi="Arial" w:cs="Arial"/>
+    </w:p>
+    <w:p>
+      <w:pPr>
+        <w:pStyle w:val="Standard"/>
+        <w:jc w:val="both"/>
+        <w:rPr>
+          <w:rFonts w:ascii="Century Gothic" w:hAnsi="Century Gothic" w:cs="Arial"/>
+          <w:sz w:val="20"/>
           <w:szCs w:val="32"/>
         </w:rPr>
-        <w:t>Clients.</w:t>
-      </w:r>
-    </w:p>
-    <w:p>
-      <w:pPr>
-        <w:pStyle w:val="Prrafodelista"/>
-        <w:numPr>
-          <w:ilvl w:val="0"/>
-          <w:numId w:val="5"/>
-        </w:numPr>
+      </w:pPr>
+      <w:r>
+        <w:rPr>
+          <w:rFonts w:ascii="Century Gothic" w:hAnsi="Century Gothic" w:cs="Arial"/>
+          <w:sz w:val="20"/>
+          <w:szCs w:val="32"/>
+        </w:rPr>
+        <w:t>Un cop haguem entrat a GESTICC-WEB tindrem una pàgina inicial amb unes gràfiques amb estadístiques de les dades com, per exemple, quants productes tenim de cada marca i/o família, quin tant per cent tenim de treballadors, proveïdors i clients respecte tots els subjectes amb els que treballem, quin balanç econòmic tenim en els últims 12 mesos. Les estadístiques seran les que li interessi més a l'empresa.</w:t>
+      </w:r>
+    </w:p>
+    <w:p>
+      <w:pPr>
+        <w:pStyle w:val="Standard"/>
         <w:jc w:val="both"/>
         <w:rPr>
-          <w:rFonts w:ascii="Arial" w:hAnsi="Arial" w:cs="Arial"/>
+          <w:rFonts w:ascii="Century Gothic" w:hAnsi="Century Gothic" w:cs="Arial"/>
+          <w:sz w:val="20"/>
           <w:szCs w:val="32"/>
         </w:rPr>
       </w:pPr>
-      <w:r>
-        <w:rPr>
-          <w:rFonts w:ascii="Arial" w:hAnsi="Arial" w:cs="Arial"/>
+    </w:p>
+    <w:p>
+      <w:pPr>
+        <w:pStyle w:val="Standard"/>
+        <w:jc w:val="both"/>
+        <w:rPr>
+          <w:rFonts w:ascii="Century Gothic" w:hAnsi="Century Gothic" w:cs="Arial"/>
+          <w:sz w:val="20"/>
           <w:szCs w:val="32"/>
         </w:rPr>
-        <w:t>Treballadors de l’empresa.</w:t>
-      </w:r>
-    </w:p>
-    <w:p>
-      <w:pPr>
-        <w:pStyle w:val="Prrafodelista"/>
-        <w:numPr>
-          <w:ilvl w:val="0"/>
-          <w:numId w:val="5"/>
-        </w:numPr>
+      </w:pPr>
+      <w:r>
+        <w:rPr>
+          <w:rFonts w:ascii="Century Gothic" w:hAnsi="Century Gothic" w:cs="Arial"/>
+          <w:sz w:val="20"/>
+          <w:szCs w:val="32"/>
+        </w:rPr>
+        <w:t xml:space="preserve">Després tenim un apartat de manteniment genèric en que es podran modificar les dades dels subjectes (clients, proveïdors, treballadors de l'empresa...), dels productes (marques, famílies, preu, </w:t>
+      </w:r>
+      <w:r>
+        <w:rPr>
+          <w:rFonts w:ascii="Century Gothic" w:hAnsi="Century Gothic" w:cs="Arial"/>
+          <w:sz w:val="20"/>
+          <w:szCs w:val="32"/>
+        </w:rPr>
+        <w:t>estoc</w:t>
+      </w:r>
+      <w:r>
+        <w:rPr>
+          <w:rFonts w:ascii="Century Gothic" w:hAnsi="Century Gothic" w:cs="Arial"/>
+          <w:sz w:val="20"/>
+          <w:szCs w:val="32"/>
+        </w:rPr>
+        <w:t>...), geogràfiques (poblacions, països, províncies...) i dels usuaris. Com hem esmentat abans l'opció de modificar dades anirà segons els rols que tingui l'usuari.</w:t>
+      </w:r>
+    </w:p>
+    <w:p>
+      <w:pPr>
+        <w:pStyle w:val="Standard"/>
         <w:jc w:val="both"/>
         <w:rPr>
-          <w:rFonts w:ascii="Arial" w:hAnsi="Arial" w:cs="Arial"/>
+          <w:rFonts w:ascii="Century Gothic" w:hAnsi="Century Gothic" w:cs="Arial"/>
+          <w:sz w:val="20"/>
           <w:szCs w:val="32"/>
         </w:rPr>
       </w:pPr>
-      <w:r>
-        <w:rPr>
-          <w:rFonts w:ascii="Arial" w:hAnsi="Arial" w:cs="Arial"/>
+    </w:p>
+    <w:p>
+      <w:pPr>
+        <w:pStyle w:val="Standard"/>
+        <w:jc w:val="both"/>
+        <w:rPr>
+          <w:rFonts w:ascii="Century Gothic" w:hAnsi="Century Gothic" w:cs="Arial"/>
+          <w:sz w:val="20"/>
           <w:szCs w:val="32"/>
         </w:rPr>
-        <w:t>Proveïdors.</w:t>
-      </w:r>
-    </w:p>
-    <w:p>
-      <w:pPr>
-        <w:pStyle w:val="Prrafodelista"/>
-        <w:numPr>
-          <w:ilvl w:val="0"/>
-          <w:numId w:val="5"/>
-        </w:numPr>
+      </w:pPr>
+      <w:r>
+        <w:rPr>
+          <w:rFonts w:ascii="Century Gothic" w:hAnsi="Century Gothic" w:cs="Arial"/>
+          <w:sz w:val="20"/>
+          <w:szCs w:val="32"/>
+        </w:rPr>
+        <w:t>En l'apartat de facturació podrem visualitzar totes les factures que s'han fet fins al moment, tant de venta com de compra. Es podran crear noves factures de sortida i d'entrada, i es tindrà una opció d'importar una factura des d'un fitxer en un format específic que serà tractat internament, d'aquesta manera ens estalviem temps ja que no haurem d'entrar les dades rebudes manualment.</w:t>
+      </w:r>
+    </w:p>
+    <w:p>
+      <w:pPr>
+        <w:pStyle w:val="Standard"/>
         <w:jc w:val="both"/>
         <w:rPr>
-          <w:rFonts w:ascii="Arial" w:hAnsi="Arial" w:cs="Arial"/>
+          <w:rFonts w:ascii="Century Gothic" w:hAnsi="Century Gothic" w:cs="Arial"/>
+          <w:sz w:val="20"/>
           <w:szCs w:val="32"/>
         </w:rPr>
       </w:pPr>
-      <w:r>
-        <w:rPr>
-          <w:rFonts w:ascii="Arial" w:hAnsi="Arial" w:cs="Arial"/>
+    </w:p>
+    <w:p>
+      <w:pPr>
+        <w:pStyle w:val="Standard"/>
+        <w:jc w:val="both"/>
+        <w:rPr>
+          <w:rFonts w:ascii="Century Gothic" w:hAnsi="Century Gothic"/>
+          <w:sz w:val="20"/>
+        </w:rPr>
+      </w:pPr>
+      <w:r>
+        <w:rPr>
+          <w:rFonts w:ascii="Century Gothic" w:hAnsi="Century Gothic" w:cs="Arial"/>
+          <w:sz w:val="20"/>
           <w:szCs w:val="32"/>
         </w:rPr>
-        <w:t>Productes.</w:t>
-      </w:r>
-    </w:p>
-    <w:p>
-      <w:pPr>
-        <w:pStyle w:val="Prrafodelista"/>
-        <w:numPr>
-          <w:ilvl w:val="0"/>
-          <w:numId w:val="5"/>
-        </w:numPr>
+        <w:t xml:space="preserve">Ja per últim, tindrem un apartat de </w:t>
+      </w:r>
+      <w:r>
+        <w:rPr>
+          <w:rFonts w:ascii="Century Gothic" w:hAnsi="Century Gothic" w:cs="Arial"/>
+          <w:i/>
+          <w:iCs/>
+          <w:sz w:val="20"/>
+          <w:szCs w:val="32"/>
+        </w:rPr>
+        <w:t>mailing</w:t>
+      </w:r>
+      <w:r>
+        <w:rPr>
+          <w:rFonts w:ascii="Century Gothic" w:hAnsi="Century Gothic" w:cs="Arial"/>
+          <w:sz w:val="20"/>
+          <w:szCs w:val="32"/>
+        </w:rPr>
+        <w:t>. On podrem veure totes les trameses que s'han fet, o veure-les segons uns filtres que s'explicaran en l'apartat de Funcionalitats de l'aplicació. També tindrem l'opció de crear  una nova tramesa, en la que es triarà a quins subjectes la volem enviar, ja siguin específics o seguint un filtre.</w:t>
+      </w:r>
+    </w:p>
+    <w:p>
+      <w:pPr>
+        <w:ind w:left="360"/>
         <w:jc w:val="both"/>
         <w:rPr>
-          <w:rFonts w:ascii="Arial" w:hAnsi="Arial" w:cs="Arial"/>
+          <w:rFonts w:ascii="Century Gothic" w:hAnsi="Century Gothic" w:cs="Arial"/>
+          <w:sz w:val="18"/>
           <w:szCs w:val="32"/>
         </w:rPr>
       </w:pPr>
       <w:r>
         <w:rPr>
-          <w:rFonts w:ascii="Arial" w:hAnsi="Arial" w:cs="Arial"/>
-          <w:szCs w:val="32"/>
-        </w:rPr>
-        <w:t>Marques.</w:t>
-      </w:r>
-    </w:p>
-    <w:p>
-      <w:pPr>
-        <w:pStyle w:val="Prrafodelista"/>
-        <w:numPr>
-          <w:ilvl w:val="0"/>
-          <w:numId w:val="5"/>
-        </w:numPr>
-        <w:jc w:val="both"/>
-        <w:rPr>
-          <w:rFonts w:ascii="Arial" w:hAnsi="Arial" w:cs="Arial"/>
-          <w:szCs w:val="32"/>
-        </w:rPr>
-      </w:pPr>
-      <w:r>
-        <w:rPr>
-          <w:rFonts w:ascii="Arial" w:hAnsi="Arial" w:cs="Arial"/>
-          <w:szCs w:val="32"/>
-        </w:rPr>
-        <w:t>F</w:t>
-      </w:r>
-      <w:r>
-        <w:rPr>
-          <w:rFonts w:ascii="Arial" w:hAnsi="Arial" w:cs="Arial"/>
-          <w:szCs w:val="32"/>
-        </w:rPr>
-        <w:t>actures.</w:t>
-      </w:r>
-    </w:p>
-    <w:p>
-      <w:pPr>
-        <w:jc w:val="both"/>
-        <w:rPr>
-          <w:rFonts w:ascii="Arial" w:hAnsi="Arial" w:cs="Arial"/>
-          <w:szCs w:val="32"/>
-        </w:rPr>
-      </w:pPr>
-    </w:p>
-    <w:p>
-      <w:pPr>
-        <w:jc w:val="both"/>
-        <w:rPr>
-          <w:rFonts w:ascii="Arial" w:hAnsi="Arial" w:cs="Arial"/>
-          <w:szCs w:val="32"/>
-        </w:rPr>
-      </w:pPr>
-      <w:r>
-        <w:rPr>
-          <w:rFonts w:ascii="Arial" w:hAnsi="Arial" w:cs="Arial"/>
-          <w:szCs w:val="32"/>
-        </w:rPr>
-        <w:t xml:space="preserve">L’aplicació requerirà d’una autentificació vàlida per tal de poder-la utilitzar. A partir d’aquí l’usuari es trobarà amb una interfície neta i estructurada perquè sigui el més intuïtiva possible. </w:t>
-      </w:r>
-    </w:p>
-    <w:p>
-      <w:pPr>
-        <w:jc w:val="both"/>
-        <w:rPr>
-          <w:rFonts w:ascii="Arial" w:hAnsi="Arial" w:cs="Arial"/>
-          <w:szCs w:val="32"/>
-        </w:rPr>
-      </w:pPr>
-      <w:r>
-        <w:rPr>
-          <w:rFonts w:ascii="Arial" w:hAnsi="Arial" w:cs="Arial"/>
-          <w:szCs w:val="32"/>
-        </w:rPr>
-        <w:t xml:space="preserve">La pantalla principal constarà d’un menú superior, amb els diversos menús i submenús adients, a la part </w:t>
-      </w:r>
-      <w:proofErr w:type="spellStart"/>
-      <w:r>
-        <w:rPr>
-          <w:rFonts w:ascii="Arial" w:hAnsi="Arial" w:cs="Arial"/>
-          <w:szCs w:val="32"/>
-        </w:rPr>
-        <w:t>superio</w:t>
-      </w:r>
-      <w:proofErr w:type="spellEnd"/>
-    </w:p>
-    <w:p>
-      <w:pPr>
-        <w:jc w:val="both"/>
-        <w:rPr>
-          <w:rFonts w:ascii="Arial" w:hAnsi="Arial" w:cs="Arial"/>
-          <w:szCs w:val="32"/>
-        </w:rPr>
-      </w:pPr>
-    </w:p>
-    <w:p>
-      <w:pPr>
-        <w:jc w:val="both"/>
-        <w:rPr>
-          <w:rFonts w:ascii="Arial" w:hAnsi="Arial" w:cs="Arial"/>
-          <w:szCs w:val="32"/>
-        </w:rPr>
-      </w:pPr>
-      <w:r>
-        <w:rPr>
-          <w:rFonts w:ascii="Arial" w:hAnsi="Arial" w:cs="Arial"/>
-          <w:szCs w:val="32"/>
-        </w:rPr>
-        <w:t>A més de controlar aspectes de l’empresa també implementarem:</w:t>
-      </w:r>
-    </w:p>
-    <w:p>
-      <w:pPr>
-        <w:pStyle w:val="Prrafodelista"/>
-        <w:numPr>
-          <w:ilvl w:val="0"/>
-          <w:numId w:val="6"/>
-        </w:numPr>
-        <w:jc w:val="both"/>
-        <w:rPr>
-          <w:rFonts w:ascii="Arial" w:hAnsi="Arial" w:cs="Arial"/>
-          <w:szCs w:val="32"/>
-        </w:rPr>
-      </w:pPr>
-      <w:r>
-        <w:rPr>
-          <w:rFonts w:ascii="Arial" w:hAnsi="Arial" w:cs="Arial"/>
-          <w:szCs w:val="32"/>
-        </w:rPr>
-        <w:t>Sistema d’enviament de correus electrònics.</w:t>
-      </w:r>
-    </w:p>
-    <w:p>
-      <w:pPr>
-        <w:pStyle w:val="Prrafodelista"/>
-        <w:numPr>
-          <w:ilvl w:val="0"/>
-          <w:numId w:val="6"/>
-        </w:numPr>
-        <w:jc w:val="both"/>
-        <w:rPr>
-          <w:rFonts w:ascii="Arial" w:hAnsi="Arial" w:cs="Arial"/>
-          <w:color w:val="FF0000"/>
-          <w:szCs w:val="32"/>
-        </w:rPr>
-      </w:pPr>
-      <w:r>
-        <w:rPr>
-          <w:rFonts w:ascii="Arial" w:hAnsi="Arial" w:cs="Arial"/>
-          <w:color w:val="FF0000"/>
-          <w:szCs w:val="32"/>
-        </w:rPr>
-        <w:t>Estadístiques amb gràfiques de l’estat de les dades de l’</w:t>
-      </w:r>
-      <w:r>
-        <w:rPr>
-          <w:rFonts w:ascii="Arial" w:hAnsi="Arial" w:cs="Arial"/>
-          <w:color w:val="FF0000"/>
-          <w:szCs w:val="32"/>
-        </w:rPr>
-        <w:t>empresa (</w:t>
-      </w:r>
-      <w:r>
-        <w:rPr>
-          <w:rFonts w:ascii="Arial" w:hAnsi="Arial" w:cs="Arial"/>
-          <w:color w:val="FF0000"/>
-          <w:szCs w:val="32"/>
-        </w:rPr>
-        <w:t>Persones-empreses, clients-proveïdors, marca-productes</w:t>
-      </w:r>
-      <w:r>
-        <w:rPr>
-          <w:rFonts w:ascii="Arial" w:hAnsi="Arial" w:cs="Arial"/>
-          <w:color w:val="FF0000"/>
-          <w:szCs w:val="32"/>
-        </w:rPr>
-        <w:t>).</w:t>
-      </w:r>
-    </w:p>
-    <w:p>
-      <w:pPr>
-        <w:pStyle w:val="Prrafodelista"/>
-        <w:numPr>
-          <w:ilvl w:val="0"/>
-          <w:numId w:val="6"/>
-        </w:numPr>
-        <w:jc w:val="both"/>
-        <w:rPr>
-          <w:rFonts w:ascii="Arial" w:hAnsi="Arial" w:cs="Arial"/>
-          <w:color w:val="FF0000"/>
-          <w:szCs w:val="32"/>
-        </w:rPr>
-      </w:pPr>
-      <w:r>
-        <w:rPr>
-          <w:rFonts w:ascii="Arial" w:hAnsi="Arial" w:cs="Arial"/>
-          <w:color w:val="FF0000"/>
-          <w:szCs w:val="32"/>
-        </w:rPr>
-        <w:t>Vista responsiva adaptada a les 4 o 5 mides més utilitzades.</w:t>
-      </w:r>
-    </w:p>
-    <w:p>
-      <w:pPr>
-        <w:pStyle w:val="Prrafodelista"/>
-        <w:numPr>
-          <w:ilvl w:val="0"/>
-          <w:numId w:val="6"/>
-        </w:numPr>
-        <w:jc w:val="both"/>
-        <w:rPr>
-          <w:rFonts w:ascii="Arial" w:hAnsi="Arial" w:cs="Arial"/>
-          <w:szCs w:val="32"/>
-        </w:rPr>
-      </w:pPr>
-      <w:r>
-        <w:rPr>
-          <w:rFonts w:ascii="Arial" w:hAnsi="Arial" w:cs="Arial"/>
-          <w:szCs w:val="32"/>
-        </w:rPr>
-        <w:t>Sistema d</w:t>
-      </w:r>
-      <w:r>
-        <w:rPr>
-          <w:rFonts w:ascii="Arial" w:hAnsi="Arial" w:cs="Arial"/>
-          <w:szCs w:val="32"/>
-        </w:rPr>
-        <w:t>e rols per als usuaris que podran</w:t>
-      </w:r>
-      <w:r>
-        <w:rPr>
-          <w:rFonts w:ascii="Arial" w:hAnsi="Arial" w:cs="Arial"/>
-          <w:szCs w:val="32"/>
-        </w:rPr>
-        <w:t xml:space="preserve"> gestionar l’aplicació (</w:t>
-      </w:r>
-      <w:proofErr w:type="spellStart"/>
-      <w:r>
-        <w:rPr>
-          <w:rFonts w:ascii="Arial" w:hAnsi="Arial" w:cs="Arial"/>
-          <w:szCs w:val="32"/>
-        </w:rPr>
-        <w:t>SuperAdmin</w:t>
-      </w:r>
-      <w:proofErr w:type="spellEnd"/>
-      <w:r>
-        <w:rPr>
-          <w:rFonts w:ascii="Arial" w:hAnsi="Arial" w:cs="Arial"/>
-          <w:szCs w:val="32"/>
-        </w:rPr>
-        <w:t xml:space="preserve">, </w:t>
-      </w:r>
-      <w:r>
-        <w:rPr>
-          <w:rFonts w:ascii="Arial" w:hAnsi="Arial" w:cs="Arial"/>
-          <w:szCs w:val="32"/>
-        </w:rPr>
-        <w:t>Gerent, Administratiu)</w:t>
-      </w:r>
-    </w:p>
-    <w:p>
-      <w:pPr>
-        <w:pStyle w:val="Prrafodelista"/>
-        <w:jc w:val="both"/>
-        <w:rPr>
-          <w:rFonts w:ascii="Arial" w:hAnsi="Arial" w:cs="Arial"/>
-          <w:szCs w:val="32"/>
-        </w:rPr>
-      </w:pPr>
-    </w:p>
-    <w:p>
-      <w:pPr>
-        <w:pStyle w:val="Prrafodelista"/>
-        <w:numPr>
-          <w:ilvl w:val="0"/>
-          <w:numId w:val="6"/>
-        </w:numPr>
-        <w:jc w:val="both"/>
-        <w:rPr>
-          <w:rFonts w:ascii="Arial" w:hAnsi="Arial" w:cs="Arial"/>
-          <w:szCs w:val="32"/>
-        </w:rPr>
-      </w:pPr>
-      <w:r>
+          <w:rFonts w:ascii="Century Gothic" w:hAnsi="Century Gothic"/>
+          <w:sz w:val="18"/>
+        </w:rPr>
         <w:br w:type="page"/>
       </w:r>
     </w:p>
@@ -769,14 +619,6 @@
         <w:lastRenderedPageBreak/>
         <w:t>Funcionalitats del projecte</w:t>
       </w:r>
-    </w:p>
-    <w:p>
-      <w:pPr>
-        <w:rPr>
-          <w:rFonts w:ascii="Century Gothic" w:hAnsi="Century Gothic"/>
-          <w:sz w:val="20"/>
-        </w:rPr>
-      </w:pPr>
     </w:p>
     <w:p>
       <w:pPr>
@@ -2069,6 +1911,7 @@
       <w:r>
         <w:rPr>
           <w:rFonts w:ascii="Century Gothic" w:hAnsi="Century Gothic"/>
+          <w:b/>
           <w:sz w:val="20"/>
           <w:u w:val="single"/>
         </w:rPr>
@@ -2111,7 +1954,21 @@
           <w:rFonts w:ascii="Century Gothic" w:hAnsi="Century Gothic"/>
           <w:sz w:val="20"/>
         </w:rPr>
-        <w:t>, fent ús de l’estil de programació per capes.</w:t>
+        <w:t>, fent ús de l’estil de programació per capes</w:t>
+      </w:r>
+      <w:r>
+        <w:rPr>
+          <w:rFonts w:ascii="Century Gothic" w:hAnsi="Century Gothic"/>
+          <w:sz w:val="20"/>
+        </w:rPr>
+        <w:t xml:space="preserve"> (Model, Vista, Controlador)</w:t>
+      </w:r>
+      <w:r>
+        <w:rPr>
+          <w:rFonts w:ascii="Century Gothic" w:hAnsi="Century Gothic"/>
+          <w:sz w:val="20"/>
+        </w:rPr>
+        <w:t>.</w:t>
       </w:r>
     </w:p>
     <w:p>
@@ -2132,6 +1989,7 @@
       <w:r>
         <w:rPr>
           <w:rFonts w:ascii="Century Gothic" w:hAnsi="Century Gothic"/>
+          <w:b/>
           <w:sz w:val="20"/>
           <w:u w:val="single"/>
         </w:rPr>
@@ -2188,6 +2046,7 @@
       <w:r>
         <w:rPr>
           <w:rFonts w:ascii="Century Gothic" w:hAnsi="Century Gothic"/>
+          <w:b/>
           <w:sz w:val="20"/>
           <w:u w:val="single"/>
         </w:rPr>
@@ -2259,6 +2118,7 @@
       <w:r>
         <w:rPr>
           <w:rFonts w:ascii="Century Gothic" w:hAnsi="Century Gothic"/>
+          <w:b/>
           <w:sz w:val="20"/>
           <w:u w:val="single"/>
         </w:rPr>
@@ -2268,6 +2128,7 @@
       <w:r>
         <w:rPr>
           <w:rFonts w:ascii="Century Gothic" w:hAnsi="Century Gothic"/>
+          <w:b/>
           <w:sz w:val="20"/>
           <w:u w:val="single"/>
         </w:rPr>
@@ -2289,7 +2150,15 @@
           <w:sz w:val="20"/>
           <w:u w:val="single"/>
         </w:rPr>
-        <w:t xml:space="preserve">  </w:t>
+        <w:t xml:space="preserve"> </w:t>
+      </w:r>
+      <w:r>
+        <w:rPr>
+          <w:rFonts w:ascii="Century Gothic" w:hAnsi="Century Gothic"/>
+          <w:b/>
+          <w:sz w:val="20"/>
+        </w:rPr>
+        <w:t xml:space="preserve"> </w:t>
       </w:r>
       <w:r>
         <w:rPr>
@@ -2306,10 +2175,700 @@
           <w:sz w:val="20"/>
         </w:rPr>
       </w:pPr>
-      <w:r>
-        <w:rPr>
-          <w:rFonts w:ascii="Century Gothic" w:hAnsi="Century Gothic"/>
-          <w:sz w:val="20"/>
+    </w:p>
+    <w:p>
+      <w:pPr>
+        <w:rPr>
+          <w:rFonts w:ascii="Century Gothic" w:hAnsi="Century Gothic"/>
+          <w:b/>
+          <w:sz w:val="24"/>
+          <w:u w:val="single"/>
+        </w:rPr>
+      </w:pPr>
+      <w:r>
+        <w:rPr>
+          <w:rFonts w:ascii="Century Gothic" w:hAnsi="Century Gothic"/>
+          <w:b/>
+          <w:sz w:val="24"/>
+          <w:u w:val="single"/>
+        </w:rPr>
+        <w:br w:type="page"/>
+      </w:r>
+    </w:p>
+    <w:p>
+      <w:pPr>
+        <w:rPr>
+          <w:rFonts w:ascii="Century Gothic" w:hAnsi="Century Gothic"/>
+          <w:b/>
+          <w:sz w:val="24"/>
+          <w:u w:val="single"/>
+        </w:rPr>
+      </w:pPr>
+      <w:r>
+        <w:rPr>
+          <w:rFonts w:ascii="Century Gothic" w:hAnsi="Century Gothic"/>
+          <w:b/>
+          <w:sz w:val="24"/>
+          <w:u w:val="single"/>
+        </w:rPr>
+        <w:lastRenderedPageBreak/>
+        <w:t>Diagrama d’activitats de l’aplicació</w:t>
+      </w:r>
+    </w:p>
+    <w:p>
+      <w:pPr>
+        <w:rPr>
+          <w:rFonts w:ascii="Century Gothic" w:hAnsi="Century Gothic"/>
+          <w:b/>
+          <w:sz w:val="20"/>
+          <w:u w:val="single"/>
+        </w:rPr>
+      </w:pPr>
+    </w:p>
+    <w:p>
+      <w:pPr>
+        <w:rPr>
+          <w:rFonts w:ascii="Century Gothic" w:hAnsi="Century Gothic"/>
+          <w:b/>
+          <w:sz w:val="20"/>
+          <w:u w:val="single"/>
+        </w:rPr>
+      </w:pPr>
+      <w:r>
+        <w:rPr>
+          <w:rFonts w:ascii="Century Gothic" w:hAnsi="Century Gothic"/>
+          <w:noProof/>
+          <w:sz w:val="20"/>
+          <w:lang w:val="es-ES" w:eastAsia="es-ES"/>
+        </w:rPr>
+        <w:drawing>
+          <wp:anchor distT="0" distB="0" distL="114300" distR="114300" simplePos="0" relativeHeight="251660288" behindDoc="1" locked="0" layoutInCell="1" allowOverlap="1" wp14:anchorId="4307B371" wp14:editId="197BD42A">
+            <wp:simplePos x="0" y="0"/>
+            <wp:positionH relativeFrom="column">
+              <wp:posOffset>1518650</wp:posOffset>
+            </wp:positionH>
+            <wp:positionV relativeFrom="paragraph">
+              <wp:posOffset>52705</wp:posOffset>
+            </wp:positionV>
+            <wp:extent cx="4135390" cy="2962275"/>
+            <wp:effectExtent l="57150" t="76200" r="132080" b="104775"/>
+            <wp:wrapNone/>
+            <wp:docPr id="2" name="0 Imagen"/>
+            <wp:cNvGraphicFramePr>
+              <a:graphicFrameLocks xmlns:a="http://schemas.openxmlformats.org/drawingml/2006/main"/>
+            </wp:cNvGraphicFramePr>
+            <a:graphic xmlns:a="http://schemas.openxmlformats.org/drawingml/2006/main">
+              <a:graphicData uri="http://schemas.openxmlformats.org/drawingml/2006/picture">
+                <pic:pic xmlns:pic="http://schemas.openxmlformats.org/drawingml/2006/picture">
+                  <pic:nvPicPr>
+                    <pic:cNvPr id="0" name="login.JPG"/>
+                    <pic:cNvPicPr/>
+                  </pic:nvPicPr>
+                  <pic:blipFill>
+                    <a:blip r:embed="rId9">
+                      <a:extLst>
+                        <a:ext uri="{28A0092B-C50C-407E-A947-70E740481C1C}">
+                          <a14:useLocalDpi xmlns:a14="http://schemas.microsoft.com/office/drawing/2010/main" val="0"/>
+                        </a:ext>
+                      </a:extLst>
+                    </a:blip>
+                    <a:stretch>
+                      <a:fillRect/>
+                    </a:stretch>
+                  </pic:blipFill>
+                  <pic:spPr>
+                    <a:xfrm>
+                      <a:off x="0" y="0"/>
+                      <a:ext cx="4135390" cy="2962275"/>
+                    </a:xfrm>
+                    <a:prstGeom prst="rect">
+                      <a:avLst/>
+                    </a:prstGeom>
+                    <a:effectLst>
+                      <a:outerShdw blurRad="50800" dist="38100" algn="l" rotWithShape="0">
+                        <a:prstClr val="black">
+                          <a:alpha val="40000"/>
+                        </a:prstClr>
+                      </a:outerShdw>
+                    </a:effectLst>
+                    <a:scene3d>
+                      <a:camera prst="orthographicFront"/>
+                      <a:lightRig rig="threePt" dir="t"/>
+                    </a:scene3d>
+                    <a:sp3d contourW="19050"/>
+                  </pic:spPr>
+                </pic:pic>
+              </a:graphicData>
+            </a:graphic>
+            <wp14:sizeRelH relativeFrom="page">
+              <wp14:pctWidth>0</wp14:pctWidth>
+            </wp14:sizeRelH>
+            <wp14:sizeRelV relativeFrom="page">
+              <wp14:pctHeight>0</wp14:pctHeight>
+            </wp14:sizeRelV>
+          </wp:anchor>
+        </w:drawing>
+      </w:r>
+      <w:proofErr w:type="spellStart"/>
+      <w:r>
+        <w:rPr>
+          <w:rFonts w:ascii="Century Gothic" w:hAnsi="Century Gothic"/>
+          <w:b/>
+          <w:sz w:val="20"/>
+          <w:u w:val="single"/>
+        </w:rPr>
+        <w:t>Login</w:t>
+      </w:r>
+      <w:proofErr w:type="spellEnd"/>
+    </w:p>
+    <w:p>
+      <w:pPr>
+        <w:rPr>
+          <w:rFonts w:ascii="Century Gothic" w:hAnsi="Century Gothic"/>
+          <w:b/>
+          <w:sz w:val="20"/>
+          <w:u w:val="single"/>
+        </w:rPr>
+      </w:pPr>
+    </w:p>
+    <w:p>
+      <w:pPr>
+        <w:rPr>
+          <w:rFonts w:ascii="Century Gothic" w:hAnsi="Century Gothic"/>
+          <w:b/>
+          <w:sz w:val="20"/>
+          <w:u w:val="single"/>
+        </w:rPr>
+      </w:pPr>
+    </w:p>
+    <w:p>
+      <w:pPr>
+        <w:rPr>
+          <w:rFonts w:ascii="Century Gothic" w:hAnsi="Century Gothic"/>
+          <w:b/>
+          <w:sz w:val="20"/>
+          <w:u w:val="single"/>
+        </w:rPr>
+      </w:pPr>
+    </w:p>
+    <w:p>
+      <w:pPr>
+        <w:rPr>
+          <w:rFonts w:ascii="Century Gothic" w:hAnsi="Century Gothic"/>
+          <w:b/>
+          <w:sz w:val="20"/>
+          <w:u w:val="single"/>
+        </w:rPr>
+      </w:pPr>
+    </w:p>
+    <w:p>
+      <w:pPr>
+        <w:rPr>
+          <w:rFonts w:ascii="Century Gothic" w:hAnsi="Century Gothic"/>
+          <w:b/>
+          <w:sz w:val="20"/>
+          <w:u w:val="single"/>
+        </w:rPr>
+      </w:pPr>
+    </w:p>
+    <w:p>
+      <w:pPr>
+        <w:rPr>
+          <w:rFonts w:ascii="Century Gothic" w:hAnsi="Century Gothic"/>
+          <w:b/>
+          <w:sz w:val="20"/>
+          <w:u w:val="single"/>
+        </w:rPr>
+      </w:pPr>
+    </w:p>
+    <w:p>
+      <w:pPr>
+        <w:rPr>
+          <w:rFonts w:ascii="Century Gothic" w:hAnsi="Century Gothic"/>
+          <w:b/>
+          <w:sz w:val="20"/>
+          <w:u w:val="single"/>
+        </w:rPr>
+      </w:pPr>
+    </w:p>
+    <w:p>
+      <w:pPr>
+        <w:rPr>
+          <w:rFonts w:ascii="Century Gothic" w:hAnsi="Century Gothic"/>
+          <w:b/>
+          <w:sz w:val="20"/>
+          <w:u w:val="single"/>
+        </w:rPr>
+      </w:pPr>
+    </w:p>
+    <w:p>
+      <w:pPr>
+        <w:rPr>
+          <w:rFonts w:ascii="Century Gothic" w:hAnsi="Century Gothic"/>
+          <w:b/>
+          <w:sz w:val="20"/>
+          <w:u w:val="single"/>
+        </w:rPr>
+      </w:pPr>
+    </w:p>
+    <w:p>
+      <w:pPr>
+        <w:rPr>
+          <w:rFonts w:ascii="Century Gothic" w:hAnsi="Century Gothic"/>
+          <w:b/>
+          <w:sz w:val="20"/>
+          <w:u w:val="single"/>
+        </w:rPr>
+      </w:pPr>
+    </w:p>
+    <w:p>
+      <w:pPr>
+        <w:rPr>
+          <w:rFonts w:ascii="Century Gothic" w:hAnsi="Century Gothic"/>
+          <w:b/>
+          <w:sz w:val="20"/>
+          <w:u w:val="single"/>
+        </w:rPr>
+      </w:pPr>
+      <w:r>
+        <w:rPr>
+          <w:rFonts w:ascii="Century Gothic" w:hAnsi="Century Gothic"/>
+          <w:noProof/>
+          <w:sz w:val="20"/>
+          <w:lang w:val="es-ES" w:eastAsia="es-ES"/>
+        </w:rPr>
+        <w:drawing>
+          <wp:anchor distT="0" distB="0" distL="114300" distR="114300" simplePos="0" relativeHeight="251661312" behindDoc="1" locked="0" layoutInCell="1" allowOverlap="1" wp14:anchorId="1E676F20" wp14:editId="011EF3AC">
+            <wp:simplePos x="0" y="0"/>
+            <wp:positionH relativeFrom="column">
+              <wp:posOffset>1520191</wp:posOffset>
+            </wp:positionH>
+            <wp:positionV relativeFrom="page">
+              <wp:posOffset>4924425</wp:posOffset>
+            </wp:positionV>
+            <wp:extent cx="4122936" cy="3881240"/>
+            <wp:effectExtent l="57150" t="76200" r="144780" b="100330"/>
+            <wp:wrapNone/>
+            <wp:docPr id="5" name="0 Imagen"/>
+            <wp:cNvGraphicFramePr>
+              <a:graphicFrameLocks xmlns:a="http://schemas.openxmlformats.org/drawingml/2006/main"/>
+            </wp:cNvGraphicFramePr>
+            <a:graphic xmlns:a="http://schemas.openxmlformats.org/drawingml/2006/main">
+              <a:graphicData uri="http://schemas.openxmlformats.org/drawingml/2006/picture">
+                <pic:pic xmlns:pic="http://schemas.openxmlformats.org/drawingml/2006/picture">
+                  <pic:nvPicPr>
+                    <pic:cNvPr id="0" name="manteniment.JPG"/>
+                    <pic:cNvPicPr/>
+                  </pic:nvPicPr>
+                  <pic:blipFill>
+                    <a:blip r:embed="rId10">
+                      <a:extLst>
+                        <a:ext uri="{28A0092B-C50C-407E-A947-70E740481C1C}">
+                          <a14:useLocalDpi xmlns:a14="http://schemas.microsoft.com/office/drawing/2010/main" val="0"/>
+                        </a:ext>
+                      </a:extLst>
+                    </a:blip>
+                    <a:stretch>
+                      <a:fillRect/>
+                    </a:stretch>
+                  </pic:blipFill>
+                  <pic:spPr>
+                    <a:xfrm>
+                      <a:off x="0" y="0"/>
+                      <a:ext cx="4125183" cy="3883355"/>
+                    </a:xfrm>
+                    <a:prstGeom prst="rect">
+                      <a:avLst/>
+                    </a:prstGeom>
+                    <a:effectLst>
+                      <a:outerShdw blurRad="50800" dist="38100" algn="l" rotWithShape="0">
+                        <a:prstClr val="black">
+                          <a:alpha val="40000"/>
+                        </a:prstClr>
+                      </a:outerShdw>
+                    </a:effectLst>
+                    <a:scene3d>
+                      <a:camera prst="orthographicFront"/>
+                      <a:lightRig rig="threePt" dir="t"/>
+                    </a:scene3d>
+                    <a:sp3d contourW="19050"/>
+                  </pic:spPr>
+                </pic:pic>
+              </a:graphicData>
+            </a:graphic>
+            <wp14:sizeRelH relativeFrom="page">
+              <wp14:pctWidth>0</wp14:pctWidth>
+            </wp14:sizeRelH>
+            <wp14:sizeRelV relativeFrom="page">
+              <wp14:pctHeight>0</wp14:pctHeight>
+            </wp14:sizeRelV>
+          </wp:anchor>
+        </w:drawing>
+      </w:r>
+      <w:r>
+        <w:rPr>
+          <w:rFonts w:ascii="Century Gothic" w:hAnsi="Century Gothic"/>
+          <w:b/>
+          <w:sz w:val="20"/>
+          <w:u w:val="single"/>
+        </w:rPr>
+        <w:t>Manteniment</w:t>
+      </w:r>
+    </w:p>
+    <w:p>
+      <w:pPr>
+        <w:rPr>
+          <w:rFonts w:ascii="Century Gothic" w:hAnsi="Century Gothic"/>
+          <w:noProof/>
+          <w:sz w:val="20"/>
+          <w:lang w:val="es-ES" w:eastAsia="es-ES"/>
+        </w:rPr>
+      </w:pPr>
+    </w:p>
+    <w:p>
+      <w:pPr>
+        <w:rPr>
+          <w:rFonts w:ascii="Century Gothic" w:hAnsi="Century Gothic"/>
+          <w:b/>
+          <w:sz w:val="20"/>
+          <w:u w:val="single"/>
+        </w:rPr>
+      </w:pPr>
+    </w:p>
+    <w:p>
+      <w:pPr>
+        <w:rPr>
+          <w:rFonts w:ascii="Century Gothic" w:hAnsi="Century Gothic"/>
+          <w:sz w:val="20"/>
+        </w:rPr>
+      </w:pPr>
+      <w:r>
+        <w:rPr>
+          <w:rFonts w:ascii="Century Gothic" w:hAnsi="Century Gothic"/>
+          <w:sz w:val="20"/>
+        </w:rPr>
+        <w:br w:type="page"/>
+      </w:r>
+    </w:p>
+    <w:p>
+      <w:pPr>
+        <w:ind w:left="708" w:hanging="708"/>
+        <w:rPr>
+          <w:rFonts w:ascii="Century Gothic" w:hAnsi="Century Gothic"/>
+          <w:b/>
+          <w:sz w:val="32"/>
+          <w:u w:val="single"/>
+        </w:rPr>
+      </w:pPr>
+      <w:r>
+        <w:rPr>
+          <w:rFonts w:ascii="Century Gothic" w:hAnsi="Century Gothic"/>
+          <w:b/>
+          <w:noProof/>
+          <w:sz w:val="32"/>
+          <w:u w:val="single"/>
+          <w:lang w:val="es-ES" w:eastAsia="es-ES"/>
+        </w:rPr>
+        <w:lastRenderedPageBreak/>
+        <w:drawing>
+          <wp:anchor distT="0" distB="0" distL="114300" distR="114300" simplePos="0" relativeHeight="251662336" behindDoc="1" locked="0" layoutInCell="1" allowOverlap="1" wp14:anchorId="26933187" wp14:editId="77DFC136">
+            <wp:simplePos x="0" y="0"/>
+            <wp:positionH relativeFrom="column">
+              <wp:posOffset>1529715</wp:posOffset>
+            </wp:positionH>
+            <wp:positionV relativeFrom="paragraph">
+              <wp:posOffset>224155</wp:posOffset>
+            </wp:positionV>
+            <wp:extent cx="4076700" cy="3448050"/>
+            <wp:effectExtent l="57150" t="76200" r="133350" b="95250"/>
+            <wp:wrapNone/>
+            <wp:docPr id="6" name="0 Imagen"/>
+            <wp:cNvGraphicFramePr>
+              <a:graphicFrameLocks xmlns:a="http://schemas.openxmlformats.org/drawingml/2006/main" noChangeAspect="1"/>
+            </wp:cNvGraphicFramePr>
+            <a:graphic xmlns:a="http://schemas.openxmlformats.org/drawingml/2006/main">
+              <a:graphicData uri="http://schemas.openxmlformats.org/drawingml/2006/picture">
+                <pic:pic xmlns:pic="http://schemas.openxmlformats.org/drawingml/2006/picture">
+                  <pic:nvPicPr>
+                    <pic:cNvPr id="0" name="facturacio.JPG"/>
+                    <pic:cNvPicPr/>
+                  </pic:nvPicPr>
+                  <pic:blipFill>
+                    <a:blip r:embed="rId11">
+                      <a:extLst>
+                        <a:ext uri="{28A0092B-C50C-407E-A947-70E740481C1C}">
+                          <a14:useLocalDpi xmlns:a14="http://schemas.microsoft.com/office/drawing/2010/main" val="0"/>
+                        </a:ext>
+                      </a:extLst>
+                    </a:blip>
+                    <a:stretch>
+                      <a:fillRect/>
+                    </a:stretch>
+                  </pic:blipFill>
+                  <pic:spPr>
+                    <a:xfrm>
+                      <a:off x="0" y="0"/>
+                      <a:ext cx="4076700" cy="3448050"/>
+                    </a:xfrm>
+                    <a:prstGeom prst="rect">
+                      <a:avLst/>
+                    </a:prstGeom>
+                    <a:effectLst>
+                      <a:outerShdw blurRad="50800" dist="38100" algn="l" rotWithShape="0">
+                        <a:prstClr val="black">
+                          <a:alpha val="40000"/>
+                        </a:prstClr>
+                      </a:outerShdw>
+                    </a:effectLst>
+                    <a:scene3d>
+                      <a:camera prst="orthographicFront"/>
+                      <a:lightRig rig="threePt" dir="t"/>
+                    </a:scene3d>
+                    <a:sp3d contourW="19050"/>
+                  </pic:spPr>
+                </pic:pic>
+              </a:graphicData>
+            </a:graphic>
+            <wp14:sizeRelH relativeFrom="page">
+              <wp14:pctWidth>0</wp14:pctWidth>
+            </wp14:sizeRelH>
+            <wp14:sizeRelV relativeFrom="page">
+              <wp14:pctHeight>0</wp14:pctHeight>
+            </wp14:sizeRelV>
+          </wp:anchor>
+        </w:drawing>
+      </w:r>
+      <w:r>
+        <w:rPr>
+          <w:rFonts w:ascii="Century Gothic" w:hAnsi="Century Gothic"/>
+          <w:b/>
+          <w:sz w:val="20"/>
+          <w:u w:val="single"/>
+        </w:rPr>
+        <w:t>Facturació</w:t>
+      </w:r>
+    </w:p>
+    <w:p>
+      <w:pPr>
+        <w:ind w:left="708" w:hanging="708"/>
+        <w:jc w:val="right"/>
+        <w:rPr>
+          <w:rFonts w:ascii="Century Gothic" w:hAnsi="Century Gothic"/>
+          <w:b/>
+          <w:sz w:val="32"/>
+          <w:u w:val="single"/>
+        </w:rPr>
+      </w:pPr>
+    </w:p>
+    <w:p>
+      <w:pPr>
+        <w:ind w:left="708" w:hanging="708"/>
+        <w:jc w:val="right"/>
+        <w:rPr>
+          <w:rFonts w:ascii="Century Gothic" w:hAnsi="Century Gothic"/>
+          <w:b/>
+          <w:sz w:val="32"/>
+          <w:u w:val="single"/>
+        </w:rPr>
+      </w:pPr>
+    </w:p>
+    <w:p>
+      <w:pPr>
+        <w:ind w:left="708" w:hanging="708"/>
+        <w:jc w:val="right"/>
+        <w:rPr>
+          <w:rFonts w:ascii="Century Gothic" w:hAnsi="Century Gothic"/>
+          <w:b/>
+          <w:sz w:val="32"/>
+          <w:u w:val="single"/>
+        </w:rPr>
+      </w:pPr>
+    </w:p>
+    <w:p>
+      <w:pPr>
+        <w:ind w:left="708" w:hanging="708"/>
+        <w:jc w:val="right"/>
+        <w:rPr>
+          <w:rFonts w:ascii="Century Gothic" w:hAnsi="Century Gothic"/>
+          <w:b/>
+          <w:sz w:val="32"/>
+          <w:u w:val="single"/>
+        </w:rPr>
+      </w:pPr>
+    </w:p>
+    <w:p>
+      <w:pPr>
+        <w:ind w:left="708" w:hanging="708"/>
+        <w:jc w:val="right"/>
+        <w:rPr>
+          <w:rFonts w:ascii="Century Gothic" w:hAnsi="Century Gothic"/>
+          <w:b/>
+          <w:sz w:val="32"/>
+          <w:u w:val="single"/>
+        </w:rPr>
+      </w:pPr>
+    </w:p>
+    <w:p>
+      <w:pPr>
+        <w:ind w:left="708" w:hanging="708"/>
+        <w:jc w:val="right"/>
+        <w:rPr>
+          <w:rFonts w:ascii="Century Gothic" w:hAnsi="Century Gothic"/>
+          <w:b/>
+          <w:sz w:val="32"/>
+          <w:u w:val="single"/>
+        </w:rPr>
+      </w:pPr>
+    </w:p>
+    <w:p>
+      <w:pPr>
+        <w:ind w:left="708" w:hanging="708"/>
+        <w:jc w:val="right"/>
+        <w:rPr>
+          <w:rFonts w:ascii="Century Gothic" w:hAnsi="Century Gothic"/>
+          <w:b/>
+          <w:sz w:val="32"/>
+          <w:u w:val="single"/>
+        </w:rPr>
+      </w:pPr>
+    </w:p>
+    <w:p>
+      <w:pPr>
+        <w:ind w:left="708" w:hanging="708"/>
+        <w:jc w:val="right"/>
+        <w:rPr>
+          <w:rFonts w:ascii="Century Gothic" w:hAnsi="Century Gothic"/>
+          <w:b/>
+          <w:sz w:val="32"/>
+          <w:u w:val="single"/>
+        </w:rPr>
+      </w:pPr>
+    </w:p>
+    <w:p>
+      <w:pPr>
+        <w:ind w:left="708" w:hanging="708"/>
+        <w:jc w:val="right"/>
+        <w:rPr>
+          <w:rFonts w:ascii="Century Gothic" w:hAnsi="Century Gothic"/>
+          <w:b/>
+          <w:sz w:val="20"/>
+          <w:u w:val="single"/>
+        </w:rPr>
+      </w:pPr>
+      <w:r>
+        <w:rPr>
+          <w:rFonts w:ascii="Century Gothic" w:hAnsi="Century Gothic"/>
+          <w:b/>
+          <w:noProof/>
+          <w:sz w:val="32"/>
+          <w:u w:val="single"/>
+          <w:lang w:val="es-ES" w:eastAsia="es-ES"/>
+        </w:rPr>
+        <w:drawing>
+          <wp:anchor distT="0" distB="0" distL="114300" distR="114300" simplePos="0" relativeHeight="251663360" behindDoc="1" locked="0" layoutInCell="1" allowOverlap="1" wp14:anchorId="420FB3DC" wp14:editId="6F73C5BA">
+            <wp:simplePos x="0" y="0"/>
+            <wp:positionH relativeFrom="column">
+              <wp:posOffset>1531299</wp:posOffset>
+            </wp:positionH>
+            <wp:positionV relativeFrom="paragraph">
+              <wp:posOffset>276861</wp:posOffset>
+            </wp:positionV>
+            <wp:extent cx="4075116" cy="4552950"/>
+            <wp:effectExtent l="57150" t="57150" r="116205" b="95250"/>
+            <wp:wrapNone/>
+            <wp:docPr id="7" name="0 Imagen"/>
+            <wp:cNvGraphicFramePr>
+              <a:graphicFrameLocks xmlns:a="http://schemas.openxmlformats.org/drawingml/2006/main" noChangeAspect="1"/>
+            </wp:cNvGraphicFramePr>
+            <a:graphic xmlns:a="http://schemas.openxmlformats.org/drawingml/2006/main">
+              <a:graphicData uri="http://schemas.openxmlformats.org/drawingml/2006/picture">
+                <pic:pic xmlns:pic="http://schemas.openxmlformats.org/drawingml/2006/picture">
+                  <pic:nvPicPr>
+                    <pic:cNvPr id="0" name="trameses.JPG"/>
+                    <pic:cNvPicPr/>
+                  </pic:nvPicPr>
+                  <pic:blipFill>
+                    <a:blip r:embed="rId12">
+                      <a:extLst>
+                        <a:ext uri="{28A0092B-C50C-407E-A947-70E740481C1C}">
+                          <a14:useLocalDpi xmlns:a14="http://schemas.microsoft.com/office/drawing/2010/main" val="0"/>
+                        </a:ext>
+                      </a:extLst>
+                    </a:blip>
+                    <a:stretch>
+                      <a:fillRect/>
+                    </a:stretch>
+                  </pic:blipFill>
+                  <pic:spPr>
+                    <a:xfrm>
+                      <a:off x="0" y="0"/>
+                      <a:ext cx="4075116" cy="4552950"/>
+                    </a:xfrm>
+                    <a:prstGeom prst="rect">
+                      <a:avLst/>
+                    </a:prstGeom>
+                    <a:effectLst>
+                      <a:outerShdw blurRad="50800" dist="38100" algn="l" rotWithShape="0">
+                        <a:prstClr val="black">
+                          <a:alpha val="40000"/>
+                        </a:prstClr>
+                      </a:outerShdw>
+                    </a:effectLst>
+                    <a:scene3d>
+                      <a:camera prst="orthographicFront"/>
+                      <a:lightRig rig="threePt" dir="t"/>
+                    </a:scene3d>
+                    <a:sp3d contourW="19050"/>
+                  </pic:spPr>
+                </pic:pic>
+              </a:graphicData>
+            </a:graphic>
+            <wp14:sizeRelH relativeFrom="page">
+              <wp14:pctWidth>0</wp14:pctWidth>
+            </wp14:sizeRelH>
+            <wp14:sizeRelV relativeFrom="page">
+              <wp14:pctHeight>0</wp14:pctHeight>
+            </wp14:sizeRelV>
+          </wp:anchor>
+        </w:drawing>
+      </w:r>
+    </w:p>
+    <w:p>
+      <w:pPr>
+        <w:ind w:left="708" w:hanging="708"/>
+        <w:rPr>
+          <w:rFonts w:ascii="Century Gothic" w:hAnsi="Century Gothic"/>
+          <w:b/>
+          <w:sz w:val="20"/>
+          <w:u w:val="single"/>
+        </w:rPr>
+      </w:pPr>
+      <w:r>
+        <w:rPr>
+          <w:rFonts w:ascii="Century Gothic" w:hAnsi="Century Gothic"/>
+          <w:b/>
+          <w:sz w:val="20"/>
+          <w:u w:val="single"/>
+        </w:rPr>
+        <w:t>Trameses</w:t>
+      </w:r>
+    </w:p>
+    <w:p>
+      <w:pPr>
+        <w:ind w:left="708" w:hanging="708"/>
+        <w:rPr>
+          <w:rFonts w:ascii="Century Gothic" w:hAnsi="Century Gothic"/>
+          <w:b/>
+          <w:sz w:val="32"/>
+          <w:u w:val="single"/>
+        </w:rPr>
+      </w:pPr>
+      <w:r>
+        <w:rPr>
+          <w:rFonts w:ascii="Century Gothic" w:hAnsi="Century Gothic"/>
+          <w:b/>
+          <w:sz w:val="32"/>
+          <w:u w:val="single"/>
         </w:rPr>
         <w:br w:type="page"/>
       </w:r>
@@ -2338,13 +2897,440 @@
       <w:pPr>
         <w:rPr>
           <w:rFonts w:ascii="Century Gothic" w:hAnsi="Century Gothic"/>
+          <w:sz w:val="20"/>
+        </w:rPr>
+      </w:pPr>
+      <w:r>
+        <w:rPr>
+          <w:rFonts w:ascii="Century Gothic" w:hAnsi="Century Gothic"/>
+          <w:sz w:val="20"/>
+        </w:rPr>
+        <w:t>Muntarem la nostra base de dades damunt un</w:t>
+      </w:r>
+      <w:r>
+        <w:rPr>
+          <w:rFonts w:ascii="Century Gothic" w:hAnsi="Century Gothic"/>
+          <w:sz w:val="20"/>
+        </w:rPr>
+        <w:t xml:space="preserve"> dels</w:t>
+      </w:r>
+      <w:r>
+        <w:rPr>
+          <w:rFonts w:ascii="Century Gothic" w:hAnsi="Century Gothic"/>
+          <w:sz w:val="20"/>
+        </w:rPr>
+        <w:t xml:space="preserve"> SGBD </w:t>
+      </w:r>
+      <w:r>
+        <w:rPr>
+          <w:rFonts w:ascii="Century Gothic" w:hAnsi="Century Gothic"/>
+          <w:sz w:val="20"/>
+        </w:rPr>
+        <w:t xml:space="preserve">més coneguts, el </w:t>
+      </w:r>
+      <w:proofErr w:type="spellStart"/>
+      <w:r>
+        <w:rPr>
+          <w:rFonts w:ascii="Century Gothic" w:hAnsi="Century Gothic"/>
+          <w:b/>
+          <w:sz w:val="20"/>
+        </w:rPr>
+        <w:t>MySQL</w:t>
+      </w:r>
+      <w:proofErr w:type="spellEnd"/>
+      <w:r>
+        <w:rPr>
+          <w:rFonts w:ascii="Century Gothic" w:hAnsi="Century Gothic"/>
+          <w:sz w:val="20"/>
+        </w:rPr>
+        <w:t xml:space="preserve">. Com a eina d’administració utilitzarem </w:t>
+      </w:r>
+      <w:proofErr w:type="spellStart"/>
+      <w:r>
+        <w:rPr>
+          <w:rFonts w:ascii="Century Gothic" w:hAnsi="Century Gothic"/>
+          <w:b/>
+          <w:sz w:val="20"/>
+        </w:rPr>
+        <w:t>PHPMyAdmin</w:t>
+      </w:r>
+      <w:proofErr w:type="spellEnd"/>
+      <w:r>
+        <w:rPr>
+          <w:rFonts w:ascii="Century Gothic" w:hAnsi="Century Gothic"/>
+          <w:sz w:val="20"/>
+        </w:rPr>
+        <w:t xml:space="preserve">, tant per fer les proves amb local amb el </w:t>
+      </w:r>
+      <w:r>
+        <w:rPr>
+          <w:rFonts w:ascii="Century Gothic" w:hAnsi="Century Gothic"/>
+          <w:i/>
+          <w:sz w:val="20"/>
+        </w:rPr>
+        <w:t>XAMPP</w:t>
+      </w:r>
+      <w:r>
+        <w:rPr>
+          <w:rFonts w:ascii="Century Gothic" w:hAnsi="Century Gothic"/>
+          <w:sz w:val="20"/>
+        </w:rPr>
+        <w:t>, com al servidor real, ja que són els que hi vénen per defecte i ofereix una gran eficiència i una senzilla utilització.</w:t>
+      </w:r>
+    </w:p>
+    <w:p>
+      <w:pPr>
+        <w:rPr>
+          <w:rFonts w:ascii="Century Gothic" w:hAnsi="Century Gothic"/>
+          <w:b/>
+          <w:color w:val="000000" w:themeColor="text1"/>
+          <w:sz w:val="20"/>
+        </w:rPr>
+      </w:pPr>
+    </w:p>
+    <w:p>
+      <w:pPr>
+        <w:rPr>
+          <w:rFonts w:ascii="Century Gothic" w:hAnsi="Century Gothic"/>
+          <w:b/>
+          <w:color w:val="000000" w:themeColor="text1"/>
+          <w:sz w:val="24"/>
+          <w:u w:val="single"/>
+        </w:rPr>
+      </w:pPr>
+      <w:r>
+        <w:rPr>
+          <w:rFonts w:ascii="Century Gothic" w:hAnsi="Century Gothic"/>
+          <w:b/>
+          <w:color w:val="000000" w:themeColor="text1"/>
+          <w:sz w:val="24"/>
+          <w:u w:val="single"/>
+        </w:rPr>
+        <w:t>Model Entitat-Relació</w:t>
+      </w:r>
+    </w:p>
+    <w:p>
+      <w:pPr>
+        <w:rPr>
+          <w:rFonts w:ascii="Century Gothic" w:hAnsi="Century Gothic"/>
+          <w:color w:val="000000" w:themeColor="text1"/>
+          <w:sz w:val="24"/>
+        </w:rPr>
+      </w:pPr>
+      <w:r>
+        <w:rPr>
+          <w:rFonts w:ascii="Century Gothic" w:hAnsi="Century Gothic"/>
+          <w:noProof/>
+          <w:color w:val="000000" w:themeColor="text1"/>
+          <w:sz w:val="24"/>
+          <w:lang w:val="es-ES" w:eastAsia="es-ES"/>
+        </w:rPr>
+        <w:drawing>
+          <wp:inline distT="0" distB="0" distL="0" distR="0" wp14:anchorId="422B47CC" wp14:editId="116E36BA">
+            <wp:extent cx="5400040" cy="3133725"/>
+            <wp:effectExtent l="57150" t="76200" r="143510" b="104775"/>
+            <wp:docPr id="10" name="0 Imagen"/>
+            <wp:cNvGraphicFramePr>
+              <a:graphicFrameLocks xmlns:a="http://schemas.openxmlformats.org/drawingml/2006/main" noChangeAspect="1"/>
+            </wp:cNvGraphicFramePr>
+            <a:graphic xmlns:a="http://schemas.openxmlformats.org/drawingml/2006/main">
+              <a:graphicData uri="http://schemas.openxmlformats.org/drawingml/2006/picture">
+                <pic:pic xmlns:pic="http://schemas.openxmlformats.org/drawingml/2006/picture">
+                  <pic:nvPicPr>
+                    <pic:cNvPr id="0" name="dia_subjecte.png"/>
+                    <pic:cNvPicPr/>
+                  </pic:nvPicPr>
+                  <pic:blipFill>
+                    <a:blip r:embed="rId13">
+                      <a:extLst>
+                        <a:ext uri="{28A0092B-C50C-407E-A947-70E740481C1C}">
+                          <a14:useLocalDpi xmlns:a14="http://schemas.microsoft.com/office/drawing/2010/main" val="0"/>
+                        </a:ext>
+                      </a:extLst>
+                    </a:blip>
+                    <a:stretch>
+                      <a:fillRect/>
+                    </a:stretch>
+                  </pic:blipFill>
+                  <pic:spPr>
+                    <a:xfrm>
+                      <a:off x="0" y="0"/>
+                      <a:ext cx="5400040" cy="3133725"/>
+                    </a:xfrm>
+                    <a:prstGeom prst="rect">
+                      <a:avLst/>
+                    </a:prstGeom>
+                    <a:effectLst>
+                      <a:outerShdw blurRad="50800" dist="38100" algn="l" rotWithShape="0">
+                        <a:prstClr val="black">
+                          <a:alpha val="40000"/>
+                        </a:prstClr>
+                      </a:outerShdw>
+                    </a:effectLst>
+                    <a:scene3d>
+                      <a:camera prst="orthographicFront"/>
+                      <a:lightRig rig="threePt" dir="t"/>
+                    </a:scene3d>
+                    <a:sp3d contourW="19050"/>
+                  </pic:spPr>
+                </pic:pic>
+              </a:graphicData>
+            </a:graphic>
+          </wp:inline>
+        </w:drawing>
+      </w:r>
+    </w:p>
+    <w:p>
+      <w:pPr>
+        <w:rPr>
+          <w:rFonts w:ascii="Century Gothic" w:hAnsi="Century Gothic"/>
+          <w:b/>
+          <w:color w:val="000000" w:themeColor="text1"/>
+          <w:sz w:val="24"/>
+          <w:u w:val="single"/>
+        </w:rPr>
+      </w:pPr>
+    </w:p>
+    <w:p>
+      <w:pPr>
+        <w:rPr>
+          <w:rFonts w:ascii="Century Gothic" w:hAnsi="Century Gothic"/>
+          <w:b/>
+          <w:color w:val="000000" w:themeColor="text1"/>
+          <w:sz w:val="24"/>
+          <w:u w:val="single"/>
+        </w:rPr>
+      </w:pPr>
+      <w:r>
+        <w:rPr>
+          <w:rFonts w:ascii="Century Gothic" w:hAnsi="Century Gothic"/>
+          <w:noProof/>
+          <w:color w:val="000000" w:themeColor="text1"/>
+          <w:sz w:val="24"/>
+          <w:lang w:val="es-ES" w:eastAsia="es-ES"/>
+        </w:rPr>
+        <w:drawing>
+          <wp:inline distT="0" distB="0" distL="0" distR="0" wp14:anchorId="23B67F41" wp14:editId="2B3C9584">
+            <wp:extent cx="5400040" cy="2556510"/>
+            <wp:effectExtent l="57150" t="76200" r="143510" b="91440"/>
+            <wp:docPr id="8" name="0 Imagen"/>
+            <wp:cNvGraphicFramePr>
+              <a:graphicFrameLocks xmlns:a="http://schemas.openxmlformats.org/drawingml/2006/main" noChangeAspect="1"/>
+            </wp:cNvGraphicFramePr>
+            <a:graphic xmlns:a="http://schemas.openxmlformats.org/drawingml/2006/main">
+              <a:graphicData uri="http://schemas.openxmlformats.org/drawingml/2006/picture">
+                <pic:pic xmlns:pic="http://schemas.openxmlformats.org/drawingml/2006/picture">
+                  <pic:nvPicPr>
+                    <pic:cNvPr id="0" name="dia_adreces.png"/>
+                    <pic:cNvPicPr/>
+                  </pic:nvPicPr>
+                  <pic:blipFill>
+                    <a:blip r:embed="rId14">
+                      <a:extLst>
+                        <a:ext uri="{28A0092B-C50C-407E-A947-70E740481C1C}">
+                          <a14:useLocalDpi xmlns:a14="http://schemas.microsoft.com/office/drawing/2010/main" val="0"/>
+                        </a:ext>
+                      </a:extLst>
+                    </a:blip>
+                    <a:stretch>
+                      <a:fillRect/>
+                    </a:stretch>
+                  </pic:blipFill>
+                  <pic:spPr>
+                    <a:xfrm>
+                      <a:off x="0" y="0"/>
+                      <a:ext cx="5400040" cy="2556510"/>
+                    </a:xfrm>
+                    <a:prstGeom prst="rect">
+                      <a:avLst/>
+                    </a:prstGeom>
+                    <a:effectLst>
+                      <a:outerShdw blurRad="50800" dist="38100" algn="l" rotWithShape="0">
+                        <a:prstClr val="black">
+                          <a:alpha val="40000"/>
+                        </a:prstClr>
+                      </a:outerShdw>
+                    </a:effectLst>
+                    <a:scene3d>
+                      <a:camera prst="orthographicFront"/>
+                      <a:lightRig rig="threePt" dir="t"/>
+                    </a:scene3d>
+                    <a:sp3d contourW="19050"/>
+                  </pic:spPr>
+                </pic:pic>
+              </a:graphicData>
+            </a:graphic>
+          </wp:inline>
+        </w:drawing>
+      </w:r>
+    </w:p>
+    <w:p>
+      <w:pPr>
+        <w:rPr>
+          <w:rFonts w:ascii="Century Gothic" w:hAnsi="Century Gothic"/>
+          <w:b/>
+          <w:color w:val="000000" w:themeColor="text1"/>
+          <w:sz w:val="24"/>
+          <w:u w:val="single"/>
+        </w:rPr>
+      </w:pPr>
+      <w:r>
+        <w:rPr>
+          <w:rFonts w:ascii="Century Gothic" w:hAnsi="Century Gothic"/>
+          <w:noProof/>
+          <w:color w:val="000000" w:themeColor="text1"/>
+          <w:sz w:val="24"/>
+          <w:lang w:val="es-ES" w:eastAsia="es-ES"/>
+        </w:rPr>
+        <w:lastRenderedPageBreak/>
+        <w:drawing>
+          <wp:inline distT="0" distB="0" distL="0" distR="0" wp14:anchorId="3F6AE985" wp14:editId="038D716E">
+            <wp:extent cx="5400040" cy="2822575"/>
+            <wp:effectExtent l="57150" t="76200" r="143510" b="92075"/>
+            <wp:docPr id="9" name="0 Imagen"/>
+            <wp:cNvGraphicFramePr>
+              <a:graphicFrameLocks xmlns:a="http://schemas.openxmlformats.org/drawingml/2006/main" noChangeAspect="1"/>
+            </wp:cNvGraphicFramePr>
+            <a:graphic xmlns:a="http://schemas.openxmlformats.org/drawingml/2006/main">
+              <a:graphicData uri="http://schemas.openxmlformats.org/drawingml/2006/picture">
+                <pic:pic xmlns:pic="http://schemas.openxmlformats.org/drawingml/2006/picture">
+                  <pic:nvPicPr>
+                    <pic:cNvPr id="0" name="dia_facturacio.png"/>
+                    <pic:cNvPicPr/>
+                  </pic:nvPicPr>
+                  <pic:blipFill>
+                    <a:blip r:embed="rId15">
+                      <a:extLst>
+                        <a:ext uri="{28A0092B-C50C-407E-A947-70E740481C1C}">
+                          <a14:useLocalDpi xmlns:a14="http://schemas.microsoft.com/office/drawing/2010/main" val="0"/>
+                        </a:ext>
+                      </a:extLst>
+                    </a:blip>
+                    <a:stretch>
+                      <a:fillRect/>
+                    </a:stretch>
+                  </pic:blipFill>
+                  <pic:spPr>
+                    <a:xfrm>
+                      <a:off x="0" y="0"/>
+                      <a:ext cx="5400040" cy="2822575"/>
+                    </a:xfrm>
+                    <a:prstGeom prst="rect">
+                      <a:avLst/>
+                    </a:prstGeom>
+                    <a:effectLst>
+                      <a:outerShdw blurRad="50800" dist="38100" algn="l" rotWithShape="0">
+                        <a:prstClr val="black">
+                          <a:alpha val="40000"/>
+                        </a:prstClr>
+                      </a:outerShdw>
+                    </a:effectLst>
+                    <a:scene3d>
+                      <a:camera prst="orthographicFront"/>
+                      <a:lightRig rig="threePt" dir="t"/>
+                    </a:scene3d>
+                    <a:sp3d contourW="19050"/>
+                  </pic:spPr>
+                </pic:pic>
+              </a:graphicData>
+            </a:graphic>
+          </wp:inline>
+        </w:drawing>
+      </w:r>
+    </w:p>
+    <w:p>
+      <w:pPr>
+        <w:rPr>
+          <w:rFonts w:ascii="Century Gothic" w:hAnsi="Century Gothic"/>
+          <w:b/>
+          <w:color w:val="000000" w:themeColor="text1"/>
+          <w:sz w:val="24"/>
+          <w:u w:val="single"/>
+        </w:rPr>
+      </w:pPr>
+    </w:p>
+    <w:p>
+      <w:pPr>
+        <w:rPr>
+          <w:rFonts w:ascii="Century Gothic" w:hAnsi="Century Gothic"/>
+          <w:b/>
+          <w:color w:val="000000" w:themeColor="text1"/>
+          <w:sz w:val="24"/>
+          <w:u w:val="single"/>
+        </w:rPr>
+      </w:pPr>
+      <w:r>
+        <w:rPr>
+          <w:rFonts w:ascii="Century Gothic" w:hAnsi="Century Gothic"/>
+          <w:noProof/>
+          <w:color w:val="000000" w:themeColor="text1"/>
+          <w:sz w:val="24"/>
+          <w:lang w:val="es-ES" w:eastAsia="es-ES"/>
+        </w:rPr>
+        <w:drawing>
+          <wp:inline distT="0" distB="0" distL="0" distR="0" wp14:anchorId="71890028" wp14:editId="2FD7F6A5">
+            <wp:extent cx="5400040" cy="2405380"/>
+            <wp:effectExtent l="57150" t="76200" r="143510" b="90170"/>
+            <wp:docPr id="11" name="0 Imagen"/>
+            <wp:cNvGraphicFramePr>
+              <a:graphicFrameLocks xmlns:a="http://schemas.openxmlformats.org/drawingml/2006/main" noChangeAspect="1"/>
+            </wp:cNvGraphicFramePr>
+            <a:graphic xmlns:a="http://schemas.openxmlformats.org/drawingml/2006/main">
+              <a:graphicData uri="http://schemas.openxmlformats.org/drawingml/2006/picture">
+                <pic:pic xmlns:pic="http://schemas.openxmlformats.org/drawingml/2006/picture">
+                  <pic:nvPicPr>
+                    <pic:cNvPr id="0" name="dia_usuaris.png"/>
+                    <pic:cNvPicPr/>
+                  </pic:nvPicPr>
+                  <pic:blipFill>
+                    <a:blip r:embed="rId16">
+                      <a:extLst>
+                        <a:ext uri="{28A0092B-C50C-407E-A947-70E740481C1C}">
+                          <a14:useLocalDpi xmlns:a14="http://schemas.microsoft.com/office/drawing/2010/main" val="0"/>
+                        </a:ext>
+                      </a:extLst>
+                    </a:blip>
+                    <a:stretch>
+                      <a:fillRect/>
+                    </a:stretch>
+                  </pic:blipFill>
+                  <pic:spPr>
+                    <a:xfrm>
+                      <a:off x="0" y="0"/>
+                      <a:ext cx="5400040" cy="2405380"/>
+                    </a:xfrm>
+                    <a:prstGeom prst="rect">
+                      <a:avLst/>
+                    </a:prstGeom>
+                    <a:effectLst>
+                      <a:outerShdw blurRad="50800" dist="38100" algn="l" rotWithShape="0">
+                        <a:prstClr val="black">
+                          <a:alpha val="40000"/>
+                        </a:prstClr>
+                      </a:outerShdw>
+                    </a:effectLst>
+                    <a:scene3d>
+                      <a:camera prst="orthographicFront"/>
+                      <a:lightRig rig="threePt" dir="t"/>
+                    </a:scene3d>
+                    <a:sp3d contourW="19050"/>
+                  </pic:spPr>
+                </pic:pic>
+              </a:graphicData>
+            </a:graphic>
+          </wp:inline>
+        </w:drawing>
+      </w:r>
+    </w:p>
+    <w:p>
+      <w:pPr>
+        <w:rPr>
+          <w:rFonts w:ascii="Century Gothic" w:hAnsi="Century Gothic"/>
           <w:b/>
           <w:sz w:val="32"/>
           <w:u w:val="single"/>
         </w:rPr>
       </w:pPr>
-      <w:bookmarkStart w:id="0" w:name="_GoBack"/>
-      <w:bookmarkEnd w:id="0"/>
       <w:r>
         <w:rPr>
           <w:rFonts w:ascii="Century Gothic" w:hAnsi="Century Gothic"/>
@@ -2397,15 +3383,15 @@
           <w:sz w:val="20"/>
           <w:szCs w:val="20"/>
         </w:rPr>
-        <w:t xml:space="preserve"> i com seran</w:t>
-      </w:r>
-      <w:r>
-        <w:rPr>
-          <w:rFonts w:ascii="Century Gothic" w:hAnsi="Century Gothic"/>
-          <w:sz w:val="20"/>
-          <w:szCs w:val="20"/>
-        </w:rPr>
-        <w:t xml:space="preserve"> les interfícies bàsiques</w:t>
+        <w:t xml:space="preserve"> </w:t>
+      </w:r>
+      <w:r>
+        <w:rPr>
+          <w:rFonts w:ascii="Century Gothic" w:hAnsi="Century Gothic"/>
+          <w:sz w:val="20"/>
+          <w:szCs w:val="20"/>
+        </w:rPr>
+        <w:t>les interfícies bàsiques</w:t>
       </w:r>
       <w:r>
         <w:rPr>
@@ -2487,7 +3473,7 @@
                     <pic:cNvPicPr/>
                   </pic:nvPicPr>
                   <pic:blipFill>
-                    <a:blip r:embed="rId9" cstate="print">
+                    <a:blip r:embed="rId17" cstate="print">
                       <a:extLst>
                         <a:ext uri="{28A0092B-C50C-407E-A947-70E740481C1C}">
                           <a14:useLocalDpi xmlns:a14="http://schemas.microsoft.com/office/drawing/2010/main" val="0"/>
@@ -2617,7 +3603,7 @@
                     <pic:cNvPicPr/>
                   </pic:nvPicPr>
                   <pic:blipFill>
-                    <a:blip r:embed="rId10" cstate="print">
+                    <a:blip r:embed="rId18" cstate="print">
                       <a:extLst>
                         <a:ext uri="{28A0092B-C50C-407E-A947-70E740481C1C}">
                           <a14:useLocalDpi xmlns:a14="http://schemas.microsoft.com/office/drawing/2010/main" val="0"/>
@@ -2779,7 +3765,7 @@
                     <pic:cNvPicPr/>
                   </pic:nvPicPr>
                   <pic:blipFill>
-                    <a:blip r:embed="rId11" cstate="print">
+                    <a:blip r:embed="rId19" cstate="print">
                       <a:extLst>
                         <a:ext uri="{28A0092B-C50C-407E-A947-70E740481C1C}">
                           <a14:useLocalDpi xmlns:a14="http://schemas.microsoft.com/office/drawing/2010/main" val="0"/>
@@ -2862,7 +3848,7 @@
                     <pic:cNvPicPr/>
                   </pic:nvPicPr>
                   <pic:blipFill>
-                    <a:blip r:embed="rId12" cstate="print">
+                    <a:blip r:embed="rId20" cstate="print">
                       <a:extLst>
                         <a:ext uri="{28A0092B-C50C-407E-A947-70E740481C1C}">
                           <a14:useLocalDpi xmlns:a14="http://schemas.microsoft.com/office/drawing/2010/main" val="0"/>
@@ -2909,16 +3895,6 @@
         </w:rPr>
         <w:t>Cercador</w:t>
       </w:r>
-      <w:r>
-        <w:rPr>
-          <w:rFonts w:ascii="Century Gothic" w:hAnsi="Century Gothic"/>
-          <w:b/>
-          <w:sz w:val="20"/>
-          <w:szCs w:val="20"/>
-          <w:u w:val="single"/>
-        </w:rPr>
-        <w:br/>
-      </w:r>
     </w:p>
     <w:p>
       <w:pPr>
@@ -3211,7 +4187,7 @@
                     <pic:cNvPicPr/>
                   </pic:nvPicPr>
                   <pic:blipFill>
-                    <a:blip r:embed="rId13" cstate="print">
+                    <a:blip r:embed="rId21" cstate="print">
                       <a:extLst>
                         <a:ext uri="{28A0092B-C50C-407E-A947-70E740481C1C}">
                           <a14:useLocalDpi xmlns:a14="http://schemas.microsoft.com/office/drawing/2010/main" val="0"/>
@@ -3356,7 +4332,7 @@
                     <pic:cNvPicPr/>
                   </pic:nvPicPr>
                   <pic:blipFill>
-                    <a:blip r:embed="rId14" cstate="print">
+                    <a:blip r:embed="rId22" cstate="print">
                       <a:extLst>
                         <a:ext uri="{28A0092B-C50C-407E-A947-70E740481C1C}">
                           <a14:useLocalDpi xmlns:a14="http://schemas.microsoft.com/office/drawing/2010/main" val="0"/>
@@ -3452,9 +4428,18 @@
           <w:szCs w:val="20"/>
         </w:rPr>
       </w:pPr>
-    </w:p>
-    <w:p>
-      <w:pPr>
+      <w:r>
+        <w:rPr>
+          <w:rFonts w:ascii="Century Gothic" w:hAnsi="Century Gothic"/>
+          <w:sz w:val="20"/>
+          <w:szCs w:val="20"/>
+        </w:rPr>
+        <w:t>Primer triarem els subjectes als quals volem enviar la tramesa, fent ús dels filtres que es poden veure (Població, Província i Categoria o subjectes específics )</w:t>
+      </w:r>
+    </w:p>
+    <w:p>
+      <w:pPr>
+        <w:jc w:val="center"/>
         <w:rPr>
           <w:rFonts w:ascii="Century Gothic" w:hAnsi="Century Gothic"/>
           <w:sz w:val="20"/>
@@ -3485,7 +4470,7 @@
                     <pic:cNvPicPr/>
                   </pic:nvPicPr>
                   <pic:blipFill>
-                    <a:blip r:embed="rId15" cstate="print">
+                    <a:blip r:embed="rId23" cstate="print">
                       <a:extLst>
                         <a:ext uri="{28A0092B-C50C-407E-A947-70E740481C1C}">
                           <a14:useLocalDpi xmlns:a14="http://schemas.microsoft.com/office/drawing/2010/main" val="0"/>
@@ -3547,7 +4532,15 @@
           <w:sz w:val="20"/>
           <w:szCs w:val="20"/>
         </w:rPr>
-        <w:t xml:space="preserve">Aquí és on es crearà i s’elaborarà la tramesa. El text s’entrarà amb un editor HTML WYSIWYG, on nosaltres utilitzarem </w:t>
+        <w:t xml:space="preserve">Un cop fet el filtre, </w:t>
+      </w:r>
+      <w:r>
+        <w:rPr>
+          <w:rFonts w:ascii="Century Gothic" w:hAnsi="Century Gothic"/>
+          <w:sz w:val="20"/>
+          <w:szCs w:val="20"/>
+        </w:rPr>
+        <w:t xml:space="preserve">es crearà i s’elaborarà la tramesa. El text s’entrarà amb un editor HTML WYSIWYG, on nosaltres utilitzarem </w:t>
       </w:r>
       <w:proofErr w:type="spellStart"/>
       <w:r>
@@ -3570,6 +4563,7 @@
     </w:p>
     <w:p>
       <w:pPr>
+        <w:jc w:val="center"/>
         <w:rPr>
           <w:rFonts w:ascii="Century Gothic" w:hAnsi="Century Gothic"/>
           <w:sz w:val="20"/>
@@ -3600,7 +4594,7 @@
                     <pic:cNvPicPr/>
                   </pic:nvPicPr>
                   <pic:blipFill>
-                    <a:blip r:embed="rId16" cstate="print">
+                    <a:blip r:embed="rId24" cstate="print">
                       <a:extLst>
                         <a:ext uri="{28A0092B-C50C-407E-A947-70E740481C1C}">
                           <a14:useLocalDpi xmlns:a14="http://schemas.microsoft.com/office/drawing/2010/main" val="0"/>
@@ -3675,14 +4669,6 @@
           <w:sz w:val="20"/>
         </w:rPr>
       </w:pPr>
-    </w:p>
-    <w:p>
-      <w:pPr>
-        <w:rPr>
-          <w:rFonts w:ascii="Century Gothic" w:hAnsi="Century Gothic"/>
-          <w:sz w:val="20"/>
-        </w:rPr>
-      </w:pPr>
       <w:r>
         <w:rPr>
           <w:rFonts w:ascii="Century Gothic" w:hAnsi="Century Gothic"/>
@@ -3858,7 +4844,7 @@
         </w:rPr>
         <w:t xml:space="preserve"> base de dades per fer les proves necessàries. Utilitzarem el domini de </w:t>
       </w:r>
-      <w:hyperlink r:id="rId17" w:history="1">
+      <w:hyperlink r:id="rId25" w:history="1">
         <w:r>
           <w:rPr>
             <w:rStyle w:val="Hipervnculo"/>
@@ -3928,7 +4914,7 @@
         </w:rPr>
         <w:t xml:space="preserve">: Per tal de portar un control de versions de la nostra aplicació hem creat un compte a </w:t>
       </w:r>
-      <w:hyperlink r:id="rId18" w:history="1">
+      <w:hyperlink r:id="rId26" w:history="1">
         <w:r>
           <w:rPr>
             <w:rStyle w:val="Hipervnculo"/>
@@ -4342,7 +5328,7 @@
         <w:pStyle w:val="Prrafodelista"/>
         <w:numPr>
           <w:ilvl w:val="0"/>
-          <w:numId w:val="8"/>
+          <w:numId w:val="12"/>
         </w:numPr>
         <w:rPr>
           <w:rFonts w:ascii="Century Gothic" w:hAnsi="Century Gothic"/>
@@ -4354,8 +5340,60 @@
           <w:rFonts w:ascii="Century Gothic" w:hAnsi="Century Gothic"/>
           <w:sz w:val="20"/>
         </w:rPr>
-        <w:t>Interfície a l’aplicació.</w:t>
-      </w:r>
+        <w:t>Perfilar l’objectiu i funcionament de l’aplicació i dels seus apartats.</w:t>
+      </w:r>
+      <w:r>
+        <w:rPr>
+          <w:rFonts w:ascii="Century Gothic" w:hAnsi="Century Gothic"/>
+          <w:sz w:val="20"/>
+        </w:rPr>
+        <w:t xml:space="preserve"> ( 2 - 3 dies )</w:t>
+      </w:r>
+    </w:p>
+    <w:p>
+      <w:pPr>
+        <w:pStyle w:val="Prrafodelista"/>
+        <w:rPr>
+          <w:rFonts w:ascii="Century Gothic" w:hAnsi="Century Gothic"/>
+          <w:sz w:val="20"/>
+        </w:rPr>
+      </w:pPr>
+    </w:p>
+    <w:p>
+      <w:pPr>
+        <w:pStyle w:val="Prrafodelista"/>
+        <w:numPr>
+          <w:ilvl w:val="0"/>
+          <w:numId w:val="12"/>
+        </w:numPr>
+        <w:rPr>
+          <w:rFonts w:ascii="Century Gothic" w:hAnsi="Century Gothic"/>
+          <w:sz w:val="20"/>
+        </w:rPr>
+      </w:pPr>
+      <w:r>
+        <w:rPr>
+          <w:rFonts w:ascii="Century Gothic" w:hAnsi="Century Gothic"/>
+          <w:sz w:val="20"/>
+        </w:rPr>
+        <w:t>Plantejament i creació de la base de dades.</w:t>
+      </w:r>
+      <w:r>
+        <w:rPr>
+          <w:rFonts w:ascii="Century Gothic" w:hAnsi="Century Gothic"/>
+          <w:sz w:val="20"/>
+        </w:rPr>
+        <w:t xml:space="preserve"> ( 4 - 5 dies )</w:t>
+      </w:r>
+    </w:p>
+    <w:p>
+      <w:pPr>
+        <w:pStyle w:val="Prrafodelista"/>
+        <w:rPr>
+          <w:rFonts w:ascii="Century Gothic" w:hAnsi="Century Gothic"/>
+          <w:sz w:val="20"/>
+        </w:rPr>
+      </w:pPr>
     </w:p>
     <w:p>
       <w:pPr>
@@ -4374,8 +5412,154 @@
           <w:rFonts w:ascii="Century Gothic" w:hAnsi="Century Gothic"/>
           <w:sz w:val="20"/>
         </w:rPr>
-        <w:t>Lògica de l’aplicació.</w:t>
-      </w:r>
+        <w:t xml:space="preserve">Interfície </w:t>
+      </w:r>
+      <w:r>
+        <w:rPr>
+          <w:rFonts w:ascii="Century Gothic" w:hAnsi="Century Gothic"/>
+          <w:sz w:val="20"/>
+        </w:rPr>
+        <w:t>de</w:t>
+      </w:r>
+      <w:r>
+        <w:rPr>
+          <w:rFonts w:ascii="Century Gothic" w:hAnsi="Century Gothic"/>
+          <w:sz w:val="20"/>
+        </w:rPr>
+        <w:t xml:space="preserve"> l’aplicació:</w:t>
+      </w:r>
+      <w:r>
+        <w:rPr>
+          <w:rFonts w:ascii="Century Gothic" w:hAnsi="Century Gothic"/>
+          <w:sz w:val="20"/>
+        </w:rPr>
+        <w:t xml:space="preserve">  ( 5 – 8 dies )</w:t>
+      </w:r>
+    </w:p>
+    <w:p>
+      <w:pPr>
+        <w:pStyle w:val="Prrafodelista"/>
+        <w:numPr>
+          <w:ilvl w:val="1"/>
+          <w:numId w:val="8"/>
+        </w:numPr>
+        <w:rPr>
+          <w:rFonts w:ascii="Century Gothic" w:hAnsi="Century Gothic"/>
+          <w:sz w:val="20"/>
+        </w:rPr>
+      </w:pPr>
+      <w:r>
+        <w:rPr>
+          <w:rFonts w:ascii="Century Gothic" w:hAnsi="Century Gothic"/>
+          <w:sz w:val="20"/>
+        </w:rPr>
+        <w:t>Dissenyar l’aparença amb editors gràfics.</w:t>
+      </w:r>
+      <w:r>
+        <w:rPr>
+          <w:rFonts w:ascii="Century Gothic" w:hAnsi="Century Gothic"/>
+          <w:sz w:val="20"/>
+        </w:rPr>
+        <w:t xml:space="preserve"> ( 2 dies )</w:t>
+      </w:r>
+    </w:p>
+    <w:p>
+      <w:pPr>
+        <w:pStyle w:val="Prrafodelista"/>
+        <w:numPr>
+          <w:ilvl w:val="1"/>
+          <w:numId w:val="8"/>
+        </w:numPr>
+        <w:rPr>
+          <w:rFonts w:ascii="Century Gothic" w:hAnsi="Century Gothic"/>
+          <w:sz w:val="20"/>
+        </w:rPr>
+      </w:pPr>
+      <w:r>
+        <w:rPr>
+          <w:rFonts w:ascii="Century Gothic" w:hAnsi="Century Gothic"/>
+          <w:sz w:val="20"/>
+        </w:rPr>
+        <w:t>Desenvolupar les interfícies a llenguatge WEB.</w:t>
+      </w:r>
+      <w:r>
+        <w:rPr>
+          <w:rFonts w:ascii="Century Gothic" w:hAnsi="Century Gothic"/>
+          <w:sz w:val="20"/>
+        </w:rPr>
+        <w:t xml:space="preserve"> ( 2 - 3 dies )</w:t>
+      </w:r>
+    </w:p>
+    <w:p>
+      <w:pPr>
+        <w:pStyle w:val="Prrafodelista"/>
+        <w:numPr>
+          <w:ilvl w:val="1"/>
+          <w:numId w:val="8"/>
+        </w:numPr>
+        <w:rPr>
+          <w:rFonts w:ascii="Century Gothic" w:hAnsi="Century Gothic"/>
+          <w:sz w:val="20"/>
+        </w:rPr>
+      </w:pPr>
+      <w:r>
+        <w:rPr>
+          <w:rFonts w:ascii="Century Gothic" w:hAnsi="Century Gothic"/>
+          <w:sz w:val="20"/>
+        </w:rPr>
+        <w:t>Aplicar efectes adients per fer l’aplicació atractiva.</w:t>
+      </w:r>
+      <w:r>
+        <w:rPr>
+          <w:rFonts w:ascii="Century Gothic" w:hAnsi="Century Gothic"/>
+          <w:sz w:val="20"/>
+        </w:rPr>
+        <w:t xml:space="preserve"> ( 1 - 2 dies )</w:t>
+      </w:r>
+    </w:p>
+    <w:p>
+      <w:pPr>
+        <w:pStyle w:val="Prrafodelista"/>
+        <w:numPr>
+          <w:ilvl w:val="1"/>
+          <w:numId w:val="8"/>
+        </w:numPr>
+        <w:rPr>
+          <w:rFonts w:ascii="Century Gothic" w:hAnsi="Century Gothic"/>
+          <w:sz w:val="20"/>
+        </w:rPr>
+      </w:pPr>
+      <w:r>
+        <w:rPr>
+          <w:rFonts w:ascii="Century Gothic" w:hAnsi="Century Gothic"/>
+          <w:sz w:val="20"/>
+        </w:rPr>
+        <w:t>Disseny de logos, icones i altres gràfics de l’aplicació</w:t>
+      </w:r>
+      <w:r>
+        <w:rPr>
+          <w:rFonts w:ascii="Century Gothic" w:hAnsi="Century Gothic"/>
+          <w:sz w:val="20"/>
+        </w:rPr>
+        <w:t>.</w:t>
+      </w:r>
+      <w:r>
+        <w:rPr>
+          <w:rFonts w:ascii="Century Gothic" w:hAnsi="Century Gothic"/>
+          <w:sz w:val="20"/>
+        </w:rPr>
+        <w:t xml:space="preserve"> ( 1 dia )</w:t>
+      </w:r>
+    </w:p>
+    <w:p>
+      <w:pPr>
+        <w:pStyle w:val="Prrafodelista"/>
+        <w:ind w:left="1440"/>
+        <w:rPr>
+          <w:rFonts w:ascii="Century Gothic" w:hAnsi="Century Gothic"/>
+          <w:sz w:val="20"/>
+        </w:rPr>
+      </w:pPr>
     </w:p>
     <w:p>
       <w:pPr>
@@ -4394,8 +5578,134 @@
           <w:rFonts w:ascii="Century Gothic" w:hAnsi="Century Gothic"/>
           <w:sz w:val="20"/>
         </w:rPr>
-        <w:t>Proves i control d’errors.</w:t>
-      </w:r>
+        <w:t>Lògica de l’aplicació:</w:t>
+      </w:r>
+      <w:r>
+        <w:rPr>
+          <w:rFonts w:ascii="Century Gothic" w:hAnsi="Century Gothic"/>
+          <w:sz w:val="20"/>
+        </w:rPr>
+        <w:t xml:space="preserve"> </w:t>
+      </w:r>
+      <w:r>
+        <w:rPr>
+          <w:rFonts w:ascii="Century Gothic" w:hAnsi="Century Gothic"/>
+          <w:sz w:val="20"/>
+        </w:rPr>
+        <w:t xml:space="preserve"> ( 10 -12 dies )</w:t>
+      </w:r>
+    </w:p>
+    <w:p>
+      <w:pPr>
+        <w:pStyle w:val="Prrafodelista"/>
+        <w:numPr>
+          <w:ilvl w:val="1"/>
+          <w:numId w:val="8"/>
+        </w:numPr>
+        <w:rPr>
+          <w:rFonts w:ascii="Century Gothic" w:hAnsi="Century Gothic"/>
+          <w:sz w:val="20"/>
+        </w:rPr>
+      </w:pPr>
+      <w:r>
+        <w:rPr>
+          <w:rFonts w:ascii="Century Gothic" w:hAnsi="Century Gothic"/>
+          <w:sz w:val="20"/>
+        </w:rPr>
+        <w:t>Escriptura del pseudocodi.</w:t>
+      </w:r>
+      <w:r>
+        <w:rPr>
+          <w:rFonts w:ascii="Century Gothic" w:hAnsi="Century Gothic"/>
+          <w:sz w:val="20"/>
+        </w:rPr>
+        <w:t xml:space="preserve"> ( 3 - 4 dies )</w:t>
+      </w:r>
+    </w:p>
+    <w:p>
+      <w:pPr>
+        <w:pStyle w:val="Prrafodelista"/>
+        <w:numPr>
+          <w:ilvl w:val="1"/>
+          <w:numId w:val="8"/>
+        </w:numPr>
+        <w:rPr>
+          <w:rFonts w:ascii="Century Gothic" w:hAnsi="Century Gothic"/>
+          <w:sz w:val="20"/>
+        </w:rPr>
+      </w:pPr>
+      <w:r>
+        <w:rPr>
+          <w:rFonts w:ascii="Century Gothic" w:hAnsi="Century Gothic"/>
+          <w:sz w:val="20"/>
+        </w:rPr>
+        <w:t>Apli</w:t>
+      </w:r>
+      <w:r>
+        <w:rPr>
+          <w:rFonts w:ascii="Century Gothic" w:hAnsi="Century Gothic"/>
+          <w:sz w:val="20"/>
+        </w:rPr>
+        <w:t>car pseudocodi a llenguatge WEB:</w:t>
+      </w:r>
+      <w:r>
+        <w:rPr>
+          <w:rFonts w:ascii="Century Gothic" w:hAnsi="Century Gothic"/>
+          <w:sz w:val="20"/>
+        </w:rPr>
+        <w:t xml:space="preserve"> </w:t>
+      </w:r>
+    </w:p>
+    <w:p>
+      <w:pPr>
+        <w:pStyle w:val="Prrafodelista"/>
+        <w:numPr>
+          <w:ilvl w:val="2"/>
+          <w:numId w:val="8"/>
+        </w:numPr>
+        <w:rPr>
+          <w:rFonts w:ascii="Century Gothic" w:hAnsi="Century Gothic"/>
+          <w:sz w:val="20"/>
+        </w:rPr>
+      </w:pPr>
+      <w:r>
+        <w:rPr>
+          <w:rFonts w:ascii="Century Gothic" w:hAnsi="Century Gothic"/>
+          <w:sz w:val="20"/>
+        </w:rPr>
+        <w:t>Dissenyar i generar les funcions i classes necessàries</w:t>
+      </w:r>
+      <w:r>
+        <w:rPr>
+          <w:rFonts w:ascii="Century Gothic" w:hAnsi="Century Gothic"/>
+          <w:sz w:val="20"/>
+        </w:rPr>
+        <w:t>.</w:t>
+      </w:r>
+      <w:r>
+        <w:rPr>
+          <w:rFonts w:ascii="Century Gothic" w:hAnsi="Century Gothic"/>
+          <w:sz w:val="20"/>
+        </w:rPr>
+        <w:t xml:space="preserve"> </w:t>
+      </w:r>
+      <w:r>
+        <w:rPr>
+          <w:rFonts w:ascii="Century Gothic" w:hAnsi="Century Gothic"/>
+          <w:sz w:val="20"/>
+        </w:rPr>
+        <w:t>( 7 – 8 dies )</w:t>
+      </w:r>
+    </w:p>
+    <w:p>
+      <w:pPr>
+        <w:pStyle w:val="Prrafodelista"/>
+        <w:ind w:left="2160"/>
+        <w:rPr>
+          <w:rFonts w:ascii="Century Gothic" w:hAnsi="Century Gothic"/>
+          <w:sz w:val="20"/>
+        </w:rPr>
+      </w:pPr>
     </w:p>
     <w:p>
       <w:pPr>
@@ -4414,28 +5724,17 @@
           <w:rFonts w:ascii="Century Gothic" w:hAnsi="Century Gothic"/>
           <w:sz w:val="20"/>
         </w:rPr>
-        <w:t>Disseny de logos, icones i altres gràfics de l’aplicació.</w:t>
-      </w:r>
-    </w:p>
-    <w:p>
-      <w:pPr>
-        <w:pStyle w:val="Prrafodelista"/>
-        <w:numPr>
-          <w:ilvl w:val="0"/>
-          <w:numId w:val="8"/>
-        </w:numPr>
-        <w:rPr>
-          <w:rFonts w:ascii="Century Gothic" w:hAnsi="Century Gothic"/>
-          <w:sz w:val="20"/>
-        </w:rPr>
-      </w:pPr>
-      <w:r>
-        <w:rPr>
-          <w:rFonts w:ascii="Century Gothic" w:hAnsi="Century Gothic"/>
-          <w:sz w:val="20"/>
-        </w:rPr>
-        <w:t>Seguretat:</w:t>
-      </w:r>
+        <w:t>Proves i control d’errors:</w:t>
+      </w:r>
+      <w:r>
+        <w:rPr>
+          <w:rFonts w:ascii="Century Gothic" w:hAnsi="Century Gothic"/>
+          <w:sz w:val="20"/>
+        </w:rPr>
+        <w:t xml:space="preserve"> ( 8 – 10 dies )</w:t>
+      </w:r>
+      <w:bookmarkStart w:id="0" w:name="_GoBack"/>
+      <w:bookmarkEnd w:id="0"/>
     </w:p>
     <w:p>
       <w:pPr>
@@ -4454,7 +5753,14 @@
           <w:rFonts w:ascii="Century Gothic" w:hAnsi="Century Gothic"/>
           <w:sz w:val="20"/>
         </w:rPr>
-        <w:t>Al entrar a l’aplicació.</w:t>
+        <w:t>Comprovació del funcionament de l’aplicació i tots els seus components.</w:t>
+      </w:r>
+      <w:r>
+        <w:rPr>
+          <w:rFonts w:ascii="Century Gothic" w:hAnsi="Century Gothic"/>
+          <w:sz w:val="20"/>
+        </w:rPr>
+        <w:t xml:space="preserve"> ( 3 – 4 dies ) </w:t>
       </w:r>
     </w:p>
     <w:p>
@@ -4474,12 +5780,29 @@
           <w:rFonts w:ascii="Century Gothic" w:hAnsi="Century Gothic"/>
           <w:sz w:val="20"/>
         </w:rPr>
-        <w:t>Al validar les dades introduïdes.</w:t>
-      </w:r>
+        <w:t>Resoldre les errades trobades.</w:t>
+      </w:r>
+      <w:r>
+        <w:rPr>
+          <w:rFonts w:ascii="Century Gothic" w:hAnsi="Century Gothic"/>
+          <w:sz w:val="20"/>
+        </w:rPr>
+        <w:t xml:space="preserve"> ( 5 – 6 dies )</w:t>
+      </w:r>
+    </w:p>
+    <w:p>
+      <w:pPr>
+        <w:pStyle w:val="Prrafodelista"/>
+        <w:ind w:left="1440"/>
+        <w:rPr>
+          <w:rFonts w:ascii="Century Gothic" w:hAnsi="Century Gothic"/>
+          <w:sz w:val="20"/>
+        </w:rPr>
+      </w:pPr>
     </w:p>
     <w:sectPr>
-      <w:headerReference w:type="default" r:id="rId19"/>
-      <w:footerReference w:type="default" r:id="rId20"/>
+      <w:headerReference w:type="default" r:id="rId27"/>
+      <w:footerReference w:type="default" r:id="rId28"/>
       <w:pgSz w:w="11906" w:h="16838"/>
       <w:pgMar w:top="1417" w:right="1701" w:bottom="1417" w:left="1701" w:header="708" w:footer="708" w:gutter="0"/>
       <w:cols w:space="708"/>
@@ -4581,7 +5904,7 @@
         <w:noProof/>
         <w:lang w:val="es-ES"/>
       </w:rPr>
-      <w:t>5</w:t>
+      <w:t>16</w:t>
     </w:r>
     <w:r>
       <w:rPr>
@@ -4853,6 +6176,119 @@
     </w:lvl>
   </w:abstractNum>
   <w:abstractNum w:abstractNumId="1">
+    <w:nsid w:val="1C0934FC"/>
+    <w:multiLevelType w:val="hybridMultilevel"/>
+    <w:tmpl w:val="BE16D1CE"/>
+    <w:lvl w:ilvl="0" w:tplc="0C0A0001">
+      <w:start w:val="1"/>
+      <w:numFmt w:val="bullet"/>
+      <w:lvlText w:val=""/>
+      <w:lvlJc w:val="left"/>
+      <w:pPr>
+        <w:ind w:left="720" w:hanging="360"/>
+      </w:pPr>
+      <w:rPr>
+        <w:rFonts w:ascii="Symbol" w:hAnsi="Symbol" w:hint="default"/>
+      </w:rPr>
+    </w:lvl>
+    <w:lvl w:ilvl="1" w:tplc="0C0A0003" w:tentative="1">
+      <w:start w:val="1"/>
+      <w:numFmt w:val="bullet"/>
+      <w:lvlText w:val="o"/>
+      <w:lvlJc w:val="left"/>
+      <w:pPr>
+        <w:ind w:left="1440" w:hanging="360"/>
+      </w:pPr>
+      <w:rPr>
+        <w:rFonts w:ascii="Courier New" w:hAnsi="Courier New" w:cs="Courier New" w:hint="default"/>
+      </w:rPr>
+    </w:lvl>
+    <w:lvl w:ilvl="2" w:tplc="0C0A0005" w:tentative="1">
+      <w:start w:val="1"/>
+      <w:numFmt w:val="bullet"/>
+      <w:lvlText w:val=""/>
+      <w:lvlJc w:val="left"/>
+      <w:pPr>
+        <w:ind w:left="2160" w:hanging="360"/>
+      </w:pPr>
+      <w:rPr>
+        <w:rFonts w:ascii="Wingdings" w:hAnsi="Wingdings" w:hint="default"/>
+      </w:rPr>
+    </w:lvl>
+    <w:lvl w:ilvl="3" w:tplc="0C0A0001" w:tentative="1">
+      <w:start w:val="1"/>
+      <w:numFmt w:val="bullet"/>
+      <w:lvlText w:val=""/>
+      <w:lvlJc w:val="left"/>
+      <w:pPr>
+        <w:ind w:left="2880" w:hanging="360"/>
+      </w:pPr>
+      <w:rPr>
+        <w:rFonts w:ascii="Symbol" w:hAnsi="Symbol" w:hint="default"/>
+      </w:rPr>
+    </w:lvl>
+    <w:lvl w:ilvl="4" w:tplc="0C0A0003" w:tentative="1">
+      <w:start w:val="1"/>
+      <w:numFmt w:val="bullet"/>
+      <w:lvlText w:val="o"/>
+      <w:lvlJc w:val="left"/>
+      <w:pPr>
+        <w:ind w:left="3600" w:hanging="360"/>
+      </w:pPr>
+      <w:rPr>
+        <w:rFonts w:ascii="Courier New" w:hAnsi="Courier New" w:cs="Courier New" w:hint="default"/>
+      </w:rPr>
+    </w:lvl>
+    <w:lvl w:ilvl="5" w:tplc="0C0A0005" w:tentative="1">
+      <w:start w:val="1"/>
+      <w:numFmt w:val="bullet"/>
+      <w:lvlText w:val=""/>
+      <w:lvlJc w:val="left"/>
+      <w:pPr>
+        <w:ind w:left="4320" w:hanging="360"/>
+      </w:pPr>
+      <w:rPr>
+        <w:rFonts w:ascii="Wingdings" w:hAnsi="Wingdings" w:hint="default"/>
+      </w:rPr>
+    </w:lvl>
+    <w:lvl w:ilvl="6" w:tplc="0C0A0001" w:tentative="1">
+      <w:start w:val="1"/>
+      <w:numFmt w:val="bullet"/>
+      <w:lvlText w:val=""/>
+      <w:lvlJc w:val="left"/>
+      <w:pPr>
+        <w:ind w:left="5040" w:hanging="360"/>
+      </w:pPr>
+      <w:rPr>
+        <w:rFonts w:ascii="Symbol" w:hAnsi="Symbol" w:hint="default"/>
+      </w:rPr>
+    </w:lvl>
+    <w:lvl w:ilvl="7" w:tplc="0C0A0003" w:tentative="1">
+      <w:start w:val="1"/>
+      <w:numFmt w:val="bullet"/>
+      <w:lvlText w:val="o"/>
+      <w:lvlJc w:val="left"/>
+      <w:pPr>
+        <w:ind w:left="5760" w:hanging="360"/>
+      </w:pPr>
+      <w:rPr>
+        <w:rFonts w:ascii="Courier New" w:hAnsi="Courier New" w:cs="Courier New" w:hint="default"/>
+      </w:rPr>
+    </w:lvl>
+    <w:lvl w:ilvl="8" w:tplc="0C0A0005" w:tentative="1">
+      <w:start w:val="1"/>
+      <w:numFmt w:val="bullet"/>
+      <w:lvlText w:val=""/>
+      <w:lvlJc w:val="left"/>
+      <w:pPr>
+        <w:ind w:left="6480" w:hanging="360"/>
+      </w:pPr>
+      <w:rPr>
+        <w:rFonts w:ascii="Wingdings" w:hAnsi="Wingdings" w:hint="default"/>
+      </w:rPr>
+    </w:lvl>
+  </w:abstractNum>
+  <w:abstractNum w:abstractNumId="2">
     <w:nsid w:val="20FD354E"/>
     <w:multiLevelType w:val="hybridMultilevel"/>
     <w:tmpl w:val="68200DE0"/>
@@ -4965,7 +6401,7 @@
       </w:rPr>
     </w:lvl>
   </w:abstractNum>
-  <w:abstractNum w:abstractNumId="2">
+  <w:abstractNum w:abstractNumId="3">
     <w:nsid w:val="369D704A"/>
     <w:multiLevelType w:val="hybridMultilevel"/>
     <w:tmpl w:val="4470DE00"/>
@@ -5078,10 +6514,10 @@
       </w:rPr>
     </w:lvl>
   </w:abstractNum>
-  <w:abstractNum w:abstractNumId="3">
+  <w:abstractNum w:abstractNumId="4">
     <w:nsid w:val="3A656917"/>
     <w:multiLevelType w:val="hybridMultilevel"/>
-    <w:tmpl w:val="BF64191E"/>
+    <w:tmpl w:val="4600DEB0"/>
     <w:lvl w:ilvl="0" w:tplc="0C0A0001">
       <w:start w:val="1"/>
       <w:numFmt w:val="bullet"/>
@@ -5106,7 +6542,7 @@
         <w:rFonts w:ascii="Courier New" w:hAnsi="Courier New" w:cs="Courier New" w:hint="default"/>
       </w:rPr>
     </w:lvl>
-    <w:lvl w:ilvl="2" w:tplc="0C0A0005" w:tentative="1">
+    <w:lvl w:ilvl="2" w:tplc="0C0A0005">
       <w:start w:val="1"/>
       <w:numFmt w:val="bullet"/>
       <w:lvlText w:val=""/>
@@ -5191,7 +6627,7 @@
       </w:rPr>
     </w:lvl>
   </w:abstractNum>
-  <w:abstractNum w:abstractNumId="4">
+  <w:abstractNum w:abstractNumId="5">
     <w:nsid w:val="41B62693"/>
     <w:multiLevelType w:val="hybridMultilevel"/>
     <w:tmpl w:val="3B70BAF0"/>
@@ -5304,7 +6740,7 @@
       </w:rPr>
     </w:lvl>
   </w:abstractNum>
-  <w:abstractNum w:abstractNumId="5">
+  <w:abstractNum w:abstractNumId="6">
     <w:nsid w:val="45C01680"/>
     <w:multiLevelType w:val="hybridMultilevel"/>
     <w:tmpl w:val="54709FAA"/>
@@ -5417,7 +6853,7 @@
       </w:rPr>
     </w:lvl>
   </w:abstractNum>
-  <w:abstractNum w:abstractNumId="6">
+  <w:abstractNum w:abstractNumId="7">
     <w:nsid w:val="490C202B"/>
     <w:multiLevelType w:val="hybridMultilevel"/>
     <w:tmpl w:val="84C4F862"/>
@@ -5530,7 +6966,7 @@
       </w:rPr>
     </w:lvl>
   </w:abstractNum>
-  <w:abstractNum w:abstractNumId="7">
+  <w:abstractNum w:abstractNumId="8">
     <w:nsid w:val="4F3436D6"/>
     <w:multiLevelType w:val="hybridMultilevel"/>
     <w:tmpl w:val="D5ACC75E"/>
@@ -5643,7 +7079,7 @@
       </w:rPr>
     </w:lvl>
   </w:abstractNum>
-  <w:abstractNum w:abstractNumId="8">
+  <w:abstractNum w:abstractNumId="9">
     <w:nsid w:val="578C59E2"/>
     <w:multiLevelType w:val="hybridMultilevel"/>
     <w:tmpl w:val="1CF41D52"/>
@@ -5756,7 +7192,7 @@
       </w:rPr>
     </w:lvl>
   </w:abstractNum>
-  <w:abstractNum w:abstractNumId="9">
+  <w:abstractNum w:abstractNumId="10">
     <w:nsid w:val="627D2AC9"/>
     <w:multiLevelType w:val="hybridMultilevel"/>
     <w:tmpl w:val="2C5E8002"/>
@@ -5869,7 +7305,7 @@
       </w:rPr>
     </w:lvl>
   </w:abstractNum>
-  <w:abstractNum w:abstractNumId="10">
+  <w:abstractNum w:abstractNumId="11">
     <w:nsid w:val="645433A9"/>
     <w:multiLevelType w:val="hybridMultilevel"/>
     <w:tmpl w:val="13B4429A"/>
@@ -5983,37 +7419,40 @@
     </w:lvl>
   </w:abstractNum>
   <w:num w:numId="1">
-    <w:abstractNumId w:val="4"/>
+    <w:abstractNumId w:val="5"/>
   </w:num>
   <w:num w:numId="2">
     <w:abstractNumId w:val="0"/>
   </w:num>
   <w:num w:numId="3">
+    <w:abstractNumId w:val="7"/>
+  </w:num>
+  <w:num w:numId="4">
+    <w:abstractNumId w:val="3"/>
+  </w:num>
+  <w:num w:numId="5">
+    <w:abstractNumId w:val="11"/>
+  </w:num>
+  <w:num w:numId="6">
+    <w:abstractNumId w:val="9"/>
+  </w:num>
+  <w:num w:numId="7">
+    <w:abstractNumId w:val="8"/>
+  </w:num>
+  <w:num w:numId="8">
+    <w:abstractNumId w:val="4"/>
+  </w:num>
+  <w:num w:numId="9">
+    <w:abstractNumId w:val="10"/>
+  </w:num>
+  <w:num w:numId="10">
+    <w:abstractNumId w:val="2"/>
+  </w:num>
+  <w:num w:numId="11">
     <w:abstractNumId w:val="6"/>
   </w:num>
-  <w:num w:numId="4">
-    <w:abstractNumId w:val="2"/>
-  </w:num>
-  <w:num w:numId="5">
-    <w:abstractNumId w:val="10"/>
-  </w:num>
-  <w:num w:numId="6">
-    <w:abstractNumId w:val="8"/>
-  </w:num>
-  <w:num w:numId="7">
-    <w:abstractNumId w:val="7"/>
-  </w:num>
-  <w:num w:numId="8">
-    <w:abstractNumId w:val="3"/>
-  </w:num>
-  <w:num w:numId="9">
-    <w:abstractNumId w:val="9"/>
-  </w:num>
-  <w:num w:numId="10">
+  <w:num w:numId="12">
     <w:abstractNumId w:val="1"/>
-  </w:num>
-  <w:num w:numId="11">
-    <w:abstractNumId w:val="5"/>
   </w:num>
 </w:numbering>
 </file>
@@ -6312,6 +7751,23 @@
       <w:u w:val="single"/>
     </w:rPr>
   </w:style>
+  <w:style w:type="paragraph" w:customStyle="1" w:styleId="Standard">
+    <w:name w:val="Standard"/>
+    <w:rsid w:val="00FE26D8"/>
+    <w:pPr>
+      <w:suppressAutoHyphens/>
+      <w:autoSpaceDN w:val="0"/>
+      <w:spacing w:after="0" w:line="240" w:lineRule="auto"/>
+      <w:textAlignment w:val="baseline"/>
+    </w:pPr>
+    <w:rPr>
+      <w:rFonts w:ascii="Times New Roman" w:eastAsia="SimSun" w:hAnsi="Times New Roman" w:cs="Mangal"/>
+      <w:kern w:val="3"/>
+      <w:sz w:val="24"/>
+      <w:szCs w:val="24"/>
+      <w:lang w:val="ca-ES" w:eastAsia="zh-CN" w:bidi="hi-IN"/>
+    </w:rPr>
+  </w:style>
 </w:styles>
 </file>
 
@@ -6609,6 +8065,23 @@
       <w:u w:val="single"/>
     </w:rPr>
   </w:style>
+  <w:style w:type="paragraph" w:customStyle="1" w:styleId="Standard">
+    <w:name w:val="Standard"/>
+    <w:rsid w:val="00FE26D8"/>
+    <w:pPr>
+      <w:suppressAutoHyphens/>
+      <w:autoSpaceDN w:val="0"/>
+      <w:spacing w:after="0" w:line="240" w:lineRule="auto"/>
+      <w:textAlignment w:val="baseline"/>
+    </w:pPr>
+    <w:rPr>
+      <w:rFonts w:ascii="Times New Roman" w:eastAsia="SimSun" w:hAnsi="Times New Roman" w:cs="Mangal"/>
+      <w:kern w:val="3"/>
+      <w:sz w:val="24"/>
+      <w:szCs w:val="24"/>
+      <w:lang w:val="ca-ES" w:eastAsia="zh-CN" w:bidi="hi-IN"/>
+    </w:rPr>
+  </w:style>
 </w:styles>
 </file>
 
@@ -6694,6 +8167,21 @@
     <w:pitch w:val="variable"/>
     <w:sig w:usb0="E1002EFF" w:usb1="C000605B" w:usb2="00000029" w:usb3="00000000" w:csb0="000101FF" w:csb1="00000000"/>
   </w:font>
+  <w:font w:name="SimSun">
+    <w:altName w:val="宋体"/>
+    <w:panose1 w:val="02010600030101010101"/>
+    <w:charset w:val="86"/>
+    <w:family w:val="auto"/>
+    <w:pitch w:val="variable"/>
+    <w:sig w:usb0="00000003" w:usb1="288F0000" w:usb2="00000016" w:usb3="00000000" w:csb0="00040001" w:csb1="00000000"/>
+  </w:font>
+  <w:font w:name="Mangal">
+    <w:panose1 w:val="02040503050203030202"/>
+    <w:charset w:val="00"/>
+    <w:family w:val="roman"/>
+    <w:pitch w:val="variable"/>
+    <w:sig w:usb0="00008003" w:usb1="00000000" w:usb2="00000000" w:usb3="00000000" w:csb0="00000001" w:csb1="00000000"/>
+  </w:font>
   <w:font w:name="Arial">
     <w:panose1 w:val="020B0604020202020204"/>
     <w:charset w:val="00"/>
@@ -6735,8 +8223,9 @@
     <w:rsidRoot w:val="0056671E"/>
     <w:rsid w:val="0056671E"/>
     <w:rsid w:val="00592BF2"/>
-    <w:rsid w:val="00725579"/>
     <w:rsid w:val="00A15D9A"/>
+    <w:rsid w:val="00B96910"/>
+    <w:rsid w:val="00CC6C22"/>
     <w:rsid w:val="00F234B3"/>
   </w:rsids>
   <m:mathPr>
@@ -7452,7 +8941,7 @@
 </file>
 
 <file path=customXml/itemProps1.xml><?xml version="1.0" encoding="utf-8"?>
-<ds:datastoreItem xmlns:ds="http://schemas.openxmlformats.org/officeDocument/2006/customXml" ds:itemID="{1CBCA3FF-5B4B-4378-8BAA-01F4928CE5C8}">
+<ds:datastoreItem xmlns:ds="http://schemas.openxmlformats.org/officeDocument/2006/customXml" ds:itemID="{BD85844A-CF13-413B-92EC-60BA53F73F23}">
   <ds:schemaRefs>
     <ds:schemaRef ds:uri="http://schemas.openxmlformats.org/officeDocument/2006/bibliography"/>
   </ds:schemaRefs>

</xml_diff>

<commit_message>
Versio final Disseny Inicial
</commit_message>
<xml_diff>
--- a/Disseny Inicial.docx
+++ b/Disseny Inicial.docx
@@ -6,7 +6,7 @@
       <w:pPr>
         <w:jc w:val="center"/>
         <w:rPr>
-          <w:rFonts w:ascii="Arial" w:hAnsi="Arial" w:cs="Arial"/>
+          <w:rFonts w:ascii="Century Gothic" w:hAnsi="Century Gothic" w:cs="Arial"/>
           <w:b/>
           <w:sz w:val="96"/>
           <w:szCs w:val="96"/>
@@ -17,7 +17,7 @@
       <w:pPr>
         <w:jc w:val="center"/>
         <w:rPr>
-          <w:rFonts w:ascii="Arial" w:hAnsi="Arial" w:cs="Arial"/>
+          <w:rFonts w:ascii="Century Gothic" w:hAnsi="Century Gothic" w:cs="Arial"/>
           <w:b/>
           <w:sz w:val="72"/>
           <w:szCs w:val="96"/>
@@ -25,7 +25,7 @@
       </w:pPr>
       <w:r>
         <w:rPr>
-          <w:rFonts w:ascii="Arial" w:hAnsi="Arial" w:cs="Arial"/>
+          <w:rFonts w:ascii="Century Gothic" w:hAnsi="Century Gothic" w:cs="Arial"/>
           <w:b/>
           <w:sz w:val="72"/>
           <w:szCs w:val="96"/>
@@ -37,7 +37,7 @@
       <w:pPr>
         <w:jc w:val="center"/>
         <w:rPr>
-          <w:rFonts w:ascii="Arial" w:hAnsi="Arial" w:cs="Arial"/>
+          <w:rFonts w:ascii="Century Gothic" w:hAnsi="Century Gothic" w:cs="Arial"/>
           <w:b/>
           <w:sz w:val="72"/>
           <w:szCs w:val="96"/>
@@ -45,7 +45,7 @@
       </w:pPr>
       <w:r>
         <w:rPr>
-          <w:rFonts w:ascii="Arial" w:hAnsi="Arial" w:cs="Arial"/>
+          <w:rFonts w:ascii="Century Gothic" w:hAnsi="Century Gothic" w:cs="Arial"/>
           <w:b/>
           <w:sz w:val="72"/>
           <w:szCs w:val="96"/>
@@ -57,7 +57,7 @@
       <w:pPr>
         <w:jc w:val="center"/>
         <w:rPr>
-          <w:rFonts w:ascii="Arial" w:hAnsi="Arial" w:cs="Arial"/>
+          <w:rFonts w:ascii="Century Gothic" w:hAnsi="Century Gothic" w:cs="Arial"/>
           <w:b/>
           <w:sz w:val="72"/>
           <w:szCs w:val="96"/>
@@ -65,7 +65,7 @@
       </w:pPr>
       <w:r>
         <w:rPr>
-          <w:rFonts w:ascii="Arial" w:hAnsi="Arial" w:cs="Arial"/>
+          <w:rFonts w:ascii="Century Gothic" w:hAnsi="Century Gothic" w:cs="Arial"/>
           <w:b/>
           <w:sz w:val="72"/>
           <w:szCs w:val="96"/>
@@ -74,7 +74,7 @@
       </w:r>
       <w:r>
         <w:rPr>
-          <w:rFonts w:ascii="Arial" w:hAnsi="Arial" w:cs="Arial"/>
+          <w:rFonts w:ascii="Century Gothic" w:hAnsi="Century Gothic" w:cs="Arial"/>
           <w:b/>
           <w:sz w:val="72"/>
           <w:szCs w:val="96"/>
@@ -86,7 +86,7 @@
       <w:pPr>
         <w:jc w:val="center"/>
         <w:rPr>
-          <w:rFonts w:ascii="Arial" w:hAnsi="Arial" w:cs="Arial"/>
+          <w:rFonts w:ascii="Century Gothic" w:hAnsi="Century Gothic" w:cs="Arial"/>
           <w:b/>
           <w:sz w:val="96"/>
           <w:szCs w:val="96"/>
@@ -94,7 +94,7 @@
       </w:pPr>
       <w:r>
         <w:rPr>
-          <w:rFonts w:ascii="Arial" w:hAnsi="Arial" w:cs="Arial"/>
+          <w:rFonts w:ascii="Century Gothic" w:hAnsi="Century Gothic" w:cs="Arial"/>
           <w:b/>
           <w:sz w:val="96"/>
           <w:szCs w:val="96"/>
@@ -103,7 +103,7 @@
       </w:r>
       <w:r>
         <w:rPr>
-          <w:rFonts w:ascii="Arial" w:hAnsi="Arial" w:cs="Arial"/>
+          <w:rFonts w:ascii="Century Gothic" w:hAnsi="Century Gothic" w:cs="Arial"/>
           <w:b/>
           <w:sz w:val="96"/>
           <w:szCs w:val="96"/>
@@ -113,7 +113,7 @@
       </w:r>
       <w:r>
         <w:rPr>
-          <w:rFonts w:ascii="Arial" w:hAnsi="Arial" w:cs="Arial"/>
+          <w:rFonts w:ascii="Century Gothic" w:hAnsi="Century Gothic" w:cs="Arial"/>
           <w:b/>
           <w:sz w:val="96"/>
           <w:szCs w:val="96"/>
@@ -123,8 +123,9 @@
     </w:p>
     <w:p>
       <w:pPr>
-        <w:rPr>
-          <w:rFonts w:ascii="Arial" w:hAnsi="Arial" w:cs="Arial"/>
+        <w:jc w:val="center"/>
+        <w:rPr>
+          <w:rFonts w:ascii="Century Gothic" w:hAnsi="Century Gothic" w:cs="Arial"/>
           <w:b/>
           <w:sz w:val="32"/>
           <w:u w:val="single"/>
@@ -135,7 +136,7 @@
       <w:pPr>
         <w:jc w:val="center"/>
         <w:rPr>
-          <w:rFonts w:ascii="Arial" w:hAnsi="Arial" w:cs="Arial"/>
+          <w:rFonts w:ascii="Century Gothic" w:hAnsi="Century Gothic" w:cs="Arial"/>
           <w:b/>
           <w:sz w:val="32"/>
         </w:rPr>
@@ -145,14 +146,14 @@
       <w:pPr>
         <w:jc w:val="center"/>
         <w:rPr>
-          <w:rFonts w:ascii="Arial" w:hAnsi="Arial" w:cs="Arial"/>
+          <w:rFonts w:ascii="Century Gothic" w:hAnsi="Century Gothic" w:cs="Arial"/>
           <w:b/>
           <w:sz w:val="32"/>
         </w:rPr>
       </w:pPr>
       <w:r>
         <w:rPr>
-          <w:rFonts w:ascii="Arial" w:hAnsi="Arial" w:cs="Arial"/>
+          <w:rFonts w:ascii="Century Gothic" w:hAnsi="Century Gothic" w:cs="Arial"/>
           <w:b/>
           <w:sz w:val="32"/>
         </w:rPr>
@@ -161,8 +162,9 @@
     </w:p>
     <w:p>
       <w:pPr>
-        <w:rPr>
-          <w:rFonts w:ascii="Arial" w:hAnsi="Arial" w:cs="Arial"/>
+        <w:jc w:val="center"/>
+        <w:rPr>
+          <w:rFonts w:ascii="Century Gothic" w:hAnsi="Century Gothic" w:cs="Arial"/>
           <w:b/>
           <w:sz w:val="32"/>
           <w:u w:val="single"/>
@@ -173,25 +175,33 @@
       <w:pPr>
         <w:jc w:val="center"/>
         <w:rPr>
-          <w:rFonts w:ascii="Arial" w:hAnsi="Arial" w:cs="Arial"/>
+          <w:rFonts w:ascii="Century Gothic" w:hAnsi="Century Gothic" w:cs="Arial"/>
           <w:b/>
           <w:sz w:val="32"/>
         </w:rPr>
       </w:pPr>
       <w:r>
         <w:rPr>
-          <w:rFonts w:ascii="Arial" w:hAnsi="Arial" w:cs="Arial"/>
+          <w:rFonts w:ascii="Century Gothic" w:hAnsi="Century Gothic" w:cs="Arial"/>
           <w:b/>
           <w:sz w:val="32"/>
         </w:rPr>
-        <w:t>Desenvolupament d’aplicacions web</w:t>
+        <w:t>Desenvolupament d’Aplicacions W</w:t>
+      </w:r>
+      <w:r>
+        <w:rPr>
+          <w:rFonts w:ascii="Century Gothic" w:hAnsi="Century Gothic" w:cs="Arial"/>
+          <w:b/>
+          <w:sz w:val="32"/>
+        </w:rPr>
+        <w:t>eb</w:t>
       </w:r>
     </w:p>
     <w:p>
       <w:pPr>
         <w:jc w:val="center"/>
         <w:rPr>
-          <w:rFonts w:ascii="Arial" w:hAnsi="Arial" w:cs="Arial"/>
+          <w:rFonts w:ascii="Century Gothic" w:hAnsi="Century Gothic" w:cs="Arial"/>
           <w:b/>
           <w:sz w:val="32"/>
         </w:rPr>
@@ -201,7 +211,7 @@
       <w:pPr>
         <w:jc w:val="center"/>
         <w:rPr>
-          <w:rFonts w:ascii="Arial" w:hAnsi="Arial" w:cs="Arial"/>
+          <w:rFonts w:ascii="Century Gothic" w:hAnsi="Century Gothic" w:cs="Arial"/>
           <w:b/>
           <w:sz w:val="32"/>
         </w:rPr>
@@ -211,77 +221,69 @@
       <w:pPr>
         <w:jc w:val="center"/>
         <w:rPr>
-          <w:rFonts w:ascii="Arial" w:hAnsi="Arial" w:cs="Arial"/>
+          <w:rFonts w:ascii="Century Gothic" w:hAnsi="Century Gothic" w:cs="Arial"/>
           <w:b/>
           <w:sz w:val="32"/>
         </w:rPr>
       </w:pPr>
+      <w:r>
+        <w:rPr>
+          <w:rFonts w:ascii="Century Gothic" w:hAnsi="Century Gothic" w:cs="Arial"/>
+          <w:b/>
+          <w:sz w:val="32"/>
+        </w:rPr>
+        <w:t xml:space="preserve">Institut </w:t>
+      </w:r>
+      <w:proofErr w:type="spellStart"/>
+      <w:r>
+        <w:rPr>
+          <w:rFonts w:ascii="Century Gothic" w:hAnsi="Century Gothic" w:cs="Arial"/>
+          <w:b/>
+          <w:sz w:val="32"/>
+        </w:rPr>
+        <w:t>Montilivi</w:t>
+      </w:r>
+      <w:proofErr w:type="spellEnd"/>
     </w:p>
     <w:p>
       <w:pPr>
         <w:jc w:val="center"/>
         <w:rPr>
-          <w:rFonts w:ascii="Arial" w:hAnsi="Arial" w:cs="Arial"/>
+          <w:rFonts w:ascii="Century Gothic" w:hAnsi="Century Gothic" w:cs="Arial"/>
           <w:b/>
           <w:sz w:val="32"/>
         </w:rPr>
       </w:pPr>
       <w:r>
         <w:rPr>
-          <w:rFonts w:ascii="Arial" w:hAnsi="Arial" w:cs="Arial"/>
+          <w:rFonts w:ascii="Century Gothic" w:hAnsi="Century Gothic" w:cs="Arial"/>
           <w:b/>
           <w:sz w:val="32"/>
         </w:rPr>
-        <w:t xml:space="preserve">Institut </w:t>
-      </w:r>
-      <w:proofErr w:type="spellStart"/>
-      <w:r>
-        <w:rPr>
-          <w:rFonts w:ascii="Arial" w:hAnsi="Arial" w:cs="Arial"/>
+        <w:t>Curs 2013-2014</w:t>
+      </w:r>
+    </w:p>
+    <w:p>
+      <w:pPr>
+        <w:jc w:val="both"/>
+        <w:rPr>
+          <w:rFonts w:ascii="Century Gothic" w:hAnsi="Century Gothic" w:cs="Arial"/>
           <w:b/>
           <w:sz w:val="32"/>
         </w:rPr>
-        <w:t>Montilivi</w:t>
-      </w:r>
-      <w:proofErr w:type="spellEnd"/>
-    </w:p>
-    <w:p>
-      <w:pPr>
-        <w:jc w:val="center"/>
-        <w:rPr>
-          <w:rFonts w:ascii="Arial" w:hAnsi="Arial" w:cs="Arial"/>
+      </w:pPr>
+      <w:r>
+        <w:rPr>
+          <w:rFonts w:ascii="Century Gothic" w:hAnsi="Century Gothic" w:cs="Arial"/>
           <w:b/>
           <w:sz w:val="32"/>
         </w:rPr>
-      </w:pPr>
-      <w:r>
-        <w:rPr>
-          <w:rFonts w:ascii="Arial" w:hAnsi="Arial" w:cs="Arial"/>
-          <w:b/>
-          <w:sz w:val="32"/>
-        </w:rPr>
-        <w:t xml:space="preserve">  Curs 2013-2014</w:t>
-      </w:r>
-    </w:p>
-    <w:p>
-      <w:pPr>
-        <w:rPr>
-          <w:rFonts w:ascii="Arial" w:hAnsi="Arial" w:cs="Arial"/>
-          <w:b/>
-          <w:sz w:val="32"/>
-        </w:rPr>
-      </w:pPr>
-      <w:r>
-        <w:rPr>
-          <w:rFonts w:ascii="Arial" w:hAnsi="Arial" w:cs="Arial"/>
-          <w:b/>
-          <w:sz w:val="32"/>
-        </w:rPr>
         <w:br w:type="page"/>
       </w:r>
     </w:p>
     <w:p>
       <w:pPr>
+        <w:jc w:val="both"/>
         <w:rPr>
           <w:rFonts w:ascii="Century Gothic" w:hAnsi="Century Gothic" w:cs="Arial"/>
           <w:b/>
@@ -302,6 +304,7 @@
     </w:p>
     <w:p>
       <w:pPr>
+        <w:jc w:val="both"/>
         <w:rPr>
           <w:rFonts w:ascii="Century Gothic" w:hAnsi="Century Gothic" w:cs="Arial"/>
           <w:sz w:val="16"/>
@@ -390,7 +393,23 @@
           <w:sz w:val="20"/>
           <w:szCs w:val="32"/>
         </w:rPr>
-        <w:t xml:space="preserve">Per a protegir les dades de la base de dades cada usuari tindrà uns rols assignats. Per exemple, el rol </w:t>
+        <w:t xml:space="preserve">Per a protegir </w:t>
+      </w:r>
+      <w:r>
+        <w:rPr>
+          <w:rFonts w:ascii="Century Gothic" w:hAnsi="Century Gothic" w:cs="Arial"/>
+          <w:sz w:val="20"/>
+          <w:szCs w:val="32"/>
+        </w:rPr>
+        <w:t xml:space="preserve">totes </w:t>
+      </w:r>
+      <w:r>
+        <w:rPr>
+          <w:rFonts w:ascii="Century Gothic" w:hAnsi="Century Gothic" w:cs="Arial"/>
+          <w:sz w:val="20"/>
+          <w:szCs w:val="32"/>
+        </w:rPr>
+        <w:t xml:space="preserve">les dades de la base de dades cada usuari tindrà uns rols assignats. Per exemple, el rol </w:t>
       </w:r>
       <w:r>
         <w:rPr>
@@ -486,23 +505,7 @@
           <w:sz w:val="20"/>
           <w:szCs w:val="32"/>
         </w:rPr>
-        <w:t xml:space="preserve">Després tenim un apartat de manteniment genèric en que es podran modificar les dades dels subjectes (clients, proveïdors, treballadors de l'empresa...), dels productes (marques, famílies, preu, </w:t>
-      </w:r>
-      <w:r>
-        <w:rPr>
-          <w:rFonts w:ascii="Century Gothic" w:hAnsi="Century Gothic" w:cs="Arial"/>
-          <w:sz w:val="20"/>
-          <w:szCs w:val="32"/>
-        </w:rPr>
-        <w:t>estoc</w:t>
-      </w:r>
-      <w:r>
-        <w:rPr>
-          <w:rFonts w:ascii="Century Gothic" w:hAnsi="Century Gothic" w:cs="Arial"/>
-          <w:sz w:val="20"/>
-          <w:szCs w:val="32"/>
-        </w:rPr>
-        <w:t>...), geogràfiques (poblacions, països, províncies...) i dels usuaris. Com hem esmentat abans l'opció de modificar dades anirà segons els rols que tingui l'usuari.</w:t>
+        <w:t>Després tenim un apartat de manteniment genèric en que es podran modificar les dades dels subjectes (clients, proveïdors, treballadors de l'empresa...), dels productes (marques, famílies, preu, estoc...), geogràfiques (poblacions, països, províncies...) i dels usuaris. Com hem esmentat abans l'opció de modificar dades anirà segons els rols que tingui l'usuari.</w:t>
       </w:r>
     </w:p>
     <w:p>
@@ -602,6 +605,7 @@
     </w:p>
     <w:p>
       <w:pPr>
+        <w:jc w:val="both"/>
         <w:rPr>
           <w:rFonts w:ascii="Century Gothic" w:hAnsi="Century Gothic"/>
           <w:b/>
@@ -622,17 +626,32 @@
     </w:p>
     <w:p>
       <w:pPr>
-        <w:rPr>
-          <w:rFonts w:ascii="Century Gothic" w:hAnsi="Century Gothic"/>
-          <w:sz w:val="20"/>
-        </w:rPr>
-      </w:pPr>
-      <w:r>
-        <w:rPr>
-          <w:rFonts w:ascii="Century Gothic" w:hAnsi="Century Gothic"/>
-          <w:sz w:val="20"/>
-        </w:rPr>
-        <w:t>Per fer que la nostra aplicació funcioni de manera correcte i de la manera més senzilla d’utilitzar per a l’usuari implementarem funcionalitats que permetran fer grans tasques amb rapidesa, treballar amb comoditat, obtenir dades amb eficiència, entre d’altres. A continuació es detallen les funcionalitats principals de la aplicació de GESTICC-WEB</w:t>
+        <w:jc w:val="both"/>
+        <w:rPr>
+          <w:rFonts w:ascii="Century Gothic" w:hAnsi="Century Gothic"/>
+          <w:sz w:val="20"/>
+        </w:rPr>
+      </w:pPr>
+      <w:r>
+        <w:rPr>
+          <w:rFonts w:ascii="Century Gothic" w:hAnsi="Century Gothic"/>
+          <w:sz w:val="20"/>
+        </w:rPr>
+        <w:t>Per fer que la nostra aplicació funcioni de manera correcte i de la manera més senzilla d’utilitzar per a l’usuari implementarem funcionalitats que permetran fer grans tasques amb rapidesa, treballar amb comoditat, obtenir dades amb eficiència, entre d’altres. A continuació es detallen les</w:t>
+      </w:r>
+      <w:r>
+        <w:rPr>
+          <w:rFonts w:ascii="Century Gothic" w:hAnsi="Century Gothic"/>
+          <w:sz w:val="20"/>
+        </w:rPr>
+        <w:t xml:space="preserve"> funcionalitats principals de l’</w:t>
+      </w:r>
+      <w:r>
+        <w:rPr>
+          <w:rFonts w:ascii="Century Gothic" w:hAnsi="Century Gothic"/>
+          <w:sz w:val="20"/>
+        </w:rPr>
+        <w:t>aplicació de GESTICC-WEB</w:t>
       </w:r>
     </w:p>
     <w:p>
@@ -642,6 +661,7 @@
           <w:ilvl w:val="0"/>
           <w:numId w:val="7"/>
         </w:numPr>
+        <w:jc w:val="both"/>
         <w:rPr>
           <w:rFonts w:ascii="Century Gothic" w:hAnsi="Century Gothic"/>
           <w:b/>
@@ -694,6 +714,7 @@
           <w:ilvl w:val="1"/>
           <w:numId w:val="7"/>
         </w:numPr>
+        <w:jc w:val="both"/>
         <w:rPr>
           <w:rFonts w:ascii="Century Gothic" w:hAnsi="Century Gothic"/>
           <w:b/>
@@ -708,7 +729,7 @@
           <w:sz w:val="20"/>
           <w:u w:val="single"/>
         </w:rPr>
-        <w:t xml:space="preserve">Clients: </w:t>
+        <w:t>Clients:</w:t>
       </w:r>
       <w:r>
         <w:rPr>
@@ -725,6 +746,7 @@
           <w:ilvl w:val="1"/>
           <w:numId w:val="7"/>
         </w:numPr>
+        <w:jc w:val="both"/>
         <w:rPr>
           <w:rFonts w:ascii="Century Gothic" w:hAnsi="Century Gothic"/>
           <w:b/>
@@ -746,9 +768,8 @@
           <w:rFonts w:ascii="Century Gothic" w:hAnsi="Century Gothic"/>
           <w:b/>
           <w:sz w:val="20"/>
-          <w:u w:val="single"/>
-        </w:rPr>
-        <w:t xml:space="preserve">  </w:t>
+        </w:rPr>
+        <w:t xml:space="preserve"> </w:t>
       </w:r>
       <w:r>
         <w:rPr>
@@ -769,6 +790,7 @@
       <w:pPr>
         <w:pStyle w:val="Prrafodelista"/>
         <w:ind w:left="1788"/>
+        <w:jc w:val="both"/>
         <w:rPr>
           <w:rFonts w:ascii="Century Gothic" w:hAnsi="Century Gothic"/>
           <w:b/>
@@ -784,6 +806,7 @@
           <w:ilvl w:val="0"/>
           <w:numId w:val="7"/>
         </w:numPr>
+        <w:jc w:val="both"/>
         <w:rPr>
           <w:rFonts w:ascii="Century Gothic" w:hAnsi="Century Gothic"/>
           <w:b/>
@@ -817,6 +840,7 @@
           <w:ilvl w:val="1"/>
           <w:numId w:val="7"/>
         </w:numPr>
+        <w:jc w:val="both"/>
         <w:rPr>
           <w:rFonts w:ascii="Century Gothic" w:hAnsi="Century Gothic"/>
           <w:b/>
@@ -930,6 +954,7 @@
           <w:ilvl w:val="1"/>
           <w:numId w:val="7"/>
         </w:numPr>
+        <w:jc w:val="both"/>
         <w:rPr>
           <w:rFonts w:ascii="Century Gothic" w:hAnsi="Century Gothic"/>
           <w:b/>
@@ -944,25 +969,7 @@
           <w:sz w:val="20"/>
           <w:u w:val="single"/>
         </w:rPr>
-        <w:t>Exportació</w:t>
-      </w:r>
-      <w:r>
-        <w:rPr>
-          <w:rFonts w:ascii="Century Gothic" w:hAnsi="Century Gothic"/>
-          <w:b/>
-          <w:sz w:val="20"/>
-          <w:u w:val="single"/>
-        </w:rPr>
-        <w:t>:</w:t>
-      </w:r>
-      <w:r>
-        <w:rPr>
-          <w:rFonts w:ascii="Century Gothic" w:hAnsi="Century Gothic"/>
-          <w:b/>
-          <w:sz w:val="20"/>
-          <w:u w:val="single"/>
-        </w:rPr>
-        <w:t xml:space="preserve"> </w:t>
+        <w:t>Exportació:</w:t>
       </w:r>
       <w:r>
         <w:rPr>
@@ -990,6 +997,7 @@
       <w:pPr>
         <w:pStyle w:val="Prrafodelista"/>
         <w:ind w:left="1788"/>
+        <w:jc w:val="both"/>
         <w:rPr>
           <w:rFonts w:ascii="Century Gothic" w:hAnsi="Century Gothic"/>
           <w:b/>
@@ -1005,6 +1013,7 @@
           <w:ilvl w:val="0"/>
           <w:numId w:val="7"/>
         </w:numPr>
+        <w:jc w:val="both"/>
         <w:rPr>
           <w:rFonts w:ascii="Century Gothic" w:hAnsi="Century Gothic"/>
           <w:b/>
@@ -1097,6 +1106,7 @@
     </w:p>
     <w:p>
       <w:pPr>
+        <w:jc w:val="both"/>
         <w:rPr>
           <w:rFonts w:ascii="Century Gothic" w:hAnsi="Century Gothic"/>
           <w:b/>
@@ -1109,6 +1119,7 @@
       <w:pPr>
         <w:pStyle w:val="Prrafodelista"/>
         <w:ind w:left="1068"/>
+        <w:jc w:val="both"/>
         <w:rPr>
           <w:rFonts w:ascii="Century Gothic" w:hAnsi="Century Gothic"/>
           <w:b/>
@@ -1124,6 +1135,7 @@
           <w:ilvl w:val="0"/>
           <w:numId w:val="7"/>
         </w:numPr>
+        <w:jc w:val="both"/>
         <w:rPr>
           <w:rFonts w:ascii="Century Gothic" w:hAnsi="Century Gothic"/>
           <w:b/>
@@ -1153,6 +1165,7 @@
       <w:pPr>
         <w:pStyle w:val="Prrafodelista"/>
         <w:ind w:left="1068"/>
+        <w:jc w:val="both"/>
         <w:rPr>
           <w:rFonts w:ascii="Century Gothic" w:hAnsi="Century Gothic"/>
           <w:b/>
@@ -1168,6 +1181,7 @@
           <w:ilvl w:val="0"/>
           <w:numId w:val="7"/>
         </w:numPr>
+        <w:jc w:val="both"/>
         <w:rPr>
           <w:rFonts w:ascii="Century Gothic" w:hAnsi="Century Gothic"/>
           <w:b/>
@@ -1202,6 +1216,7 @@
     <w:p>
       <w:pPr>
         <w:pStyle w:val="Prrafodelista"/>
+        <w:jc w:val="both"/>
         <w:rPr>
           <w:rFonts w:ascii="Century Gothic" w:hAnsi="Century Gothic"/>
           <w:b/>
@@ -1217,6 +1232,7 @@
           <w:ilvl w:val="0"/>
           <w:numId w:val="7"/>
         </w:numPr>
+        <w:jc w:val="both"/>
         <w:rPr>
           <w:rFonts w:ascii="Century Gothic" w:hAnsi="Century Gothic"/>
           <w:b/>
@@ -1368,6 +1384,7 @@
     <w:p>
       <w:pPr>
         <w:pStyle w:val="Prrafodelista"/>
+        <w:jc w:val="both"/>
         <w:rPr>
           <w:rFonts w:ascii="Century Gothic" w:hAnsi="Century Gothic"/>
           <w:b/>
@@ -1383,6 +1400,7 @@
           <w:ilvl w:val="0"/>
           <w:numId w:val="7"/>
         </w:numPr>
+        <w:jc w:val="both"/>
         <w:rPr>
           <w:rFonts w:ascii="Century Gothic" w:hAnsi="Century Gothic"/>
           <w:b/>
@@ -1406,16 +1424,7 @@
           <w:sz w:val="20"/>
           <w:u w:val="single"/>
         </w:rPr>
-        <w:t>ó:</w:t>
-      </w:r>
-      <w:r>
-        <w:rPr>
-          <w:rFonts w:ascii="Century Gothic" w:hAnsi="Century Gothic"/>
-          <w:b/>
-          <w:sz w:val="20"/>
-          <w:u w:val="single"/>
-        </w:rPr>
-        <w:t xml:space="preserve"> </w:t>
+        <w:t xml:space="preserve">ó: </w:t>
       </w:r>
       <w:r>
         <w:rPr>
@@ -1459,6 +1468,7 @@
     </w:p>
     <w:p>
       <w:pPr>
+        <w:jc w:val="both"/>
         <w:rPr>
           <w:rFonts w:ascii="Century Gothic" w:hAnsi="Century Gothic"/>
           <w:b/>
@@ -1902,6 +1912,7 @@
           <w:ilvl w:val="0"/>
           <w:numId w:val="11"/>
         </w:numPr>
+        <w:jc w:val="both"/>
         <w:rPr>
           <w:rFonts w:ascii="Century Gothic" w:hAnsi="Century Gothic"/>
           <w:sz w:val="20"/>
@@ -1978,6 +1989,7 @@
           <w:ilvl w:val="0"/>
           <w:numId w:val="11"/>
         </w:numPr>
+        <w:jc w:val="both"/>
         <w:rPr>
           <w:rFonts w:ascii="Century Gothic" w:hAnsi="Century Gothic"/>
           <w:b/>
@@ -2035,6 +2047,7 @@
           <w:ilvl w:val="0"/>
           <w:numId w:val="11"/>
         </w:numPr>
+        <w:jc w:val="both"/>
         <w:rPr>
           <w:rFonts w:ascii="Century Gothic" w:hAnsi="Century Gothic"/>
           <w:b/>
@@ -2110,6 +2123,7 @@
           <w:ilvl w:val="0"/>
           <w:numId w:val="11"/>
         </w:numPr>
+        <w:jc w:val="both"/>
         <w:rPr>
           <w:rFonts w:ascii="Century Gothic" w:hAnsi="Century Gothic"/>
           <w:sz w:val="20"/>
@@ -2170,14 +2184,16 @@
     </w:p>
     <w:p>
       <w:pPr>
-        <w:rPr>
-          <w:rFonts w:ascii="Century Gothic" w:hAnsi="Century Gothic"/>
-          <w:sz w:val="20"/>
-        </w:rPr>
-      </w:pPr>
-    </w:p>
-    <w:p>
-      <w:pPr>
+        <w:jc w:val="both"/>
+        <w:rPr>
+          <w:rFonts w:ascii="Century Gothic" w:hAnsi="Century Gothic"/>
+          <w:sz w:val="20"/>
+        </w:rPr>
+      </w:pPr>
+    </w:p>
+    <w:p>
+      <w:pPr>
+        <w:jc w:val="both"/>
         <w:rPr>
           <w:rFonts w:ascii="Century Gothic" w:hAnsi="Century Gothic"/>
           <w:b/>
@@ -2197,6 +2213,7 @@
     </w:p>
     <w:p>
       <w:pPr>
+        <w:jc w:val="both"/>
         <w:rPr>
           <w:rFonts w:ascii="Century Gothic" w:hAnsi="Century Gothic"/>
           <w:b/>
@@ -2217,16 +2234,18 @@
     </w:p>
     <w:p>
       <w:pPr>
-        <w:rPr>
-          <w:rFonts w:ascii="Century Gothic" w:hAnsi="Century Gothic"/>
-          <w:b/>
-          <w:sz w:val="20"/>
-          <w:u w:val="single"/>
-        </w:rPr>
-      </w:pPr>
-    </w:p>
-    <w:p>
-      <w:pPr>
+        <w:jc w:val="both"/>
+        <w:rPr>
+          <w:rFonts w:ascii="Century Gothic" w:hAnsi="Century Gothic"/>
+          <w:b/>
+          <w:sz w:val="20"/>
+          <w:u w:val="single"/>
+        </w:rPr>
+      </w:pPr>
+    </w:p>
+    <w:p>
+      <w:pPr>
+        <w:jc w:val="both"/>
         <w:rPr>
           <w:rFonts w:ascii="Century Gothic" w:hAnsi="Century Gothic"/>
           <w:b/>
@@ -2242,7 +2261,7 @@
           <w:lang w:val="es-ES" w:eastAsia="es-ES"/>
         </w:rPr>
         <w:drawing>
-          <wp:anchor distT="0" distB="0" distL="114300" distR="114300" simplePos="0" relativeHeight="251660288" behindDoc="1" locked="0" layoutInCell="1" allowOverlap="1" wp14:anchorId="4307B371" wp14:editId="197BD42A">
+          <wp:anchor distT="0" distB="0" distL="114300" distR="114300" simplePos="0" relativeHeight="251660288" behindDoc="1" locked="0" layoutInCell="1" allowOverlap="1" wp14:anchorId="390059F9" wp14:editId="5D887E65">
             <wp:simplePos x="0" y="0"/>
             <wp:positionH relativeFrom="column">
               <wp:posOffset>1518650</wp:posOffset>
@@ -2323,106 +2342,117 @@
     </w:p>
     <w:p>
       <w:pPr>
-        <w:rPr>
-          <w:rFonts w:ascii="Century Gothic" w:hAnsi="Century Gothic"/>
-          <w:b/>
-          <w:sz w:val="20"/>
-          <w:u w:val="single"/>
-        </w:rPr>
-      </w:pPr>
-    </w:p>
-    <w:p>
-      <w:pPr>
-        <w:rPr>
-          <w:rFonts w:ascii="Century Gothic" w:hAnsi="Century Gothic"/>
-          <w:b/>
-          <w:sz w:val="20"/>
-          <w:u w:val="single"/>
-        </w:rPr>
-      </w:pPr>
-    </w:p>
-    <w:p>
-      <w:pPr>
-        <w:rPr>
-          <w:rFonts w:ascii="Century Gothic" w:hAnsi="Century Gothic"/>
-          <w:b/>
-          <w:sz w:val="20"/>
-          <w:u w:val="single"/>
-        </w:rPr>
-      </w:pPr>
-    </w:p>
-    <w:p>
-      <w:pPr>
-        <w:rPr>
-          <w:rFonts w:ascii="Century Gothic" w:hAnsi="Century Gothic"/>
-          <w:b/>
-          <w:sz w:val="20"/>
-          <w:u w:val="single"/>
-        </w:rPr>
-      </w:pPr>
-    </w:p>
-    <w:p>
-      <w:pPr>
-        <w:rPr>
-          <w:rFonts w:ascii="Century Gothic" w:hAnsi="Century Gothic"/>
-          <w:b/>
-          <w:sz w:val="20"/>
-          <w:u w:val="single"/>
-        </w:rPr>
-      </w:pPr>
-    </w:p>
-    <w:p>
-      <w:pPr>
-        <w:rPr>
-          <w:rFonts w:ascii="Century Gothic" w:hAnsi="Century Gothic"/>
-          <w:b/>
-          <w:sz w:val="20"/>
-          <w:u w:val="single"/>
-        </w:rPr>
-      </w:pPr>
-    </w:p>
-    <w:p>
-      <w:pPr>
-        <w:rPr>
-          <w:rFonts w:ascii="Century Gothic" w:hAnsi="Century Gothic"/>
-          <w:b/>
-          <w:sz w:val="20"/>
-          <w:u w:val="single"/>
-        </w:rPr>
-      </w:pPr>
-    </w:p>
-    <w:p>
-      <w:pPr>
-        <w:rPr>
-          <w:rFonts w:ascii="Century Gothic" w:hAnsi="Century Gothic"/>
-          <w:b/>
-          <w:sz w:val="20"/>
-          <w:u w:val="single"/>
-        </w:rPr>
-      </w:pPr>
-    </w:p>
-    <w:p>
-      <w:pPr>
-        <w:rPr>
-          <w:rFonts w:ascii="Century Gothic" w:hAnsi="Century Gothic"/>
-          <w:b/>
-          <w:sz w:val="20"/>
-          <w:u w:val="single"/>
-        </w:rPr>
-      </w:pPr>
-    </w:p>
-    <w:p>
-      <w:pPr>
-        <w:rPr>
-          <w:rFonts w:ascii="Century Gothic" w:hAnsi="Century Gothic"/>
-          <w:b/>
-          <w:sz w:val="20"/>
-          <w:u w:val="single"/>
-        </w:rPr>
-      </w:pPr>
-    </w:p>
-    <w:p>
-      <w:pPr>
+        <w:jc w:val="both"/>
+        <w:rPr>
+          <w:rFonts w:ascii="Century Gothic" w:hAnsi="Century Gothic"/>
+          <w:b/>
+          <w:sz w:val="20"/>
+          <w:u w:val="single"/>
+        </w:rPr>
+      </w:pPr>
+    </w:p>
+    <w:p>
+      <w:pPr>
+        <w:jc w:val="both"/>
+        <w:rPr>
+          <w:rFonts w:ascii="Century Gothic" w:hAnsi="Century Gothic"/>
+          <w:b/>
+          <w:sz w:val="20"/>
+          <w:u w:val="single"/>
+        </w:rPr>
+      </w:pPr>
+    </w:p>
+    <w:p>
+      <w:pPr>
+        <w:jc w:val="both"/>
+        <w:rPr>
+          <w:rFonts w:ascii="Century Gothic" w:hAnsi="Century Gothic"/>
+          <w:b/>
+          <w:sz w:val="20"/>
+          <w:u w:val="single"/>
+        </w:rPr>
+      </w:pPr>
+    </w:p>
+    <w:p>
+      <w:pPr>
+        <w:jc w:val="both"/>
+        <w:rPr>
+          <w:rFonts w:ascii="Century Gothic" w:hAnsi="Century Gothic"/>
+          <w:b/>
+          <w:sz w:val="20"/>
+          <w:u w:val="single"/>
+        </w:rPr>
+      </w:pPr>
+    </w:p>
+    <w:p>
+      <w:pPr>
+        <w:jc w:val="both"/>
+        <w:rPr>
+          <w:rFonts w:ascii="Century Gothic" w:hAnsi="Century Gothic"/>
+          <w:b/>
+          <w:sz w:val="20"/>
+          <w:u w:val="single"/>
+        </w:rPr>
+      </w:pPr>
+    </w:p>
+    <w:p>
+      <w:pPr>
+        <w:jc w:val="both"/>
+        <w:rPr>
+          <w:rFonts w:ascii="Century Gothic" w:hAnsi="Century Gothic"/>
+          <w:b/>
+          <w:sz w:val="20"/>
+          <w:u w:val="single"/>
+        </w:rPr>
+      </w:pPr>
+    </w:p>
+    <w:p>
+      <w:pPr>
+        <w:jc w:val="both"/>
+        <w:rPr>
+          <w:rFonts w:ascii="Century Gothic" w:hAnsi="Century Gothic"/>
+          <w:b/>
+          <w:sz w:val="20"/>
+          <w:u w:val="single"/>
+        </w:rPr>
+      </w:pPr>
+    </w:p>
+    <w:p>
+      <w:pPr>
+        <w:jc w:val="both"/>
+        <w:rPr>
+          <w:rFonts w:ascii="Century Gothic" w:hAnsi="Century Gothic"/>
+          <w:b/>
+          <w:sz w:val="20"/>
+          <w:u w:val="single"/>
+        </w:rPr>
+      </w:pPr>
+    </w:p>
+    <w:p>
+      <w:pPr>
+        <w:jc w:val="both"/>
+        <w:rPr>
+          <w:rFonts w:ascii="Century Gothic" w:hAnsi="Century Gothic"/>
+          <w:b/>
+          <w:sz w:val="20"/>
+          <w:u w:val="single"/>
+        </w:rPr>
+      </w:pPr>
+    </w:p>
+    <w:p>
+      <w:pPr>
+        <w:jc w:val="both"/>
+        <w:rPr>
+          <w:rFonts w:ascii="Century Gothic" w:hAnsi="Century Gothic"/>
+          <w:b/>
+          <w:sz w:val="20"/>
+          <w:u w:val="single"/>
+        </w:rPr>
+      </w:pPr>
+    </w:p>
+    <w:p>
+      <w:pPr>
+        <w:jc w:val="both"/>
         <w:rPr>
           <w:rFonts w:ascii="Century Gothic" w:hAnsi="Century Gothic"/>
           <w:b/>
@@ -2438,7 +2468,7 @@
           <w:lang w:val="es-ES" w:eastAsia="es-ES"/>
         </w:rPr>
         <w:drawing>
-          <wp:anchor distT="0" distB="0" distL="114300" distR="114300" simplePos="0" relativeHeight="251661312" behindDoc="1" locked="0" layoutInCell="1" allowOverlap="1" wp14:anchorId="1E676F20" wp14:editId="011EF3AC">
+          <wp:anchor distT="0" distB="0" distL="114300" distR="114300" simplePos="0" relativeHeight="251661312" behindDoc="1" locked="0" layoutInCell="1" allowOverlap="1" wp14:anchorId="5865D9D5" wp14:editId="5662A4DB">
             <wp:simplePos x="0" y="0"/>
             <wp:positionH relativeFrom="column">
               <wp:posOffset>1520191</wp:posOffset>
@@ -2517,6 +2547,7 @@
     </w:p>
     <w:p>
       <w:pPr>
+        <w:jc w:val="both"/>
         <w:rPr>
           <w:rFonts w:ascii="Century Gothic" w:hAnsi="Century Gothic"/>
           <w:noProof/>
@@ -2527,16 +2558,18 @@
     </w:p>
     <w:p>
       <w:pPr>
-        <w:rPr>
-          <w:rFonts w:ascii="Century Gothic" w:hAnsi="Century Gothic"/>
-          <w:b/>
-          <w:sz w:val="20"/>
-          <w:u w:val="single"/>
-        </w:rPr>
-      </w:pPr>
-    </w:p>
-    <w:p>
-      <w:pPr>
+        <w:jc w:val="both"/>
+        <w:rPr>
+          <w:rFonts w:ascii="Century Gothic" w:hAnsi="Century Gothic"/>
+          <w:b/>
+          <w:sz w:val="20"/>
+          <w:u w:val="single"/>
+        </w:rPr>
+      </w:pPr>
+    </w:p>
+    <w:p>
+      <w:pPr>
+        <w:jc w:val="both"/>
         <w:rPr>
           <w:rFonts w:ascii="Century Gothic" w:hAnsi="Century Gothic"/>
           <w:sz w:val="20"/>
@@ -2553,6 +2586,7 @@
     <w:p>
       <w:pPr>
         <w:ind w:left="708" w:hanging="708"/>
+        <w:jc w:val="both"/>
         <w:rPr>
           <w:rFonts w:ascii="Century Gothic" w:hAnsi="Century Gothic"/>
           <w:b/>
@@ -2571,7 +2605,7 @@
         </w:rPr>
         <w:lastRenderedPageBreak/>
         <w:drawing>
-          <wp:anchor distT="0" distB="0" distL="114300" distR="114300" simplePos="0" relativeHeight="251662336" behindDoc="1" locked="0" layoutInCell="1" allowOverlap="1" wp14:anchorId="26933187" wp14:editId="77DFC136">
+          <wp:anchor distT="0" distB="0" distL="114300" distR="114300" simplePos="0" relativeHeight="251662336" behindDoc="1" locked="0" layoutInCell="1" allowOverlap="1" wp14:anchorId="215B55A7" wp14:editId="47F1B751">
             <wp:simplePos x="0" y="0"/>
             <wp:positionH relativeFrom="column">
               <wp:posOffset>1529715</wp:posOffset>
@@ -2651,7 +2685,7 @@
     <w:p>
       <w:pPr>
         <w:ind w:left="708" w:hanging="708"/>
-        <w:jc w:val="right"/>
+        <w:jc w:val="both"/>
         <w:rPr>
           <w:rFonts w:ascii="Century Gothic" w:hAnsi="Century Gothic"/>
           <w:b/>
@@ -2663,7 +2697,7 @@
     <w:p>
       <w:pPr>
         <w:ind w:left="708" w:hanging="708"/>
-        <w:jc w:val="right"/>
+        <w:jc w:val="both"/>
         <w:rPr>
           <w:rFonts w:ascii="Century Gothic" w:hAnsi="Century Gothic"/>
           <w:b/>
@@ -2675,7 +2709,7 @@
     <w:p>
       <w:pPr>
         <w:ind w:left="708" w:hanging="708"/>
-        <w:jc w:val="right"/>
+        <w:jc w:val="both"/>
         <w:rPr>
           <w:rFonts w:ascii="Century Gothic" w:hAnsi="Century Gothic"/>
           <w:b/>
@@ -2687,7 +2721,7 @@
     <w:p>
       <w:pPr>
         <w:ind w:left="708" w:hanging="708"/>
-        <w:jc w:val="right"/>
+        <w:jc w:val="both"/>
         <w:rPr>
           <w:rFonts w:ascii="Century Gothic" w:hAnsi="Century Gothic"/>
           <w:b/>
@@ -2699,7 +2733,7 @@
     <w:p>
       <w:pPr>
         <w:ind w:left="708" w:hanging="708"/>
-        <w:jc w:val="right"/>
+        <w:jc w:val="both"/>
         <w:rPr>
           <w:rFonts w:ascii="Century Gothic" w:hAnsi="Century Gothic"/>
           <w:b/>
@@ -2711,7 +2745,7 @@
     <w:p>
       <w:pPr>
         <w:ind w:left="708" w:hanging="708"/>
-        <w:jc w:val="right"/>
+        <w:jc w:val="both"/>
         <w:rPr>
           <w:rFonts w:ascii="Century Gothic" w:hAnsi="Century Gothic"/>
           <w:b/>
@@ -2723,7 +2757,7 @@
     <w:p>
       <w:pPr>
         <w:ind w:left="708" w:hanging="708"/>
-        <w:jc w:val="right"/>
+        <w:jc w:val="both"/>
         <w:rPr>
           <w:rFonts w:ascii="Century Gothic" w:hAnsi="Century Gothic"/>
           <w:b/>
@@ -2735,7 +2769,7 @@
     <w:p>
       <w:pPr>
         <w:ind w:left="708" w:hanging="708"/>
-        <w:jc w:val="right"/>
+        <w:jc w:val="both"/>
         <w:rPr>
           <w:rFonts w:ascii="Century Gothic" w:hAnsi="Century Gothic"/>
           <w:b/>
@@ -2747,7 +2781,7 @@
     <w:p>
       <w:pPr>
         <w:ind w:left="708" w:hanging="708"/>
-        <w:jc w:val="right"/>
+        <w:jc w:val="both"/>
         <w:rPr>
           <w:rFonts w:ascii="Century Gothic" w:hAnsi="Century Gothic"/>
           <w:b/>
@@ -2765,7 +2799,7 @@
           <w:lang w:val="es-ES" w:eastAsia="es-ES"/>
         </w:rPr>
         <w:drawing>
-          <wp:anchor distT="0" distB="0" distL="114300" distR="114300" simplePos="0" relativeHeight="251663360" behindDoc="1" locked="0" layoutInCell="1" allowOverlap="1" wp14:anchorId="420FB3DC" wp14:editId="6F73C5BA">
+          <wp:anchor distT="0" distB="0" distL="114300" distR="114300" simplePos="0" relativeHeight="251663360" behindDoc="1" locked="0" layoutInCell="1" allowOverlap="1" wp14:anchorId="1F127B7D" wp14:editId="231834D1">
             <wp:simplePos x="0" y="0"/>
             <wp:positionH relativeFrom="column">
               <wp:posOffset>1531299</wp:posOffset>
@@ -2836,6 +2870,7 @@
     <w:p>
       <w:pPr>
         <w:ind w:left="708" w:hanging="708"/>
+        <w:jc w:val="both"/>
         <w:rPr>
           <w:rFonts w:ascii="Century Gothic" w:hAnsi="Century Gothic"/>
           <w:b/>
@@ -2856,6 +2891,7 @@
     <w:p>
       <w:pPr>
         <w:ind w:left="708" w:hanging="708"/>
+        <w:jc w:val="both"/>
         <w:rPr>
           <w:rFonts w:ascii="Century Gothic" w:hAnsi="Century Gothic"/>
           <w:b/>
@@ -2875,6 +2911,7 @@
     </w:p>
     <w:p>
       <w:pPr>
+        <w:jc w:val="both"/>
         <w:rPr>
           <w:rFonts w:ascii="Century Gothic" w:hAnsi="Century Gothic"/>
           <w:b/>
@@ -2895,6 +2932,7 @@
     </w:p>
     <w:p>
       <w:pPr>
+        <w:jc w:val="both"/>
         <w:rPr>
           <w:rFonts w:ascii="Century Gothic" w:hAnsi="Century Gothic"/>
           <w:sz w:val="20"/>
@@ -2980,6 +3018,7 @@
     </w:p>
     <w:p>
       <w:pPr>
+        <w:jc w:val="both"/>
         <w:rPr>
           <w:rFonts w:ascii="Century Gothic" w:hAnsi="Century Gothic"/>
           <w:b/>
@@ -2990,6 +3029,7 @@
     </w:p>
     <w:p>
       <w:pPr>
+        <w:jc w:val="both"/>
         <w:rPr>
           <w:rFonts w:ascii="Century Gothic" w:hAnsi="Century Gothic"/>
           <w:b/>
@@ -3011,6 +3051,7 @@
     </w:p>
     <w:p>
       <w:pPr>
+        <w:jc w:val="both"/>
         <w:rPr>
           <w:rFonts w:ascii="Century Gothic" w:hAnsi="Century Gothic"/>
           <w:color w:val="000000" w:themeColor="text1"/>
@@ -3026,7 +3067,7 @@
           <w:lang w:val="es-ES" w:eastAsia="es-ES"/>
         </w:rPr>
         <w:drawing>
-          <wp:inline distT="0" distB="0" distL="0" distR="0" wp14:anchorId="422B47CC" wp14:editId="116E36BA">
+          <wp:inline distT="0" distB="0" distL="0" distR="0" wp14:anchorId="72AEF78F" wp14:editId="3D5C2DA6">
             <wp:extent cx="5400040" cy="3133725"/>
             <wp:effectExtent l="57150" t="76200" r="143510" b="104775"/>
             <wp:docPr id="10" name="0 Imagen"/>
@@ -3082,6 +3123,7 @@
     </w:p>
     <w:p>
       <w:pPr>
+        <w:jc w:val="both"/>
         <w:rPr>
           <w:rFonts w:ascii="Century Gothic" w:hAnsi="Century Gothic"/>
           <w:b/>
@@ -3093,6 +3135,7 @@
     </w:p>
     <w:p>
       <w:pPr>
+        <w:jc w:val="both"/>
         <w:rPr>
           <w:rFonts w:ascii="Century Gothic" w:hAnsi="Century Gothic"/>
           <w:b/>
@@ -3110,7 +3153,7 @@
           <w:lang w:val="es-ES" w:eastAsia="es-ES"/>
         </w:rPr>
         <w:drawing>
-          <wp:inline distT="0" distB="0" distL="0" distR="0" wp14:anchorId="23B67F41" wp14:editId="2B3C9584">
+          <wp:inline distT="0" distB="0" distL="0" distR="0" wp14:anchorId="14500728" wp14:editId="5D2F58CE">
             <wp:extent cx="5400040" cy="2556510"/>
             <wp:effectExtent l="57150" t="76200" r="143510" b="91440"/>
             <wp:docPr id="8" name="0 Imagen"/>
@@ -3163,9 +3206,12 @@
           </wp:inline>
         </w:drawing>
       </w:r>
-    </w:p>
-    <w:p>
-      <w:pPr>
+      <w:bookmarkStart w:id="0" w:name="_GoBack"/>
+      <w:bookmarkEnd w:id="0"/>
+    </w:p>
+    <w:p>
+      <w:pPr>
+        <w:jc w:val="both"/>
         <w:rPr>
           <w:rFonts w:ascii="Century Gothic" w:hAnsi="Century Gothic"/>
           <w:b/>
@@ -3184,7 +3230,7 @@
         </w:rPr>
         <w:lastRenderedPageBreak/>
         <w:drawing>
-          <wp:inline distT="0" distB="0" distL="0" distR="0" wp14:anchorId="3F6AE985" wp14:editId="038D716E">
+          <wp:inline distT="0" distB="0" distL="0" distR="0" wp14:anchorId="7C6EB76A" wp14:editId="3E7F62E1">
             <wp:extent cx="5400040" cy="2822575"/>
             <wp:effectExtent l="57150" t="76200" r="143510" b="92075"/>
             <wp:docPr id="9" name="0 Imagen"/>
@@ -3240,6 +3286,7 @@
     </w:p>
     <w:p>
       <w:pPr>
+        <w:jc w:val="both"/>
         <w:rPr>
           <w:rFonts w:ascii="Century Gothic" w:hAnsi="Century Gothic"/>
           <w:b/>
@@ -3251,6 +3298,7 @@
     </w:p>
     <w:p>
       <w:pPr>
+        <w:jc w:val="both"/>
         <w:rPr>
           <w:rFonts w:ascii="Century Gothic" w:hAnsi="Century Gothic"/>
           <w:b/>
@@ -3268,7 +3316,7 @@
           <w:lang w:val="es-ES" w:eastAsia="es-ES"/>
         </w:rPr>
         <w:drawing>
-          <wp:inline distT="0" distB="0" distL="0" distR="0" wp14:anchorId="71890028" wp14:editId="2FD7F6A5">
+          <wp:inline distT="0" distB="0" distL="0" distR="0" wp14:anchorId="380137DE" wp14:editId="21C9093B">
             <wp:extent cx="5400040" cy="2405380"/>
             <wp:effectExtent l="57150" t="76200" r="143510" b="90170"/>
             <wp:docPr id="11" name="0 Imagen"/>
@@ -3324,6 +3372,7 @@
     </w:p>
     <w:p>
       <w:pPr>
+        <w:jc w:val="both"/>
         <w:rPr>
           <w:rFonts w:ascii="Century Gothic" w:hAnsi="Century Gothic"/>
           <w:b/>
@@ -3343,6 +3392,7 @@
     </w:p>
     <w:p>
       <w:pPr>
+        <w:jc w:val="both"/>
         <w:rPr>
           <w:rFonts w:ascii="Century Gothic" w:hAnsi="Century Gothic"/>
           <w:b/>
@@ -3363,6 +3413,7 @@
     </w:p>
     <w:p>
       <w:pPr>
+        <w:jc w:val="both"/>
         <w:rPr>
           <w:rFonts w:ascii="Century Gothic" w:hAnsi="Century Gothic"/>
           <w:sz w:val="20"/>
@@ -3404,6 +3455,7 @@
     </w:p>
     <w:p>
       <w:pPr>
+        <w:jc w:val="both"/>
         <w:rPr>
           <w:rFonts w:ascii="Century Gothic" w:hAnsi="Century Gothic"/>
           <w:b/>
@@ -3425,6 +3477,7 @@
     </w:p>
     <w:p>
       <w:pPr>
+        <w:jc w:val="both"/>
         <w:rPr>
           <w:rFonts w:ascii="Century Gothic" w:hAnsi="Century Gothic"/>
           <w:sz w:val="20"/>
@@ -3458,7 +3511,7 @@
           <w:lang w:val="es-ES" w:eastAsia="es-ES"/>
         </w:rPr>
         <w:drawing>
-          <wp:inline distT="0" distB="0" distL="0" distR="0" wp14:anchorId="7B91EC1D" wp14:editId="281C0381">
+          <wp:inline distT="0" distB="0" distL="0" distR="0" wp14:anchorId="3873DE26" wp14:editId="501E16BE">
             <wp:extent cx="4543200" cy="3254400"/>
             <wp:effectExtent l="57150" t="57150" r="143510" b="98425"/>
             <wp:docPr id="27" name="0 Imagen"/>
@@ -3514,7 +3567,7 @@
     </w:p>
     <w:p>
       <w:pPr>
-        <w:jc w:val="center"/>
+        <w:jc w:val="both"/>
         <w:rPr>
           <w:rFonts w:ascii="Century Gothic" w:hAnsi="Century Gothic"/>
           <w:sz w:val="20"/>
@@ -3588,7 +3641,7 @@
           <w:lang w:val="es-ES" w:eastAsia="es-ES"/>
         </w:rPr>
         <w:drawing>
-          <wp:inline distT="0" distB="0" distL="0" distR="0" wp14:anchorId="791D1789" wp14:editId="6C1CDD80">
+          <wp:inline distT="0" distB="0" distL="0" distR="0" wp14:anchorId="2D5B670B" wp14:editId="268CD9AE">
             <wp:extent cx="4539600" cy="2275200"/>
             <wp:effectExtent l="38100" t="57150" r="128270" b="87630"/>
             <wp:docPr id="26" name="0 Imagen"/>
@@ -3644,6 +3697,7 @@
     </w:p>
     <w:p>
       <w:pPr>
+        <w:jc w:val="both"/>
         <w:rPr>
           <w:rFonts w:ascii="Century Gothic" w:hAnsi="Century Gothic"/>
           <w:sz w:val="20"/>
@@ -3661,6 +3715,7 @@
     </w:p>
     <w:p>
       <w:pPr>
+        <w:jc w:val="both"/>
         <w:rPr>
           <w:rFonts w:ascii="Century Gothic" w:hAnsi="Century Gothic"/>
           <w:b/>
@@ -3683,6 +3738,7 @@
     </w:p>
     <w:p>
       <w:pPr>
+        <w:jc w:val="both"/>
         <w:rPr>
           <w:rFonts w:ascii="Century Gothic" w:hAnsi="Century Gothic"/>
           <w:sz w:val="20"/>
@@ -3700,6 +3756,7 @@
     </w:p>
     <w:p>
       <w:pPr>
+        <w:jc w:val="both"/>
         <w:rPr>
           <w:rFonts w:ascii="Century Gothic" w:hAnsi="Century Gothic"/>
           <w:sz w:val="20"/>
@@ -3717,6 +3774,7 @@
     </w:p>
     <w:p>
       <w:pPr>
+        <w:jc w:val="both"/>
         <w:rPr>
           <w:rFonts w:ascii="Century Gothic" w:hAnsi="Century Gothic"/>
           <w:sz w:val="20"/>
@@ -3750,7 +3808,7 @@
           <w:lang w:val="es-ES" w:eastAsia="es-ES"/>
         </w:rPr>
         <w:drawing>
-          <wp:inline distT="0" distB="0" distL="0" distR="0" wp14:anchorId="31C0A24B" wp14:editId="461ED390">
+          <wp:inline distT="0" distB="0" distL="0" distR="0" wp14:anchorId="0487A309" wp14:editId="628633EF">
             <wp:extent cx="4539600" cy="3254400"/>
             <wp:effectExtent l="57150" t="57150" r="128270" b="117475"/>
             <wp:docPr id="28" name="0 Imagen"/>
@@ -3806,6 +3864,7 @@
     </w:p>
     <w:p>
       <w:pPr>
+        <w:jc w:val="both"/>
         <w:rPr>
           <w:rFonts w:ascii="Century Gothic" w:hAnsi="Century Gothic"/>
           <w:b/>
@@ -3825,7 +3884,7 @@
           <w:lang w:val="es-ES" w:eastAsia="es-ES"/>
         </w:rPr>
         <w:drawing>
-          <wp:anchor distT="0" distB="0" distL="114300" distR="114300" simplePos="0" relativeHeight="251658240" behindDoc="0" locked="0" layoutInCell="1" allowOverlap="1" wp14:anchorId="4FDC0DD3" wp14:editId="480B3011">
+          <wp:anchor distT="0" distB="0" distL="114300" distR="114300" simplePos="0" relativeHeight="251658240" behindDoc="0" locked="0" layoutInCell="1" allowOverlap="1" wp14:anchorId="51834358" wp14:editId="33BB79E9">
             <wp:simplePos x="0" y="0"/>
             <wp:positionH relativeFrom="column">
               <wp:posOffset>3075940</wp:posOffset>
@@ -3898,6 +3957,7 @@
     </w:p>
     <w:p>
       <w:pPr>
+        <w:jc w:val="both"/>
         <w:rPr>
           <w:rFonts w:ascii="Century Gothic" w:hAnsi="Century Gothic"/>
           <w:sz w:val="20"/>
@@ -3949,6 +4009,7 @@
     </w:p>
     <w:p>
       <w:pPr>
+        <w:jc w:val="both"/>
         <w:rPr>
           <w:rFonts w:ascii="Century Gothic" w:hAnsi="Century Gothic"/>
           <w:sz w:val="20"/>
@@ -3974,6 +4035,7 @@
     </w:p>
     <w:p>
       <w:pPr>
+        <w:jc w:val="both"/>
         <w:rPr>
           <w:rFonts w:ascii="Century Gothic" w:hAnsi="Century Gothic"/>
           <w:sz w:val="20"/>
@@ -3991,6 +4053,7 @@
     </w:p>
     <w:p>
       <w:pPr>
+        <w:jc w:val="both"/>
         <w:rPr>
           <w:rFonts w:ascii="Century Gothic" w:hAnsi="Century Gothic"/>
           <w:b/>
@@ -4013,6 +4076,7 @@
     </w:p>
     <w:p>
       <w:pPr>
+        <w:jc w:val="both"/>
         <w:rPr>
           <w:rFonts w:ascii="Century Gothic" w:hAnsi="Century Gothic"/>
           <w:sz w:val="20"/>
@@ -4053,6 +4117,7 @@
           <w:ilvl w:val="0"/>
           <w:numId w:val="9"/>
         </w:numPr>
+        <w:jc w:val="both"/>
         <w:rPr>
           <w:rFonts w:ascii="Century Gothic" w:hAnsi="Century Gothic"/>
           <w:sz w:val="20"/>
@@ -4075,6 +4140,7 @@
           <w:ilvl w:val="0"/>
           <w:numId w:val="9"/>
         </w:numPr>
+        <w:jc w:val="both"/>
         <w:rPr>
           <w:rFonts w:ascii="Century Gothic" w:hAnsi="Century Gothic"/>
           <w:sz w:val="20"/>
@@ -4097,6 +4163,7 @@
           <w:ilvl w:val="0"/>
           <w:numId w:val="9"/>
         </w:numPr>
+        <w:jc w:val="both"/>
         <w:rPr>
           <w:rFonts w:ascii="Century Gothic" w:hAnsi="Century Gothic"/>
           <w:sz w:val="20"/>
@@ -4114,6 +4181,7 @@
     </w:p>
     <w:p>
       <w:pPr>
+        <w:jc w:val="both"/>
         <w:rPr>
           <w:rFonts w:ascii="Century Gothic" w:hAnsi="Century Gothic"/>
           <w:sz w:val="20"/>
@@ -4139,6 +4207,7 @@
     </w:p>
     <w:p>
       <w:pPr>
+        <w:jc w:val="both"/>
         <w:rPr>
           <w:rFonts w:ascii="Century Gothic" w:hAnsi="Century Gothic"/>
           <w:sz w:val="20"/>
@@ -4172,7 +4241,7 @@
           <w:lang w:val="es-ES" w:eastAsia="es-ES"/>
         </w:rPr>
         <w:drawing>
-          <wp:inline distT="0" distB="0" distL="0" distR="0">
+          <wp:inline distT="0" distB="0" distL="0" distR="0" wp14:anchorId="3A40AB8C" wp14:editId="5E01F3C6">
             <wp:extent cx="4539600" cy="3254400"/>
             <wp:effectExtent l="57150" t="57150" r="128270" b="98425"/>
             <wp:docPr id="29" name="0 Imagen"/>
@@ -4228,6 +4297,7 @@
     </w:p>
     <w:p>
       <w:pPr>
+        <w:jc w:val="both"/>
         <w:rPr>
           <w:rFonts w:ascii="Century Gothic" w:hAnsi="Century Gothic"/>
           <w:sz w:val="20"/>
@@ -4245,6 +4315,7 @@
     </w:p>
     <w:p>
       <w:pPr>
+        <w:jc w:val="both"/>
         <w:rPr>
           <w:rFonts w:ascii="Century Gothic" w:hAnsi="Century Gothic"/>
           <w:b/>
@@ -4267,6 +4338,7 @@
     </w:p>
     <w:p>
       <w:pPr>
+        <w:jc w:val="both"/>
         <w:rPr>
           <w:rFonts w:ascii="Century Gothic" w:hAnsi="Century Gothic"/>
           <w:sz w:val="20"/>
@@ -4284,6 +4356,7 @@
     </w:p>
     <w:p>
       <w:pPr>
+        <w:jc w:val="both"/>
         <w:rPr>
           <w:rFonts w:ascii="Century Gothic" w:hAnsi="Century Gothic"/>
           <w:sz w:val="20"/>
@@ -4317,7 +4390,7 @@
           <w:lang w:val="es-ES" w:eastAsia="es-ES"/>
         </w:rPr>
         <w:drawing>
-          <wp:inline distT="0" distB="0" distL="0" distR="0" wp14:anchorId="76ED6490" wp14:editId="0C37DF14">
+          <wp:inline distT="0" distB="0" distL="0" distR="0" wp14:anchorId="0BF1CB93" wp14:editId="561B754E">
             <wp:extent cx="4539600" cy="3254400"/>
             <wp:effectExtent l="57150" t="57150" r="128270" b="98425"/>
             <wp:docPr id="32" name="0 Imagen"/>
@@ -4373,6 +4446,7 @@
     </w:p>
     <w:p>
       <w:pPr>
+        <w:jc w:val="both"/>
         <w:rPr>
           <w:rFonts w:ascii="Century Gothic" w:hAnsi="Century Gothic"/>
           <w:sz w:val="20"/>
@@ -4382,6 +4456,7 @@
     </w:p>
     <w:p>
       <w:pPr>
+        <w:jc w:val="both"/>
         <w:rPr>
           <w:rFonts w:ascii="Century Gothic" w:hAnsi="Century Gothic"/>
           <w:sz w:val="20"/>
@@ -4404,6 +4479,7 @@
           <w:ilvl w:val="0"/>
           <w:numId w:val="10"/>
         </w:numPr>
+        <w:jc w:val="both"/>
         <w:rPr>
           <w:rFonts w:ascii="Century Gothic" w:hAnsi="Century Gothic"/>
           <w:sz w:val="20"/>
@@ -4422,6 +4498,7 @@
     </w:p>
     <w:p>
       <w:pPr>
+        <w:jc w:val="both"/>
         <w:rPr>
           <w:rFonts w:ascii="Century Gothic" w:hAnsi="Century Gothic"/>
           <w:sz w:val="20"/>
@@ -4455,7 +4532,7 @@
           <w:lang w:val="es-ES" w:eastAsia="es-ES"/>
         </w:rPr>
         <w:drawing>
-          <wp:inline distT="0" distB="0" distL="0" distR="0">
+          <wp:inline distT="0" distB="0" distL="0" distR="0" wp14:anchorId="7670264C" wp14:editId="477A2034">
             <wp:extent cx="4539600" cy="3254400"/>
             <wp:effectExtent l="57150" t="57150" r="128270" b="98425"/>
             <wp:docPr id="30" name="0 Imagen"/>
@@ -4511,6 +4588,7 @@
     </w:p>
     <w:p>
       <w:pPr>
+        <w:jc w:val="both"/>
         <w:rPr>
           <w:rFonts w:ascii="Century Gothic" w:hAnsi="Century Gothic"/>
           <w:sz w:val="20"/>
@@ -4520,6 +4598,7 @@
     </w:p>
     <w:p>
       <w:pPr>
+        <w:jc w:val="both"/>
         <w:rPr>
           <w:rFonts w:ascii="Century Gothic" w:hAnsi="Century Gothic"/>
           <w:sz w:val="20"/>
@@ -4579,7 +4658,7 @@
           <w:lang w:val="es-ES" w:eastAsia="es-ES"/>
         </w:rPr>
         <w:drawing>
-          <wp:inline distT="0" distB="0" distL="0" distR="0">
+          <wp:inline distT="0" distB="0" distL="0" distR="0" wp14:anchorId="333248A1" wp14:editId="2B1904E2">
             <wp:extent cx="4539600" cy="3254400"/>
             <wp:effectExtent l="57150" t="57150" r="128270" b="98425"/>
             <wp:docPr id="31" name="0 Imagen"/>
@@ -4644,6 +4723,7 @@
     </w:p>
     <w:p>
       <w:pPr>
+        <w:jc w:val="both"/>
         <w:rPr>
           <w:rFonts w:ascii="Century Gothic" w:hAnsi="Century Gothic"/>
           <w:b/>
@@ -4664,6 +4744,7 @@
     </w:p>
     <w:p>
       <w:pPr>
+        <w:jc w:val="both"/>
         <w:rPr>
           <w:rFonts w:ascii="Century Gothic" w:hAnsi="Century Gothic"/>
           <w:sz w:val="20"/>
@@ -4679,6 +4760,7 @@
     </w:p>
     <w:p>
       <w:pPr>
+        <w:jc w:val="both"/>
         <w:rPr>
           <w:rFonts w:ascii="Century Gothic" w:hAnsi="Century Gothic"/>
           <w:b/>
@@ -4703,6 +4785,7 @@
           <w:ilvl w:val="0"/>
           <w:numId w:val="3"/>
         </w:numPr>
+        <w:jc w:val="both"/>
         <w:rPr>
           <w:rFonts w:ascii="Century Gothic" w:hAnsi="Century Gothic"/>
           <w:sz w:val="20"/>
@@ -4740,6 +4823,7 @@
     </w:p>
     <w:p>
       <w:pPr>
+        <w:jc w:val="both"/>
         <w:rPr>
           <w:rFonts w:ascii="Century Gothic" w:hAnsi="Century Gothic"/>
           <w:b/>
@@ -4764,6 +4848,7 @@
           <w:ilvl w:val="0"/>
           <w:numId w:val="2"/>
         </w:numPr>
+        <w:jc w:val="both"/>
         <w:rPr>
           <w:rFonts w:ascii="Century Gothic" w:hAnsi="Century Gothic"/>
           <w:sz w:val="20"/>
@@ -4789,6 +4874,7 @@
       <w:pPr>
         <w:pStyle w:val="Prrafodelista"/>
         <w:ind w:left="1068"/>
+        <w:jc w:val="both"/>
         <w:rPr>
           <w:rFonts w:ascii="Century Gothic" w:hAnsi="Century Gothic"/>
           <w:sz w:val="20"/>
@@ -4802,6 +4888,7 @@
           <w:ilvl w:val="0"/>
           <w:numId w:val="2"/>
         </w:numPr>
+        <w:jc w:val="both"/>
         <w:rPr>
           <w:rFonts w:ascii="Century Gothic" w:hAnsi="Century Gothic"/>
           <w:sz w:val="20"/>
@@ -4881,6 +4968,7 @@
     <w:p>
       <w:pPr>
         <w:pStyle w:val="Prrafodelista"/>
+        <w:jc w:val="both"/>
         <w:rPr>
           <w:rFonts w:ascii="Century Gothic" w:hAnsi="Century Gothic"/>
           <w:sz w:val="20"/>
@@ -4894,6 +4982,7 @@
           <w:ilvl w:val="0"/>
           <w:numId w:val="2"/>
         </w:numPr>
+        <w:jc w:val="both"/>
         <w:rPr>
           <w:rFonts w:ascii="Century Gothic" w:hAnsi="Century Gothic"/>
           <w:sz w:val="20"/>
@@ -4935,14 +5024,16 @@
     <w:p>
       <w:pPr>
         <w:pStyle w:val="Prrafodelista"/>
-        <w:rPr>
-          <w:rFonts w:ascii="Century Gothic" w:hAnsi="Century Gothic"/>
-          <w:sz w:val="20"/>
-        </w:rPr>
-      </w:pPr>
-    </w:p>
-    <w:p>
-      <w:pPr>
+        <w:jc w:val="both"/>
+        <w:rPr>
+          <w:rFonts w:ascii="Century Gothic" w:hAnsi="Century Gothic"/>
+          <w:sz w:val="20"/>
+        </w:rPr>
+      </w:pPr>
+    </w:p>
+    <w:p>
+      <w:pPr>
+        <w:jc w:val="both"/>
         <w:rPr>
           <w:rFonts w:ascii="Century Gothic" w:hAnsi="Century Gothic"/>
           <w:b/>
@@ -4967,6 +5058,7 @@
           <w:ilvl w:val="0"/>
           <w:numId w:val="4"/>
         </w:numPr>
+        <w:jc w:val="both"/>
         <w:rPr>
           <w:rFonts w:ascii="Century Gothic" w:hAnsi="Century Gothic"/>
           <w:sz w:val="20"/>
@@ -5041,6 +5133,7 @@
           <w:ilvl w:val="0"/>
           <w:numId w:val="4"/>
         </w:numPr>
+        <w:jc w:val="both"/>
         <w:rPr>
           <w:rFonts w:ascii="Century Gothic" w:hAnsi="Century Gothic"/>
           <w:sz w:val="20"/>
@@ -5061,14 +5154,7 @@
           <w:rFonts w:ascii="Century Gothic" w:hAnsi="Century Gothic"/>
           <w:sz w:val="20"/>
         </w:rPr>
-        <w:t>:</w:t>
-      </w:r>
-      <w:r>
-        <w:rPr>
-          <w:rFonts w:ascii="Century Gothic" w:hAnsi="Century Gothic"/>
-          <w:sz w:val="20"/>
-        </w:rPr>
-        <w:t xml:space="preserve"> Per tractar amb els fitxers del servidor farem ús d’un client FTP com </w:t>
+        <w:t xml:space="preserve">: Per tractar amb els fitxers del servidor farem ús d’un client FTP com </w:t>
       </w:r>
       <w:proofErr w:type="spellStart"/>
       <w:r>
@@ -5094,6 +5180,7 @@
           <w:ilvl w:val="0"/>
           <w:numId w:val="4"/>
         </w:numPr>
+        <w:jc w:val="both"/>
         <w:rPr>
           <w:rFonts w:ascii="Century Gothic" w:hAnsi="Century Gothic"/>
           <w:sz w:val="20"/>
@@ -5112,14 +5199,7 @@
           <w:rFonts w:ascii="Century Gothic" w:hAnsi="Century Gothic"/>
           <w:sz w:val="20"/>
         </w:rPr>
-        <w:t>:</w:t>
-      </w:r>
-      <w:r>
-        <w:rPr>
-          <w:rFonts w:ascii="Century Gothic" w:hAnsi="Century Gothic"/>
-          <w:sz w:val="20"/>
-        </w:rPr>
-        <w:t xml:space="preserve"> Paquet que ens ofereix treballar localment contra un servidor per no haver de fer sempre totes les proves amb el servidor On-line.</w:t>
+        <w:t>: Paquet que ens ofereix treballar localment contra un servidor per no haver de fer sempre totes les proves amb el servidor On-line.</w:t>
       </w:r>
     </w:p>
     <w:p>
@@ -5129,6 +5209,7 @@
           <w:ilvl w:val="0"/>
           <w:numId w:val="4"/>
         </w:numPr>
+        <w:jc w:val="both"/>
         <w:rPr>
           <w:rFonts w:ascii="Century Gothic" w:hAnsi="Century Gothic"/>
           <w:sz w:val="20"/>
@@ -5147,14 +5228,7 @@
           <w:rFonts w:ascii="Century Gothic" w:hAnsi="Century Gothic"/>
           <w:sz w:val="20"/>
         </w:rPr>
-        <w:t>:</w:t>
-      </w:r>
-      <w:r>
-        <w:rPr>
-          <w:rFonts w:ascii="Century Gothic" w:hAnsi="Century Gothic"/>
-          <w:sz w:val="20"/>
-        </w:rPr>
-        <w:t xml:space="preserve"> Ens servirà per fer el control de versions de l’aplicació i també l’utilitzarem com a mètode de còpia de seguretat.</w:t>
+        <w:t>: Ens servirà per fer el control de versions de l’aplicació i també l’utilitzarem com a mètode de còpia de seguretat.</w:t>
       </w:r>
     </w:p>
     <w:p>
@@ -5164,6 +5238,7 @@
           <w:ilvl w:val="0"/>
           <w:numId w:val="4"/>
         </w:numPr>
+        <w:jc w:val="both"/>
         <w:rPr>
           <w:rFonts w:ascii="Century Gothic" w:hAnsi="Century Gothic"/>
           <w:sz w:val="20"/>
@@ -5228,6 +5303,7 @@
           <w:ilvl w:val="0"/>
           <w:numId w:val="4"/>
         </w:numPr>
+        <w:jc w:val="both"/>
         <w:rPr>
           <w:rFonts w:ascii="Century Gothic" w:hAnsi="Century Gothic"/>
           <w:sz w:val="20"/>
@@ -5256,6 +5332,7 @@
           <w:ilvl w:val="0"/>
           <w:numId w:val="4"/>
         </w:numPr>
+        <w:jc w:val="both"/>
         <w:rPr>
           <w:rFonts w:ascii="Century Gothic" w:hAnsi="Century Gothic"/>
           <w:sz w:val="20"/>
@@ -5305,6 +5382,7 @@
     </w:p>
     <w:p>
       <w:pPr>
+        <w:jc w:val="both"/>
         <w:rPr>
           <w:rFonts w:ascii="Century Gothic" w:hAnsi="Century Gothic"/>
           <w:b/>
@@ -5330,6 +5408,7 @@
           <w:ilvl w:val="0"/>
           <w:numId w:val="12"/>
         </w:numPr>
+        <w:jc w:val="both"/>
         <w:rPr>
           <w:rFonts w:ascii="Century Gothic" w:hAnsi="Century Gothic"/>
           <w:sz w:val="20"/>
@@ -5353,6 +5432,7 @@
     <w:p>
       <w:pPr>
         <w:pStyle w:val="Prrafodelista"/>
+        <w:jc w:val="both"/>
         <w:rPr>
           <w:rFonts w:ascii="Century Gothic" w:hAnsi="Century Gothic"/>
           <w:sz w:val="20"/>
@@ -5366,6 +5446,7 @@
           <w:ilvl w:val="0"/>
           <w:numId w:val="12"/>
         </w:numPr>
+        <w:jc w:val="both"/>
         <w:rPr>
           <w:rFonts w:ascii="Century Gothic" w:hAnsi="Century Gothic"/>
           <w:sz w:val="20"/>
@@ -5389,6 +5470,7 @@
     <w:p>
       <w:pPr>
         <w:pStyle w:val="Prrafodelista"/>
+        <w:jc w:val="both"/>
         <w:rPr>
           <w:rFonts w:ascii="Century Gothic" w:hAnsi="Century Gothic"/>
           <w:sz w:val="20"/>
@@ -5402,6 +5484,7 @@
           <w:ilvl w:val="0"/>
           <w:numId w:val="8"/>
         </w:numPr>
+        <w:jc w:val="both"/>
         <w:rPr>
           <w:rFonts w:ascii="Century Gothic" w:hAnsi="Century Gothic"/>
           <w:sz w:val="20"/>
@@ -5443,6 +5526,7 @@
           <w:ilvl w:val="1"/>
           <w:numId w:val="8"/>
         </w:numPr>
+        <w:jc w:val="both"/>
         <w:rPr>
           <w:rFonts w:ascii="Century Gothic" w:hAnsi="Century Gothic"/>
           <w:sz w:val="20"/>
@@ -5470,6 +5554,7 @@
           <w:ilvl w:val="1"/>
           <w:numId w:val="8"/>
         </w:numPr>
+        <w:jc w:val="both"/>
         <w:rPr>
           <w:rFonts w:ascii="Century Gothic" w:hAnsi="Century Gothic"/>
           <w:sz w:val="20"/>
@@ -5497,6 +5582,7 @@
           <w:ilvl w:val="1"/>
           <w:numId w:val="8"/>
         </w:numPr>
+        <w:jc w:val="both"/>
         <w:rPr>
           <w:rFonts w:ascii="Century Gothic" w:hAnsi="Century Gothic"/>
           <w:sz w:val="20"/>
@@ -5524,24 +5610,18 @@
           <w:ilvl w:val="1"/>
           <w:numId w:val="8"/>
         </w:numPr>
-        <w:rPr>
-          <w:rFonts w:ascii="Century Gothic" w:hAnsi="Century Gothic"/>
-          <w:sz w:val="20"/>
-        </w:rPr>
-      </w:pPr>
-      <w:r>
-        <w:rPr>
-          <w:rFonts w:ascii="Century Gothic" w:hAnsi="Century Gothic"/>
-          <w:sz w:val="20"/>
-        </w:rPr>
-        <w:t>Disseny de logos, icones i altres gràfics de l’aplicació</w:t>
-      </w:r>
-      <w:r>
-        <w:rPr>
-          <w:rFonts w:ascii="Century Gothic" w:hAnsi="Century Gothic"/>
-          <w:sz w:val="20"/>
-        </w:rPr>
-        <w:t>.</w:t>
+        <w:jc w:val="both"/>
+        <w:rPr>
+          <w:rFonts w:ascii="Century Gothic" w:hAnsi="Century Gothic"/>
+          <w:sz w:val="20"/>
+        </w:rPr>
+      </w:pPr>
+      <w:r>
+        <w:rPr>
+          <w:rFonts w:ascii="Century Gothic" w:hAnsi="Century Gothic"/>
+          <w:sz w:val="20"/>
+        </w:rPr>
+        <w:t>Disseny de logos, icones i altres gràfics de l’aplicació.</w:t>
       </w:r>
       <w:r>
         <w:rPr>
@@ -5555,6 +5635,7 @@
       <w:pPr>
         <w:pStyle w:val="Prrafodelista"/>
         <w:ind w:left="1440"/>
+        <w:jc w:val="both"/>
         <w:rPr>
           <w:rFonts w:ascii="Century Gothic" w:hAnsi="Century Gothic"/>
           <w:sz w:val="20"/>
@@ -5568,6 +5649,7 @@
           <w:ilvl w:val="0"/>
           <w:numId w:val="8"/>
         </w:numPr>
+        <w:jc w:val="both"/>
         <w:rPr>
           <w:rFonts w:ascii="Century Gothic" w:hAnsi="Century Gothic"/>
           <w:sz w:val="20"/>
@@ -5602,6 +5684,7 @@
           <w:ilvl w:val="1"/>
           <w:numId w:val="8"/>
         </w:numPr>
+        <w:jc w:val="both"/>
         <w:rPr>
           <w:rFonts w:ascii="Century Gothic" w:hAnsi="Century Gothic"/>
           <w:sz w:val="20"/>
@@ -5629,6 +5712,7 @@
           <w:ilvl w:val="1"/>
           <w:numId w:val="8"/>
         </w:numPr>
+        <w:jc w:val="both"/>
         <w:rPr>
           <w:rFonts w:ascii="Century Gothic" w:hAnsi="Century Gothic"/>
           <w:sz w:val="20"/>
@@ -5663,24 +5747,18 @@
           <w:ilvl w:val="2"/>
           <w:numId w:val="8"/>
         </w:numPr>
-        <w:rPr>
-          <w:rFonts w:ascii="Century Gothic" w:hAnsi="Century Gothic"/>
-          <w:sz w:val="20"/>
-        </w:rPr>
-      </w:pPr>
-      <w:r>
-        <w:rPr>
-          <w:rFonts w:ascii="Century Gothic" w:hAnsi="Century Gothic"/>
-          <w:sz w:val="20"/>
-        </w:rPr>
-        <w:t>Dissenyar i generar les funcions i classes necessàries</w:t>
-      </w:r>
-      <w:r>
-        <w:rPr>
-          <w:rFonts w:ascii="Century Gothic" w:hAnsi="Century Gothic"/>
-          <w:sz w:val="20"/>
-        </w:rPr>
-        <w:t>.</w:t>
+        <w:jc w:val="both"/>
+        <w:rPr>
+          <w:rFonts w:ascii="Century Gothic" w:hAnsi="Century Gothic"/>
+          <w:sz w:val="20"/>
+        </w:rPr>
+      </w:pPr>
+      <w:r>
+        <w:rPr>
+          <w:rFonts w:ascii="Century Gothic" w:hAnsi="Century Gothic"/>
+          <w:sz w:val="20"/>
+        </w:rPr>
+        <w:t>Dissenyar i generar les funcions i classes necessàries.</w:t>
       </w:r>
       <w:r>
         <w:rPr>
@@ -5701,6 +5779,7 @@
       <w:pPr>
         <w:pStyle w:val="Prrafodelista"/>
         <w:ind w:left="2160"/>
+        <w:jc w:val="both"/>
         <w:rPr>
           <w:rFonts w:ascii="Century Gothic" w:hAnsi="Century Gothic"/>
           <w:sz w:val="20"/>
@@ -5714,6 +5793,7 @@
           <w:ilvl w:val="0"/>
           <w:numId w:val="8"/>
         </w:numPr>
+        <w:jc w:val="both"/>
         <w:rPr>
           <w:rFonts w:ascii="Century Gothic" w:hAnsi="Century Gothic"/>
           <w:sz w:val="20"/>
@@ -5733,8 +5813,6 @@
         </w:rPr>
         <w:t xml:space="preserve"> ( 8 – 10 dies )</w:t>
       </w:r>
-      <w:bookmarkStart w:id="0" w:name="_GoBack"/>
-      <w:bookmarkEnd w:id="0"/>
     </w:p>
     <w:p>
       <w:pPr>
@@ -5743,6 +5821,7 @@
           <w:ilvl w:val="1"/>
           <w:numId w:val="8"/>
         </w:numPr>
+        <w:jc w:val="both"/>
         <w:rPr>
           <w:rFonts w:ascii="Century Gothic" w:hAnsi="Century Gothic"/>
           <w:sz w:val="20"/>
@@ -5760,7 +5839,7 @@
           <w:rFonts w:ascii="Century Gothic" w:hAnsi="Century Gothic"/>
           <w:sz w:val="20"/>
         </w:rPr>
-        <w:t xml:space="preserve"> ( 3 – 4 dies ) </w:t>
+        <w:t xml:space="preserve"> ( 3 – 4 dies )</w:t>
       </w:r>
     </w:p>
     <w:p>
@@ -5770,6 +5849,7 @@
           <w:ilvl w:val="1"/>
           <w:numId w:val="8"/>
         </w:numPr>
+        <w:jc w:val="both"/>
         <w:rPr>
           <w:rFonts w:ascii="Century Gothic" w:hAnsi="Century Gothic"/>
           <w:sz w:val="20"/>
@@ -5794,6 +5874,7 @@
       <w:pPr>
         <w:pStyle w:val="Prrafodelista"/>
         <w:ind w:left="1440"/>
+        <w:jc w:val="both"/>
         <w:rPr>
           <w:rFonts w:ascii="Century Gothic" w:hAnsi="Century Gothic"/>
           <w:sz w:val="20"/>
@@ -5904,7 +5985,7 @@
         <w:noProof/>
         <w:lang w:val="es-ES"/>
       </w:rPr>
-      <w:t>16</w:t>
+      <w:t>15</w:t>
     </w:r>
     <w:r>
       <w:rPr>
@@ -8182,19 +8263,19 @@
     <w:pitch w:val="variable"/>
     <w:sig w:usb0="00008003" w:usb1="00000000" w:usb2="00000000" w:usb3="00000000" w:csb0="00000001" w:csb1="00000000"/>
   </w:font>
+  <w:font w:name="Century Gothic">
+    <w:panose1 w:val="020B0502020202020204"/>
+    <w:charset w:val="00"/>
+    <w:family w:val="swiss"/>
+    <w:pitch w:val="variable"/>
+    <w:sig w:usb0="00000287" w:usb1="00000000" w:usb2="00000000" w:usb3="00000000" w:csb0="0000009F" w:csb1="00000000"/>
+  </w:font>
   <w:font w:name="Arial">
     <w:panose1 w:val="020B0604020202020204"/>
     <w:charset w:val="00"/>
     <w:family w:val="swiss"/>
     <w:pitch w:val="variable"/>
     <w:sig w:usb0="E0002AFF" w:usb1="C0007843" w:usb2="00000009" w:usb3="00000000" w:csb0="000001FF" w:csb1="00000000"/>
-  </w:font>
-  <w:font w:name="Century Gothic">
-    <w:panose1 w:val="020B0502020202020204"/>
-    <w:charset w:val="00"/>
-    <w:family w:val="swiss"/>
-    <w:pitch w:val="variable"/>
-    <w:sig w:usb0="00000287" w:usb1="00000000" w:usb2="00000000" w:usb3="00000000" w:csb0="0000009F" w:csb1="00000000"/>
   </w:font>
   <w:font w:name="Cambria">
     <w:panose1 w:val="02040503050406030204"/>
@@ -8226,6 +8307,7 @@
     <w:rsid w:val="00A15D9A"/>
     <w:rsid w:val="00B96910"/>
     <w:rsid w:val="00CC6C22"/>
+    <w:rsid w:val="00D65689"/>
     <w:rsid w:val="00F234B3"/>
   </w:rsids>
   <m:mathPr>
@@ -8941,7 +9023,7 @@
 </file>
 
 <file path=customXml/itemProps1.xml><?xml version="1.0" encoding="utf-8"?>
-<ds:datastoreItem xmlns:ds="http://schemas.openxmlformats.org/officeDocument/2006/customXml" ds:itemID="{BD85844A-CF13-413B-92EC-60BA53F73F23}">
+<ds:datastoreItem xmlns:ds="http://schemas.openxmlformats.org/officeDocument/2006/customXml" ds:itemID="{1C440CC7-C315-4F90-BF28-7862F06CE682}">
   <ds:schemaRefs>
     <ds:schemaRef ds:uri="http://schemas.openxmlformats.org/officeDocument/2006/bibliography"/>
   </ds:schemaRefs>

</xml_diff>